<commit_message>
WorkLoad Distribution for each of our 40 marks
</commit_message>
<xml_diff>
--- a/DSN-QRL-GR2.docx
+++ b/DSN-QRL-GR2.docx
@@ -160,31 +160,7 @@
           <w:sz w:val="36"/>
           <w:szCs w:val="36"/>
         </w:rPr>
-        <w:t xml:space="preserve">Reliability </w:t>
-      </w:r>
-      <w:proofErr w:type="gramStart"/>
-      <w:r>
-        <w:rPr>
-          <w:rFonts w:ascii="Arial" w:hAnsi="Arial" w:cs="Arial"/>
-          <w:b/>
-          <w:bCs/>
-          <w:color w:val="2E74B5" w:themeColor="accent1" w:themeShade="BF"/>
-          <w:sz w:val="36"/>
-          <w:szCs w:val="36"/>
-        </w:rPr>
-        <w:t>Of</w:t>
-      </w:r>
-      <w:proofErr w:type="gramEnd"/>
-      <w:r>
-        <w:rPr>
-          <w:rFonts w:ascii="Arial" w:hAnsi="Arial" w:cs="Arial"/>
-          <w:b/>
-          <w:bCs/>
-          <w:color w:val="2E74B5" w:themeColor="accent1" w:themeShade="BF"/>
-          <w:sz w:val="36"/>
-          <w:szCs w:val="36"/>
-        </w:rPr>
-        <w:t xml:space="preserve"> Twitter</w:t>
+        <w:t>Reliability Of Twitter</w:t>
       </w:r>
     </w:p>
     <w:p>
@@ -550,21 +526,8 @@
           <w:sz w:val="28"/>
           <w:szCs w:val="28"/>
         </w:rPr>
-        <w:t xml:space="preserve">IT15068774 – A.P.I.R. </w:t>
-      </w:r>
-      <w:proofErr w:type="spellStart"/>
-      <w:r>
-        <w:rPr>
-          <w:rFonts w:ascii="Arial" w:hAnsi="Arial" w:cs="Arial"/>
-          <w:b/>
-          <w:bCs/>
-          <w:color w:val="00B0F0"/>
-          <w:sz w:val="28"/>
-          <w:szCs w:val="28"/>
-        </w:rPr>
-        <w:t>Jayathilaka</w:t>
-      </w:r>
-      <w:proofErr w:type="spellEnd"/>
+        <w:t>IT15068774 – A.P.I.R. Jayathilaka</w:t>
+      </w:r>
     </w:p>
     <w:p>
       <w:pPr>
@@ -613,21 +576,8 @@
           <w:sz w:val="28"/>
           <w:szCs w:val="28"/>
         </w:rPr>
-        <w:t xml:space="preserve">IT14084614 – D.A. </w:t>
-      </w:r>
-      <w:proofErr w:type="spellStart"/>
-      <w:r>
-        <w:rPr>
-          <w:rFonts w:ascii="Arial" w:hAnsi="Arial" w:cs="Arial"/>
-          <w:b/>
-          <w:bCs/>
-          <w:color w:val="00B0F0"/>
-          <w:sz w:val="28"/>
-          <w:szCs w:val="28"/>
-        </w:rPr>
-        <w:t>Polwattage</w:t>
-      </w:r>
-      <w:proofErr w:type="spellEnd"/>
+        <w:t>IT14084614 – D.A. Polwattage</w:t>
+      </w:r>
     </w:p>
     <w:p>
       <w:pPr>
@@ -726,21 +676,8 @@
           <w:sz w:val="28"/>
           <w:szCs w:val="28"/>
         </w:rPr>
-        <w:t xml:space="preserve">IT14104640 – S.R. </w:t>
-      </w:r>
-      <w:proofErr w:type="spellStart"/>
-      <w:r>
-        <w:rPr>
-          <w:rFonts w:ascii="Arial" w:hAnsi="Arial" w:cs="Arial"/>
-          <w:b/>
-          <w:bCs/>
-          <w:color w:val="00B0F0"/>
-          <w:sz w:val="28"/>
-          <w:szCs w:val="28"/>
-        </w:rPr>
-        <w:t>Rajapakse</w:t>
-      </w:r>
-      <w:proofErr w:type="spellEnd"/>
+        <w:t>IT14104640 – S.R. Rajapakse</w:t>
+      </w:r>
     </w:p>
     <w:p>
       <w:pPr>
@@ -861,8 +798,6 @@
         </w:rPr>
         <w:t xml:space="preserve">Mr. </w:t>
       </w:r>
-      <w:bookmarkStart w:id="0" w:name="_GoBack"/>
-      <w:bookmarkEnd w:id="0"/>
       <w:r>
         <w:rPr>
           <w:rFonts w:ascii="Arial" w:hAnsi="Arial" w:cs="Arial"/>
@@ -927,7 +862,18 @@
           <w:szCs w:val="32"/>
         </w:rPr>
         <w:lastRenderedPageBreak/>
-        <w:t>Executive summary</w:t>
+        <w:t>Executive S</w:t>
+      </w:r>
+      <w:bookmarkStart w:id="0" w:name="_GoBack"/>
+      <w:bookmarkEnd w:id="0"/>
+      <w:r>
+        <w:rPr>
+          <w:rFonts w:ascii="Arial" w:hAnsi="Arial" w:cs="Arial"/>
+          <w:color w:val="000000"/>
+          <w:sz w:val="32"/>
+          <w:szCs w:val="32"/>
+        </w:rPr>
+        <w:t>ummary</w:t>
       </w:r>
       <w:r>
         <w:rPr>
@@ -979,27 +925,7 @@
           <w:sz w:val="28"/>
           <w:szCs w:val="28"/>
         </w:rPr>
-        <w:t>&lt;</w:t>
-      </w:r>
-      <w:proofErr w:type="gramStart"/>
-      <w:r>
-        <w:rPr>
-          <w:rFonts w:ascii="Arial" w:hAnsi="Arial" w:cs="Arial"/>
-          <w:color w:val="00B0F0"/>
-          <w:sz w:val="28"/>
-          <w:szCs w:val="28"/>
-        </w:rPr>
-        <w:t>reliability</w:t>
-      </w:r>
-      <w:proofErr w:type="gramEnd"/>
-      <w:r>
-        <w:rPr>
-          <w:rFonts w:ascii="Arial" w:hAnsi="Arial" w:cs="Arial"/>
-          <w:color w:val="00B0F0"/>
-          <w:sz w:val="28"/>
-          <w:szCs w:val="28"/>
-        </w:rPr>
-        <w:t xml:space="preserve"> twitter&gt;</w:t>
+        <w:t>&lt;reliability twitter&gt;</w:t>
       </w:r>
     </w:p>
     <w:p>
@@ -1022,19 +948,80 @@
           <w:sz w:val="28"/>
           <w:szCs w:val="28"/>
         </w:rPr>
-        <w:t>&lt;</w:t>
-      </w:r>
-      <w:proofErr w:type="gramStart"/>
-      <w:r>
-        <w:rPr>
-          <w:rFonts w:ascii="Arial" w:hAnsi="Arial" w:cs="Arial"/>
-          <w:color w:val="00B0F0"/>
-          <w:sz w:val="28"/>
-          <w:szCs w:val="28"/>
-        </w:rPr>
-        <w:t>history</w:t>
-      </w:r>
-      <w:proofErr w:type="gramEnd"/>
+        <w:t>&lt;history&gt;</w:t>
+      </w:r>
+    </w:p>
+    <w:p>
+      <w:pPr>
+        <w:tabs>
+          <w:tab w:val="left" w:pos="3810"/>
+        </w:tabs>
+        <w:jc w:val="center"/>
+        <w:rPr>
+          <w:rFonts w:ascii="Arial" w:hAnsi="Arial" w:cs="Arial"/>
+          <w:color w:val="00B0F0"/>
+          <w:sz w:val="28"/>
+          <w:szCs w:val="28"/>
+        </w:rPr>
+      </w:pPr>
+      <w:r>
+        <w:rPr>
+          <w:rFonts w:ascii="Arial" w:hAnsi="Arial" w:cs="Arial"/>
+          <w:color w:val="00B0F0"/>
+          <w:sz w:val="28"/>
+          <w:szCs w:val="28"/>
+        </w:rPr>
+        <w:t>&lt;usage of twitter in each fields&gt;</w:t>
+      </w:r>
+    </w:p>
+    <w:p>
+      <w:pPr>
+        <w:tabs>
+          <w:tab w:val="left" w:pos="3810"/>
+        </w:tabs>
+        <w:jc w:val="center"/>
+        <w:rPr>
+          <w:rFonts w:ascii="Arial" w:hAnsi="Arial" w:cs="Arial"/>
+          <w:color w:val="00B0F0"/>
+          <w:sz w:val="28"/>
+          <w:szCs w:val="28"/>
+        </w:rPr>
+      </w:pPr>
+      <w:r>
+        <w:rPr>
+          <w:rFonts w:ascii="Arial" w:hAnsi="Arial" w:cs="Arial"/>
+          <w:color w:val="00B0F0"/>
+          <w:sz w:val="28"/>
+          <w:szCs w:val="28"/>
+        </w:rPr>
+        <w:t>&lt;findings</w:t>
+      </w:r>
+      <w:r>
+        <w:rPr>
+          <w:rFonts w:ascii="Arial" w:hAnsi="Arial" w:cs="Arial"/>
+          <w:color w:val="00B0F0"/>
+          <w:sz w:val="28"/>
+          <w:szCs w:val="28"/>
+        </w:rPr>
+        <w:t xml:space="preserve"> </w:t>
+      </w:r>
+    </w:p>
+    <w:p>
+      <w:pPr>
+        <w:tabs>
+          <w:tab w:val="left" w:pos="3810"/>
+        </w:tabs>
+        <w:jc w:val="center"/>
+        <w:rPr>
+          <w:rFonts w:ascii="Arial" w:hAnsi="Arial" w:cs="Arial"/>
+          <w:color w:val="00B0F0"/>
+          <w:sz w:val="28"/>
+          <w:szCs w:val="28"/>
+        </w:rPr>
+      </w:pPr>
+      <w:r>
+        <w:t xml:space="preserve">Identify the problems found in the case. Each analysis of a problem should be supported by facts given in the case together with the relevant theory and course concepts. Here, it is important to search for the underlying problems for example: cross-cultural conflict may be only a symptom of the underlying problem of inadequate policies and practices within the company. • This section is often divided into sub-sections, one for each problem.  </w:t>
+      </w:r>
       <w:r>
         <w:rPr>
           <w:rFonts w:ascii="Arial" w:hAnsi="Arial" w:cs="Arial"/>
@@ -1065,27 +1052,16 @@
           <w:sz w:val="28"/>
           <w:szCs w:val="28"/>
         </w:rPr>
-        <w:t>&lt;</w:t>
-      </w:r>
-      <w:proofErr w:type="gramStart"/>
-      <w:r>
-        <w:rPr>
-          <w:rFonts w:ascii="Arial" w:hAnsi="Arial" w:cs="Arial"/>
-          <w:color w:val="00B0F0"/>
-          <w:sz w:val="28"/>
-          <w:szCs w:val="28"/>
-        </w:rPr>
-        <w:t>usage</w:t>
-      </w:r>
-      <w:proofErr w:type="gramEnd"/>
-      <w:r>
-        <w:rPr>
-          <w:rFonts w:ascii="Arial" w:hAnsi="Arial" w:cs="Arial"/>
-          <w:color w:val="00B0F0"/>
-          <w:sz w:val="28"/>
-          <w:szCs w:val="28"/>
-        </w:rPr>
-        <w:t xml:space="preserve"> of twitter in each fields&gt;</w:t>
+        <w:t>&lt;recommend</w:t>
+      </w:r>
+      <w:r>
+        <w:rPr>
+          <w:rFonts w:ascii="Arial" w:hAnsi="Arial" w:cs="Arial"/>
+          <w:color w:val="00B0F0"/>
+          <w:sz w:val="28"/>
+          <w:szCs w:val="28"/>
+        </w:rPr>
+        <w:t>ations</w:t>
       </w:r>
     </w:p>
     <w:p>
@@ -1102,105 +1078,7 @@
         </w:rPr>
       </w:pPr>
       <w:r>
-        <w:rPr>
-          <w:rFonts w:ascii="Arial" w:hAnsi="Arial" w:cs="Arial"/>
-          <w:color w:val="00B0F0"/>
-          <w:sz w:val="28"/>
-          <w:szCs w:val="28"/>
-        </w:rPr>
-        <w:t>&lt;findings</w:t>
-      </w:r>
-      <w:r>
-        <w:rPr>
-          <w:rFonts w:ascii="Arial" w:hAnsi="Arial" w:cs="Arial"/>
-          <w:color w:val="00B0F0"/>
-          <w:sz w:val="28"/>
-          <w:szCs w:val="28"/>
-        </w:rPr>
-        <w:t xml:space="preserve"> </w:t>
-      </w:r>
-    </w:p>
-    <w:p>
-      <w:pPr>
-        <w:tabs>
-          <w:tab w:val="left" w:pos="3810"/>
-        </w:tabs>
-        <w:jc w:val="center"/>
-        <w:rPr>
-          <w:rFonts w:ascii="Arial" w:hAnsi="Arial" w:cs="Arial"/>
-          <w:color w:val="00B0F0"/>
-          <w:sz w:val="28"/>
-          <w:szCs w:val="28"/>
-        </w:rPr>
-      </w:pPr>
-      <w:r>
-        <w:t xml:space="preserve">Identify the problems found in the case. Each analysis of a problem should be supported by facts given in the case together with the relevant theory and course concepts. Here, it is important to search for the underlying problems for example: cross-cultural conflict may be only a symptom of the underlying problem of inadequate policies and practices within the company. • This section is often divided into sub-sections, one for each problem.  </w:t>
-      </w:r>
-      <w:r>
-        <w:rPr>
-          <w:rFonts w:ascii="Arial" w:hAnsi="Arial" w:cs="Arial"/>
-          <w:color w:val="00B0F0"/>
-          <w:sz w:val="28"/>
-          <w:szCs w:val="28"/>
-        </w:rPr>
-        <w:t>&gt;</w:t>
-      </w:r>
-    </w:p>
-    <w:p>
-      <w:pPr>
-        <w:tabs>
-          <w:tab w:val="left" w:pos="3810"/>
-        </w:tabs>
-        <w:jc w:val="center"/>
-        <w:rPr>
-          <w:rFonts w:ascii="Arial" w:hAnsi="Arial" w:cs="Arial"/>
-          <w:color w:val="00B0F0"/>
-          <w:sz w:val="28"/>
-          <w:szCs w:val="28"/>
-        </w:rPr>
-      </w:pPr>
-      <w:r>
-        <w:rPr>
-          <w:rFonts w:ascii="Arial" w:hAnsi="Arial" w:cs="Arial"/>
-          <w:color w:val="00B0F0"/>
-          <w:sz w:val="28"/>
-          <w:szCs w:val="28"/>
-        </w:rPr>
-        <w:t>&lt;recommend</w:t>
-      </w:r>
-      <w:r>
-        <w:rPr>
-          <w:rFonts w:ascii="Arial" w:hAnsi="Arial" w:cs="Arial"/>
-          <w:color w:val="00B0F0"/>
-          <w:sz w:val="28"/>
-          <w:szCs w:val="28"/>
-        </w:rPr>
-        <w:t>ations</w:t>
-      </w:r>
-    </w:p>
-    <w:p>
-      <w:pPr>
-        <w:tabs>
-          <w:tab w:val="left" w:pos="3810"/>
-        </w:tabs>
-        <w:jc w:val="center"/>
-        <w:rPr>
-          <w:rFonts w:ascii="Arial" w:hAnsi="Arial" w:cs="Arial"/>
-          <w:color w:val="00B0F0"/>
-          <w:sz w:val="28"/>
-          <w:szCs w:val="28"/>
-        </w:rPr>
-      </w:pPr>
-      <w:r>
-        <w:t xml:space="preserve">Choose which of the alternative solutions should be adopted • </w:t>
-      </w:r>
-      <w:proofErr w:type="gramStart"/>
-      <w:r>
-        <w:t>Briefly</w:t>
-      </w:r>
-      <w:proofErr w:type="gramEnd"/>
-      <w:r>
-        <w:t xml:space="preserve"> justify your choice explaining how it will solve the major problem/s • This should be written in a forceful style as this section is intended to be persuasive • Here integration of theory and coursework is appropriate </w:t>
+        <w:t xml:space="preserve">Choose which of the alternative solutions should be adopted • Briefly justify your choice explaining how it will solve the major problem/s • This should be written in a forceful style as this section is intended to be persuasive • Here integration of theory and coursework is appropriate </w:t>
       </w:r>
       <w:r>
         <w:rPr>
@@ -1470,16 +1348,82 @@
           <w:szCs w:val="28"/>
         </w:rPr>
       </w:pPr>
-      <w:r>
-        <w:t xml:space="preserve">Outline the purpose of the case study • Describe the field of research – this is usually an overview of the company • Outline the issues and findings of the case study without the specific details • Identify the theory that will be used. • Here, the reader should be able to get a clear picture of the essential contents of the study. • Note any assumptions made (you may not have all the information you’d like so some assumptions may be necessary </w:t>
-      </w:r>
-      <w:proofErr w:type="spellStart"/>
-      <w:r>
-        <w:t>eg</w:t>
-      </w:r>
-      <w:proofErr w:type="spellEnd"/>
-      <w:r>
-        <w:t>: “It has been assumed that…”, “Assuming that it takes half an hour to read one document…”)</w:t>
+    </w:p>
+    <w:p>
+      <w:pPr>
+        <w:tabs>
+          <w:tab w:val="left" w:pos="3810"/>
+        </w:tabs>
+        <w:jc w:val="center"/>
+        <w:rPr>
+          <w:rFonts w:ascii="Arial" w:hAnsi="Arial" w:cs="Arial"/>
+          <w:color w:val="00B0F0"/>
+          <w:sz w:val="28"/>
+          <w:szCs w:val="28"/>
+        </w:rPr>
+      </w:pPr>
+    </w:p>
+    <w:p>
+      <w:pPr>
+        <w:tabs>
+          <w:tab w:val="left" w:pos="3810"/>
+        </w:tabs>
+        <w:jc w:val="center"/>
+      </w:pPr>
+      <w:r>
+        <w:t>Outline the purpose of the case study • Describe the field of research – this is usually an overview of the company • Outline the issues and findings of the case study without the specific details • Identify the theory that will be used. • Here, the reader should be able to get a clear picture of the essential contents of the study. • Note any assumptions made (you may not have all the information you’d like so some assumptions may be necessary eg: “It has been assumed that…”, “Assuming that it takes half an hour to read one document…”)</w:t>
+      </w:r>
+    </w:p>
+    <w:p>
+      <w:r>
+        <w:br w:type="page"/>
+      </w:r>
+    </w:p>
+    <w:p>
+      <w:pPr>
+        <w:rPr>
+          <w:rFonts w:ascii="Arial" w:hAnsi="Arial" w:cs="Arial"/>
+          <w:color w:val="00B0F0"/>
+          <w:sz w:val="28"/>
+          <w:szCs w:val="28"/>
+        </w:rPr>
+      </w:pPr>
+      <w:r>
+        <w:rPr>
+          <w:rFonts w:ascii="Arial" w:hAnsi="Arial" w:cs="Arial"/>
+          <w:color w:val="00B0F0"/>
+          <w:sz w:val="28"/>
+          <w:szCs w:val="28"/>
+        </w:rPr>
+        <w:lastRenderedPageBreak/>
+        <w:br w:type="page"/>
+      </w:r>
+    </w:p>
+    <w:p>
+      <w:pPr>
+        <w:tabs>
+          <w:tab w:val="left" w:pos="3810"/>
+        </w:tabs>
+        <w:rPr>
+          <w:rFonts w:ascii="Arial" w:hAnsi="Arial" w:cs="Arial"/>
+          <w:b/>
+          <w:bCs/>
+          <w:color w:val="000000" w:themeColor="text1"/>
+          <w:sz w:val="32"/>
+          <w:szCs w:val="32"/>
+        </w:rPr>
+      </w:pPr>
+      <w:r>
+        <w:rPr>
+          <w:rFonts w:ascii="Arial" w:hAnsi="Arial" w:cs="Arial"/>
+          <w:b/>
+          <w:bCs/>
+          <w:color w:val="000000" w:themeColor="text1"/>
+          <w:sz w:val="32"/>
+          <w:szCs w:val="32"/>
+        </w:rPr>
+        <w:lastRenderedPageBreak/>
+        <w:t>Introduction</w:t>
       </w:r>
     </w:p>
     <w:sectPr>

</xml_diff>

<commit_message>
updated our final report
</commit_message>
<xml_diff>
--- a/DSN-QRL-GR2.docx
+++ b/DSN-QRL-GR2.docx
@@ -160,7 +160,31 @@
           <w:sz w:val="36"/>
           <w:szCs w:val="36"/>
         </w:rPr>
-        <w:t>Reliability Of Twitter</w:t>
+        <w:t xml:space="preserve">Reliability </w:t>
+      </w:r>
+      <w:proofErr w:type="gramStart"/>
+      <w:r>
+        <w:rPr>
+          <w:rFonts w:ascii="Arial" w:hAnsi="Arial" w:cs="Arial"/>
+          <w:b/>
+          <w:bCs/>
+          <w:color w:val="2E74B5" w:themeColor="accent1" w:themeShade="BF"/>
+          <w:sz w:val="36"/>
+          <w:szCs w:val="36"/>
+        </w:rPr>
+        <w:t>Of</w:t>
+      </w:r>
+      <w:proofErr w:type="gramEnd"/>
+      <w:r>
+        <w:rPr>
+          <w:rFonts w:ascii="Arial" w:hAnsi="Arial" w:cs="Arial"/>
+          <w:b/>
+          <w:bCs/>
+          <w:color w:val="2E74B5" w:themeColor="accent1" w:themeShade="BF"/>
+          <w:sz w:val="36"/>
+          <w:szCs w:val="36"/>
+        </w:rPr>
+        <w:t xml:space="preserve"> Twitter</w:t>
       </w:r>
     </w:p>
     <w:p>
@@ -526,8 +550,21 @@
           <w:sz w:val="28"/>
           <w:szCs w:val="28"/>
         </w:rPr>
-        <w:t>IT15068774 – A.P.I.R. Jayathilaka</w:t>
-      </w:r>
+        <w:t xml:space="preserve">IT15068774 – A.P.I.R. </w:t>
+      </w:r>
+      <w:proofErr w:type="spellStart"/>
+      <w:r>
+        <w:rPr>
+          <w:rFonts w:ascii="Arial" w:hAnsi="Arial" w:cs="Arial"/>
+          <w:b/>
+          <w:bCs/>
+          <w:color w:val="00B0F0"/>
+          <w:sz w:val="28"/>
+          <w:szCs w:val="28"/>
+        </w:rPr>
+        <w:t>Jayathilaka</w:t>
+      </w:r>
+      <w:proofErr w:type="spellEnd"/>
     </w:p>
     <w:p>
       <w:pPr>
@@ -576,8 +613,21 @@
           <w:sz w:val="28"/>
           <w:szCs w:val="28"/>
         </w:rPr>
-        <w:t>IT14084614 – D.A. Polwattage</w:t>
-      </w:r>
+        <w:t xml:space="preserve">IT14084614 – D.A. </w:t>
+      </w:r>
+      <w:proofErr w:type="spellStart"/>
+      <w:r>
+        <w:rPr>
+          <w:rFonts w:ascii="Arial" w:hAnsi="Arial" w:cs="Arial"/>
+          <w:b/>
+          <w:bCs/>
+          <w:color w:val="00B0F0"/>
+          <w:sz w:val="28"/>
+          <w:szCs w:val="28"/>
+        </w:rPr>
+        <w:t>Polwattage</w:t>
+      </w:r>
+      <w:proofErr w:type="spellEnd"/>
     </w:p>
     <w:p>
       <w:pPr>
@@ -676,8 +726,21 @@
           <w:sz w:val="28"/>
           <w:szCs w:val="28"/>
         </w:rPr>
-        <w:t>IT14104640 – S.R. Rajapakse</w:t>
-      </w:r>
+        <w:t xml:space="preserve">IT14104640 – S.R. </w:t>
+      </w:r>
+      <w:proofErr w:type="spellStart"/>
+      <w:r>
+        <w:rPr>
+          <w:rFonts w:ascii="Arial" w:hAnsi="Arial" w:cs="Arial"/>
+          <w:b/>
+          <w:bCs/>
+          <w:color w:val="00B0F0"/>
+          <w:sz w:val="28"/>
+          <w:szCs w:val="28"/>
+        </w:rPr>
+        <w:t>Rajapakse</w:t>
+      </w:r>
+      <w:proofErr w:type="spellEnd"/>
     </w:p>
     <w:p>
       <w:pPr>
@@ -864,8 +927,6 @@
         <w:lastRenderedPageBreak/>
         <w:t>Executive S</w:t>
       </w:r>
-      <w:bookmarkStart w:id="0" w:name="_GoBack"/>
-      <w:bookmarkEnd w:id="0"/>
       <w:r>
         <w:rPr>
           <w:rFonts w:ascii="Arial" w:hAnsi="Arial" w:cs="Arial"/>
@@ -925,7 +986,27 @@
           <w:sz w:val="28"/>
           <w:szCs w:val="28"/>
         </w:rPr>
-        <w:t>&lt;reliability twitter&gt;</w:t>
+        <w:t>&lt;</w:t>
+      </w:r>
+      <w:proofErr w:type="gramStart"/>
+      <w:r>
+        <w:rPr>
+          <w:rFonts w:ascii="Arial" w:hAnsi="Arial" w:cs="Arial"/>
+          <w:color w:val="00B0F0"/>
+          <w:sz w:val="28"/>
+          <w:szCs w:val="28"/>
+        </w:rPr>
+        <w:t>reliability</w:t>
+      </w:r>
+      <w:proofErr w:type="gramEnd"/>
+      <w:r>
+        <w:rPr>
+          <w:rFonts w:ascii="Arial" w:hAnsi="Arial" w:cs="Arial"/>
+          <w:color w:val="00B0F0"/>
+          <w:sz w:val="28"/>
+          <w:szCs w:val="28"/>
+        </w:rPr>
+        <w:t xml:space="preserve"> twitter&gt;</w:t>
       </w:r>
     </w:p>
     <w:p>
@@ -948,7 +1029,27 @@
           <w:sz w:val="28"/>
           <w:szCs w:val="28"/>
         </w:rPr>
-        <w:t>&lt;history&gt;</w:t>
+        <w:t>&lt;</w:t>
+      </w:r>
+      <w:proofErr w:type="gramStart"/>
+      <w:r>
+        <w:rPr>
+          <w:rFonts w:ascii="Arial" w:hAnsi="Arial" w:cs="Arial"/>
+          <w:color w:val="00B0F0"/>
+          <w:sz w:val="28"/>
+          <w:szCs w:val="28"/>
+        </w:rPr>
+        <w:t>history</w:t>
+      </w:r>
+      <w:proofErr w:type="gramEnd"/>
+      <w:r>
+        <w:rPr>
+          <w:rFonts w:ascii="Arial" w:hAnsi="Arial" w:cs="Arial"/>
+          <w:color w:val="00B0F0"/>
+          <w:sz w:val="28"/>
+          <w:szCs w:val="28"/>
+        </w:rPr>
+        <w:t>&gt;</w:t>
       </w:r>
     </w:p>
     <w:p>
@@ -971,7 +1072,27 @@
           <w:sz w:val="28"/>
           <w:szCs w:val="28"/>
         </w:rPr>
-        <w:t>&lt;usage of twitter in each fields&gt;</w:t>
+        <w:t>&lt;</w:t>
+      </w:r>
+      <w:proofErr w:type="gramStart"/>
+      <w:r>
+        <w:rPr>
+          <w:rFonts w:ascii="Arial" w:hAnsi="Arial" w:cs="Arial"/>
+          <w:color w:val="00B0F0"/>
+          <w:sz w:val="28"/>
+          <w:szCs w:val="28"/>
+        </w:rPr>
+        <w:t>usage</w:t>
+      </w:r>
+      <w:proofErr w:type="gramEnd"/>
+      <w:r>
+        <w:rPr>
+          <w:rFonts w:ascii="Arial" w:hAnsi="Arial" w:cs="Arial"/>
+          <w:color w:val="00B0F0"/>
+          <w:sz w:val="28"/>
+          <w:szCs w:val="28"/>
+        </w:rPr>
+        <w:t xml:space="preserve"> of twitter in each fields&gt;</w:t>
       </w:r>
     </w:p>
     <w:p>
@@ -1078,7 +1199,15 @@
         </w:rPr>
       </w:pPr>
       <w:r>
-        <w:t xml:space="preserve">Choose which of the alternative solutions should be adopted • Briefly justify your choice explaining how it will solve the major problem/s • This should be written in a forceful style as this section is intended to be persuasive • Here integration of theory and coursework is appropriate </w:t>
+        <w:t xml:space="preserve">Choose which of the alternative solutions should be adopted • </w:t>
+      </w:r>
+      <w:proofErr w:type="gramStart"/>
+      <w:r>
+        <w:t>Briefly</w:t>
+      </w:r>
+      <w:proofErr w:type="gramEnd"/>
+      <w:r>
+        <w:t xml:space="preserve"> justify your choice explaining how it will solve the major problem/s • This should be written in a forceful style as this section is intended to be persuasive • Here integration of theory and coursework is appropriate </w:t>
       </w:r>
       <w:r>
         <w:rPr>
@@ -1371,7 +1500,15 @@
         <w:jc w:val="center"/>
       </w:pPr>
       <w:r>
-        <w:t>Outline the purpose of the case study • Describe the field of research – this is usually an overview of the company • Outline the issues and findings of the case study without the specific details • Identify the theory that will be used. • Here, the reader should be able to get a clear picture of the essential contents of the study. • Note any assumptions made (you may not have all the information you’d like so some assumptions may be necessary eg: “It has been assumed that…”, “Assuming that it takes half an hour to read one document…”)</w:t>
+        <w:t xml:space="preserve">Outline the purpose of the case study • Describe the field of research – this is usually an overview of the company • Outline the issues and findings of the case study without the specific details • Identify the theory that will be used. • Here, the reader should be able to get a clear picture of the essential contents of the study. • Note any assumptions made (you may not have all the information you’d like so some assumptions may be necessary </w:t>
+      </w:r>
+      <w:proofErr w:type="spellStart"/>
+      <w:r>
+        <w:t>eg</w:t>
+      </w:r>
+      <w:proofErr w:type="spellEnd"/>
+      <w:r>
+        <w:t>: “It has been assumed that…”, “Assuming that it takes half an hour to read one document…”)</w:t>
       </w:r>
     </w:p>
     <w:p>
@@ -1405,6 +1542,896 @@
           <w:tab w:val="left" w:pos="3810"/>
         </w:tabs>
         <w:rPr>
+          <w:b/>
+          <w:bCs/>
+          <w:sz w:val="36"/>
+          <w:szCs w:val="36"/>
+        </w:rPr>
+      </w:pPr>
+      <w:r>
+        <w:rPr>
+          <w:b/>
+          <w:bCs/>
+          <w:sz w:val="36"/>
+          <w:szCs w:val="36"/>
+        </w:rPr>
+        <w:lastRenderedPageBreak/>
+        <w:t>Table of Contents</w:t>
+      </w:r>
+    </w:p>
+    <w:p>
+      <w:pPr>
+        <w:tabs>
+          <w:tab w:val="left" w:pos="3810"/>
+        </w:tabs>
+        <w:rPr>
+          <w:b/>
+          <w:bCs/>
+          <w:sz w:val="36"/>
+          <w:szCs w:val="36"/>
+        </w:rPr>
+      </w:pPr>
+    </w:p>
+    <w:p>
+      <w:pPr>
+        <w:tabs>
+          <w:tab w:val="left" w:pos="3810"/>
+        </w:tabs>
+        <w:rPr>
+          <w:b/>
+          <w:bCs/>
+          <w:sz w:val="36"/>
+          <w:szCs w:val="36"/>
+        </w:rPr>
+      </w:pPr>
+    </w:p>
+    <w:p>
+      <w:pPr>
+        <w:tabs>
+          <w:tab w:val="left" w:pos="3810"/>
+        </w:tabs>
+        <w:rPr>
+          <w:b/>
+          <w:bCs/>
+          <w:sz w:val="36"/>
+          <w:szCs w:val="36"/>
+        </w:rPr>
+      </w:pPr>
+    </w:p>
+    <w:p>
+      <w:pPr>
+        <w:tabs>
+          <w:tab w:val="left" w:pos="3810"/>
+        </w:tabs>
+        <w:rPr>
+          <w:b/>
+          <w:bCs/>
+          <w:sz w:val="36"/>
+          <w:szCs w:val="36"/>
+        </w:rPr>
+      </w:pPr>
+    </w:p>
+    <w:p>
+      <w:pPr>
+        <w:tabs>
+          <w:tab w:val="left" w:pos="3810"/>
+        </w:tabs>
+        <w:rPr>
+          <w:b/>
+          <w:bCs/>
+          <w:sz w:val="36"/>
+          <w:szCs w:val="36"/>
+        </w:rPr>
+      </w:pPr>
+    </w:p>
+    <w:p>
+      <w:pPr>
+        <w:tabs>
+          <w:tab w:val="left" w:pos="3810"/>
+        </w:tabs>
+        <w:rPr>
+          <w:b/>
+          <w:bCs/>
+          <w:sz w:val="36"/>
+          <w:szCs w:val="36"/>
+        </w:rPr>
+      </w:pPr>
+    </w:p>
+    <w:p>
+      <w:pPr>
+        <w:tabs>
+          <w:tab w:val="left" w:pos="3810"/>
+        </w:tabs>
+        <w:rPr>
+          <w:b/>
+          <w:bCs/>
+          <w:sz w:val="36"/>
+          <w:szCs w:val="36"/>
+        </w:rPr>
+      </w:pPr>
+    </w:p>
+    <w:p>
+      <w:pPr>
+        <w:tabs>
+          <w:tab w:val="left" w:pos="3810"/>
+        </w:tabs>
+        <w:rPr>
+          <w:b/>
+          <w:bCs/>
+          <w:sz w:val="36"/>
+          <w:szCs w:val="36"/>
+        </w:rPr>
+      </w:pPr>
+    </w:p>
+    <w:p>
+      <w:pPr>
+        <w:tabs>
+          <w:tab w:val="left" w:pos="3810"/>
+        </w:tabs>
+        <w:rPr>
+          <w:b/>
+          <w:bCs/>
+          <w:sz w:val="36"/>
+          <w:szCs w:val="36"/>
+        </w:rPr>
+      </w:pPr>
+    </w:p>
+    <w:p>
+      <w:pPr>
+        <w:tabs>
+          <w:tab w:val="left" w:pos="3810"/>
+        </w:tabs>
+        <w:rPr>
+          <w:b/>
+          <w:bCs/>
+          <w:sz w:val="36"/>
+          <w:szCs w:val="36"/>
+        </w:rPr>
+      </w:pPr>
+    </w:p>
+    <w:p>
+      <w:pPr>
+        <w:tabs>
+          <w:tab w:val="left" w:pos="3810"/>
+        </w:tabs>
+        <w:rPr>
+          <w:b/>
+          <w:bCs/>
+          <w:sz w:val="36"/>
+          <w:szCs w:val="36"/>
+        </w:rPr>
+      </w:pPr>
+    </w:p>
+    <w:p>
+      <w:pPr>
+        <w:tabs>
+          <w:tab w:val="left" w:pos="3810"/>
+        </w:tabs>
+        <w:rPr>
+          <w:b/>
+          <w:bCs/>
+          <w:sz w:val="36"/>
+          <w:szCs w:val="36"/>
+        </w:rPr>
+      </w:pPr>
+    </w:p>
+    <w:p>
+      <w:pPr>
+        <w:tabs>
+          <w:tab w:val="left" w:pos="3810"/>
+        </w:tabs>
+        <w:rPr>
+          <w:b/>
+          <w:bCs/>
+          <w:sz w:val="36"/>
+          <w:szCs w:val="36"/>
+        </w:rPr>
+      </w:pPr>
+    </w:p>
+    <w:p>
+      <w:pPr>
+        <w:tabs>
+          <w:tab w:val="left" w:pos="3810"/>
+        </w:tabs>
+        <w:rPr>
+          <w:b/>
+          <w:bCs/>
+          <w:sz w:val="36"/>
+          <w:szCs w:val="36"/>
+        </w:rPr>
+      </w:pPr>
+    </w:p>
+    <w:p>
+      <w:pPr>
+        <w:tabs>
+          <w:tab w:val="left" w:pos="3810"/>
+        </w:tabs>
+        <w:rPr>
+          <w:b/>
+          <w:bCs/>
+          <w:sz w:val="36"/>
+          <w:szCs w:val="36"/>
+        </w:rPr>
+      </w:pPr>
+    </w:p>
+    <w:p>
+      <w:pPr>
+        <w:tabs>
+          <w:tab w:val="left" w:pos="3810"/>
+        </w:tabs>
+        <w:rPr>
+          <w:b/>
+          <w:bCs/>
+          <w:sz w:val="36"/>
+          <w:szCs w:val="36"/>
+        </w:rPr>
+      </w:pPr>
+    </w:p>
+    <w:p>
+      <w:pPr>
+        <w:tabs>
+          <w:tab w:val="left" w:pos="3810"/>
+        </w:tabs>
+        <w:rPr>
+          <w:b/>
+          <w:bCs/>
+          <w:sz w:val="36"/>
+          <w:szCs w:val="36"/>
+        </w:rPr>
+      </w:pPr>
+    </w:p>
+    <w:p>
+      <w:pPr>
+        <w:tabs>
+          <w:tab w:val="left" w:pos="3810"/>
+        </w:tabs>
+        <w:rPr>
+          <w:b/>
+          <w:bCs/>
+          <w:sz w:val="36"/>
+          <w:szCs w:val="36"/>
+        </w:rPr>
+      </w:pPr>
+    </w:p>
+    <w:p>
+      <w:pPr>
+        <w:tabs>
+          <w:tab w:val="left" w:pos="3810"/>
+        </w:tabs>
+        <w:rPr>
+          <w:b/>
+          <w:bCs/>
+          <w:sz w:val="36"/>
+          <w:szCs w:val="36"/>
+        </w:rPr>
+      </w:pPr>
+    </w:p>
+    <w:p>
+      <w:pPr>
+        <w:tabs>
+          <w:tab w:val="left" w:pos="3810"/>
+        </w:tabs>
+        <w:rPr>
+          <w:b/>
+          <w:bCs/>
+          <w:sz w:val="36"/>
+          <w:szCs w:val="36"/>
+        </w:rPr>
+      </w:pPr>
+    </w:p>
+    <w:p>
+      <w:pPr>
+        <w:tabs>
+          <w:tab w:val="left" w:pos="3810"/>
+        </w:tabs>
+        <w:rPr>
+          <w:rFonts w:ascii="Arial" w:hAnsi="Arial" w:cs="Arial"/>
+          <w:b/>
+          <w:bCs/>
+          <w:color w:val="000000" w:themeColor="text1"/>
+          <w:sz w:val="32"/>
+          <w:szCs w:val="32"/>
+        </w:rPr>
+      </w:pPr>
+    </w:p>
+    <w:p>
+      <w:pPr>
+        <w:tabs>
+          <w:tab w:val="left" w:pos="3810"/>
+        </w:tabs>
+        <w:rPr>
+          <w:b/>
+          <w:bCs/>
+          <w:sz w:val="36"/>
+          <w:szCs w:val="36"/>
+        </w:rPr>
+      </w:pPr>
+      <w:r>
+        <w:rPr>
+          <w:b/>
+          <w:bCs/>
+          <w:sz w:val="36"/>
+          <w:szCs w:val="36"/>
+        </w:rPr>
+        <w:lastRenderedPageBreak/>
+        <w:t xml:space="preserve">List of Figures </w:t>
+      </w:r>
+    </w:p>
+    <w:p>
+      <w:pPr>
+        <w:tabs>
+          <w:tab w:val="left" w:pos="3810"/>
+        </w:tabs>
+        <w:rPr>
+          <w:b/>
+          <w:bCs/>
+          <w:sz w:val="36"/>
+          <w:szCs w:val="36"/>
+        </w:rPr>
+      </w:pPr>
+    </w:p>
+    <w:p>
+      <w:pPr>
+        <w:tabs>
+          <w:tab w:val="left" w:pos="3810"/>
+        </w:tabs>
+        <w:rPr>
+          <w:b/>
+          <w:bCs/>
+          <w:sz w:val="36"/>
+          <w:szCs w:val="36"/>
+        </w:rPr>
+      </w:pPr>
+    </w:p>
+    <w:p>
+      <w:pPr>
+        <w:tabs>
+          <w:tab w:val="left" w:pos="3810"/>
+        </w:tabs>
+        <w:rPr>
+          <w:b/>
+          <w:bCs/>
+          <w:sz w:val="36"/>
+          <w:szCs w:val="36"/>
+        </w:rPr>
+      </w:pPr>
+    </w:p>
+    <w:p>
+      <w:pPr>
+        <w:tabs>
+          <w:tab w:val="left" w:pos="3810"/>
+        </w:tabs>
+        <w:rPr>
+          <w:b/>
+          <w:bCs/>
+          <w:sz w:val="36"/>
+          <w:szCs w:val="36"/>
+        </w:rPr>
+      </w:pPr>
+    </w:p>
+    <w:p>
+      <w:pPr>
+        <w:tabs>
+          <w:tab w:val="left" w:pos="3810"/>
+        </w:tabs>
+        <w:rPr>
+          <w:b/>
+          <w:bCs/>
+          <w:sz w:val="36"/>
+          <w:szCs w:val="36"/>
+        </w:rPr>
+      </w:pPr>
+    </w:p>
+    <w:p>
+      <w:pPr>
+        <w:tabs>
+          <w:tab w:val="left" w:pos="3810"/>
+        </w:tabs>
+        <w:rPr>
+          <w:b/>
+          <w:bCs/>
+          <w:sz w:val="36"/>
+          <w:szCs w:val="36"/>
+        </w:rPr>
+      </w:pPr>
+    </w:p>
+    <w:p>
+      <w:pPr>
+        <w:tabs>
+          <w:tab w:val="left" w:pos="3810"/>
+        </w:tabs>
+        <w:rPr>
+          <w:b/>
+          <w:bCs/>
+          <w:sz w:val="36"/>
+          <w:szCs w:val="36"/>
+        </w:rPr>
+      </w:pPr>
+    </w:p>
+    <w:p>
+      <w:pPr>
+        <w:tabs>
+          <w:tab w:val="left" w:pos="3810"/>
+        </w:tabs>
+        <w:rPr>
+          <w:b/>
+          <w:bCs/>
+          <w:sz w:val="36"/>
+          <w:szCs w:val="36"/>
+        </w:rPr>
+      </w:pPr>
+    </w:p>
+    <w:p>
+      <w:pPr>
+        <w:tabs>
+          <w:tab w:val="left" w:pos="3810"/>
+        </w:tabs>
+        <w:rPr>
+          <w:b/>
+          <w:bCs/>
+          <w:sz w:val="36"/>
+          <w:szCs w:val="36"/>
+        </w:rPr>
+      </w:pPr>
+    </w:p>
+    <w:p>
+      <w:pPr>
+        <w:tabs>
+          <w:tab w:val="left" w:pos="3810"/>
+        </w:tabs>
+        <w:rPr>
+          <w:b/>
+          <w:bCs/>
+          <w:sz w:val="36"/>
+          <w:szCs w:val="36"/>
+        </w:rPr>
+      </w:pPr>
+    </w:p>
+    <w:p>
+      <w:pPr>
+        <w:tabs>
+          <w:tab w:val="left" w:pos="3810"/>
+        </w:tabs>
+        <w:rPr>
+          <w:b/>
+          <w:bCs/>
+          <w:sz w:val="36"/>
+          <w:szCs w:val="36"/>
+        </w:rPr>
+      </w:pPr>
+    </w:p>
+    <w:p>
+      <w:pPr>
+        <w:tabs>
+          <w:tab w:val="left" w:pos="3810"/>
+        </w:tabs>
+        <w:rPr>
+          <w:b/>
+          <w:bCs/>
+          <w:sz w:val="36"/>
+          <w:szCs w:val="36"/>
+        </w:rPr>
+      </w:pPr>
+    </w:p>
+    <w:p>
+      <w:pPr>
+        <w:tabs>
+          <w:tab w:val="left" w:pos="3810"/>
+        </w:tabs>
+        <w:rPr>
+          <w:b/>
+          <w:bCs/>
+          <w:sz w:val="36"/>
+          <w:szCs w:val="36"/>
+        </w:rPr>
+      </w:pPr>
+    </w:p>
+    <w:p>
+      <w:pPr>
+        <w:tabs>
+          <w:tab w:val="left" w:pos="3810"/>
+        </w:tabs>
+        <w:rPr>
+          <w:b/>
+          <w:bCs/>
+          <w:sz w:val="36"/>
+          <w:szCs w:val="36"/>
+        </w:rPr>
+      </w:pPr>
+    </w:p>
+    <w:p>
+      <w:pPr>
+        <w:tabs>
+          <w:tab w:val="left" w:pos="3810"/>
+        </w:tabs>
+        <w:rPr>
+          <w:b/>
+          <w:bCs/>
+          <w:sz w:val="36"/>
+          <w:szCs w:val="36"/>
+        </w:rPr>
+      </w:pPr>
+    </w:p>
+    <w:p>
+      <w:pPr>
+        <w:tabs>
+          <w:tab w:val="left" w:pos="3810"/>
+        </w:tabs>
+        <w:rPr>
+          <w:b/>
+          <w:bCs/>
+          <w:sz w:val="36"/>
+          <w:szCs w:val="36"/>
+        </w:rPr>
+      </w:pPr>
+    </w:p>
+    <w:p>
+      <w:pPr>
+        <w:tabs>
+          <w:tab w:val="left" w:pos="3810"/>
+        </w:tabs>
+        <w:rPr>
+          <w:b/>
+          <w:bCs/>
+          <w:sz w:val="36"/>
+          <w:szCs w:val="36"/>
+        </w:rPr>
+      </w:pPr>
+    </w:p>
+    <w:p>
+      <w:pPr>
+        <w:tabs>
+          <w:tab w:val="left" w:pos="3810"/>
+        </w:tabs>
+        <w:rPr>
+          <w:b/>
+          <w:bCs/>
+          <w:sz w:val="36"/>
+          <w:szCs w:val="36"/>
+        </w:rPr>
+      </w:pPr>
+    </w:p>
+    <w:p>
+      <w:pPr>
+        <w:tabs>
+          <w:tab w:val="left" w:pos="3810"/>
+        </w:tabs>
+        <w:rPr>
+          <w:b/>
+          <w:bCs/>
+          <w:sz w:val="36"/>
+          <w:szCs w:val="36"/>
+        </w:rPr>
+      </w:pPr>
+    </w:p>
+    <w:p>
+      <w:pPr>
+        <w:tabs>
+          <w:tab w:val="left" w:pos="3810"/>
+        </w:tabs>
+        <w:rPr>
+          <w:b/>
+          <w:bCs/>
+          <w:sz w:val="36"/>
+          <w:szCs w:val="36"/>
+        </w:rPr>
+      </w:pPr>
+    </w:p>
+    <w:p>
+      <w:pPr>
+        <w:tabs>
+          <w:tab w:val="left" w:pos="3810"/>
+        </w:tabs>
+        <w:rPr>
+          <w:b/>
+          <w:bCs/>
+          <w:sz w:val="36"/>
+          <w:szCs w:val="36"/>
+        </w:rPr>
+      </w:pPr>
+    </w:p>
+    <w:p>
+      <w:pPr>
+        <w:tabs>
+          <w:tab w:val="left" w:pos="3810"/>
+        </w:tabs>
+        <w:rPr>
+          <w:b/>
+          <w:bCs/>
+          <w:sz w:val="36"/>
+          <w:szCs w:val="36"/>
+        </w:rPr>
+      </w:pPr>
+      <w:r>
+        <w:rPr>
+          <w:b/>
+          <w:bCs/>
+          <w:sz w:val="36"/>
+          <w:szCs w:val="36"/>
+        </w:rPr>
+        <w:lastRenderedPageBreak/>
+        <w:t xml:space="preserve">List of Acronyms and Abbreviations </w:t>
+      </w:r>
+    </w:p>
+    <w:p>
+      <w:pPr>
+        <w:tabs>
+          <w:tab w:val="left" w:pos="3810"/>
+        </w:tabs>
+        <w:rPr>
+          <w:b/>
+          <w:bCs/>
+          <w:sz w:val="36"/>
+          <w:szCs w:val="36"/>
+        </w:rPr>
+      </w:pPr>
+    </w:p>
+    <w:p>
+      <w:pPr>
+        <w:tabs>
+          <w:tab w:val="left" w:pos="3810"/>
+        </w:tabs>
+        <w:rPr>
+          <w:b/>
+          <w:bCs/>
+          <w:sz w:val="36"/>
+          <w:szCs w:val="36"/>
+        </w:rPr>
+      </w:pPr>
+    </w:p>
+    <w:p>
+      <w:pPr>
+        <w:tabs>
+          <w:tab w:val="left" w:pos="3810"/>
+        </w:tabs>
+        <w:rPr>
+          <w:b/>
+          <w:bCs/>
+          <w:sz w:val="36"/>
+          <w:szCs w:val="36"/>
+        </w:rPr>
+      </w:pPr>
+    </w:p>
+    <w:p>
+      <w:pPr>
+        <w:tabs>
+          <w:tab w:val="left" w:pos="3810"/>
+        </w:tabs>
+        <w:rPr>
+          <w:b/>
+          <w:bCs/>
+          <w:sz w:val="36"/>
+          <w:szCs w:val="36"/>
+        </w:rPr>
+      </w:pPr>
+    </w:p>
+    <w:p>
+      <w:pPr>
+        <w:tabs>
+          <w:tab w:val="left" w:pos="3810"/>
+        </w:tabs>
+        <w:rPr>
+          <w:b/>
+          <w:bCs/>
+          <w:sz w:val="36"/>
+          <w:szCs w:val="36"/>
+        </w:rPr>
+      </w:pPr>
+    </w:p>
+    <w:p>
+      <w:pPr>
+        <w:tabs>
+          <w:tab w:val="left" w:pos="3810"/>
+        </w:tabs>
+        <w:rPr>
+          <w:b/>
+          <w:bCs/>
+          <w:sz w:val="36"/>
+          <w:szCs w:val="36"/>
+        </w:rPr>
+      </w:pPr>
+    </w:p>
+    <w:p>
+      <w:pPr>
+        <w:tabs>
+          <w:tab w:val="left" w:pos="3810"/>
+        </w:tabs>
+        <w:rPr>
+          <w:b/>
+          <w:bCs/>
+          <w:sz w:val="36"/>
+          <w:szCs w:val="36"/>
+        </w:rPr>
+      </w:pPr>
+    </w:p>
+    <w:p>
+      <w:pPr>
+        <w:tabs>
+          <w:tab w:val="left" w:pos="3810"/>
+        </w:tabs>
+        <w:rPr>
+          <w:b/>
+          <w:bCs/>
+          <w:sz w:val="36"/>
+          <w:szCs w:val="36"/>
+        </w:rPr>
+      </w:pPr>
+    </w:p>
+    <w:p>
+      <w:pPr>
+        <w:tabs>
+          <w:tab w:val="left" w:pos="3810"/>
+        </w:tabs>
+        <w:rPr>
+          <w:b/>
+          <w:bCs/>
+          <w:sz w:val="36"/>
+          <w:szCs w:val="36"/>
+        </w:rPr>
+      </w:pPr>
+    </w:p>
+    <w:p>
+      <w:pPr>
+        <w:tabs>
+          <w:tab w:val="left" w:pos="3810"/>
+        </w:tabs>
+        <w:rPr>
+          <w:b/>
+          <w:bCs/>
+          <w:sz w:val="36"/>
+          <w:szCs w:val="36"/>
+        </w:rPr>
+      </w:pPr>
+    </w:p>
+    <w:p>
+      <w:pPr>
+        <w:tabs>
+          <w:tab w:val="left" w:pos="3810"/>
+        </w:tabs>
+        <w:rPr>
+          <w:b/>
+          <w:bCs/>
+          <w:sz w:val="36"/>
+          <w:szCs w:val="36"/>
+        </w:rPr>
+      </w:pPr>
+    </w:p>
+    <w:p>
+      <w:pPr>
+        <w:tabs>
+          <w:tab w:val="left" w:pos="3810"/>
+        </w:tabs>
+        <w:rPr>
+          <w:b/>
+          <w:bCs/>
+          <w:sz w:val="36"/>
+          <w:szCs w:val="36"/>
+        </w:rPr>
+      </w:pPr>
+    </w:p>
+    <w:p>
+      <w:pPr>
+        <w:tabs>
+          <w:tab w:val="left" w:pos="3810"/>
+        </w:tabs>
+        <w:rPr>
+          <w:b/>
+          <w:bCs/>
+          <w:sz w:val="36"/>
+          <w:szCs w:val="36"/>
+        </w:rPr>
+      </w:pPr>
+    </w:p>
+    <w:p>
+      <w:pPr>
+        <w:tabs>
+          <w:tab w:val="left" w:pos="3810"/>
+        </w:tabs>
+        <w:rPr>
+          <w:b/>
+          <w:bCs/>
+          <w:sz w:val="36"/>
+          <w:szCs w:val="36"/>
+        </w:rPr>
+      </w:pPr>
+    </w:p>
+    <w:p>
+      <w:pPr>
+        <w:tabs>
+          <w:tab w:val="left" w:pos="3810"/>
+        </w:tabs>
+        <w:rPr>
+          <w:b/>
+          <w:bCs/>
+          <w:sz w:val="36"/>
+          <w:szCs w:val="36"/>
+        </w:rPr>
+      </w:pPr>
+    </w:p>
+    <w:p>
+      <w:pPr>
+        <w:tabs>
+          <w:tab w:val="left" w:pos="3810"/>
+        </w:tabs>
+        <w:rPr>
+          <w:b/>
+          <w:bCs/>
+          <w:sz w:val="36"/>
+          <w:szCs w:val="36"/>
+        </w:rPr>
+      </w:pPr>
+    </w:p>
+    <w:p>
+      <w:pPr>
+        <w:tabs>
+          <w:tab w:val="left" w:pos="3810"/>
+        </w:tabs>
+        <w:rPr>
+          <w:b/>
+          <w:bCs/>
+          <w:sz w:val="36"/>
+          <w:szCs w:val="36"/>
+        </w:rPr>
+      </w:pPr>
+    </w:p>
+    <w:p>
+      <w:pPr>
+        <w:tabs>
+          <w:tab w:val="left" w:pos="3810"/>
+        </w:tabs>
+        <w:rPr>
+          <w:b/>
+          <w:bCs/>
+          <w:sz w:val="36"/>
+          <w:szCs w:val="36"/>
+        </w:rPr>
+      </w:pPr>
+    </w:p>
+    <w:p>
+      <w:pPr>
+        <w:tabs>
+          <w:tab w:val="left" w:pos="3810"/>
+        </w:tabs>
+        <w:rPr>
+          <w:b/>
+          <w:bCs/>
+          <w:sz w:val="36"/>
+          <w:szCs w:val="36"/>
+        </w:rPr>
+      </w:pPr>
+    </w:p>
+    <w:p>
+      <w:pPr>
+        <w:tabs>
+          <w:tab w:val="left" w:pos="3810"/>
+        </w:tabs>
+        <w:rPr>
+          <w:b/>
+          <w:bCs/>
+          <w:sz w:val="36"/>
+          <w:szCs w:val="36"/>
+        </w:rPr>
+      </w:pPr>
+    </w:p>
+    <w:p>
+      <w:pPr>
+        <w:tabs>
+          <w:tab w:val="left" w:pos="3810"/>
+        </w:tabs>
+        <w:rPr>
+          <w:b/>
+          <w:bCs/>
+          <w:sz w:val="36"/>
+          <w:szCs w:val="36"/>
+        </w:rPr>
+      </w:pPr>
+    </w:p>
+    <w:p>
+      <w:pPr>
+        <w:tabs>
+          <w:tab w:val="left" w:pos="3810"/>
+        </w:tabs>
+        <w:rPr>
           <w:rFonts w:ascii="Arial" w:hAnsi="Arial" w:cs="Arial"/>
           <w:b/>
           <w:bCs/>
@@ -1425,6 +2452,682 @@
         <w:lastRenderedPageBreak/>
         <w:t>Introduction</w:t>
       </w:r>
+    </w:p>
+    <w:p>
+      <w:pPr>
+        <w:tabs>
+          <w:tab w:val="left" w:pos="3810"/>
+        </w:tabs>
+        <w:rPr>
+          <w:rFonts w:ascii="Arial" w:hAnsi="Arial" w:cs="Arial"/>
+          <w:b/>
+          <w:bCs/>
+          <w:color w:val="000000" w:themeColor="text1"/>
+          <w:sz w:val="32"/>
+          <w:szCs w:val="32"/>
+        </w:rPr>
+      </w:pPr>
+    </w:p>
+    <w:p>
+      <w:pPr>
+        <w:tabs>
+          <w:tab w:val="left" w:pos="3810"/>
+        </w:tabs>
+        <w:rPr>
+          <w:rFonts w:ascii="Arial" w:hAnsi="Arial" w:cs="Arial"/>
+          <w:b/>
+          <w:bCs/>
+          <w:color w:val="000000" w:themeColor="text1"/>
+          <w:sz w:val="32"/>
+          <w:szCs w:val="32"/>
+        </w:rPr>
+      </w:pPr>
+    </w:p>
+    <w:p>
+      <w:pPr>
+        <w:tabs>
+          <w:tab w:val="left" w:pos="3810"/>
+        </w:tabs>
+        <w:rPr>
+          <w:rFonts w:ascii="Arial" w:hAnsi="Arial" w:cs="Arial"/>
+          <w:b/>
+          <w:bCs/>
+          <w:color w:val="000000" w:themeColor="text1"/>
+          <w:sz w:val="32"/>
+          <w:szCs w:val="32"/>
+        </w:rPr>
+      </w:pPr>
+    </w:p>
+    <w:p>
+      <w:pPr>
+        <w:tabs>
+          <w:tab w:val="left" w:pos="3810"/>
+        </w:tabs>
+        <w:rPr>
+          <w:rFonts w:ascii="Arial" w:hAnsi="Arial" w:cs="Arial"/>
+          <w:b/>
+          <w:bCs/>
+          <w:color w:val="000000" w:themeColor="text1"/>
+          <w:sz w:val="32"/>
+          <w:szCs w:val="32"/>
+        </w:rPr>
+      </w:pPr>
+    </w:p>
+    <w:p>
+      <w:pPr>
+        <w:tabs>
+          <w:tab w:val="left" w:pos="3810"/>
+        </w:tabs>
+        <w:rPr>
+          <w:rFonts w:ascii="Arial" w:hAnsi="Arial" w:cs="Arial"/>
+          <w:b/>
+          <w:bCs/>
+          <w:color w:val="000000" w:themeColor="text1"/>
+          <w:sz w:val="32"/>
+          <w:szCs w:val="32"/>
+        </w:rPr>
+      </w:pPr>
+    </w:p>
+    <w:p>
+      <w:pPr>
+        <w:tabs>
+          <w:tab w:val="left" w:pos="3810"/>
+        </w:tabs>
+        <w:rPr>
+          <w:rFonts w:ascii="Arial" w:hAnsi="Arial" w:cs="Arial"/>
+          <w:b/>
+          <w:bCs/>
+          <w:color w:val="000000" w:themeColor="text1"/>
+          <w:sz w:val="32"/>
+          <w:szCs w:val="32"/>
+        </w:rPr>
+      </w:pPr>
+    </w:p>
+    <w:p>
+      <w:pPr>
+        <w:tabs>
+          <w:tab w:val="left" w:pos="3810"/>
+        </w:tabs>
+        <w:rPr>
+          <w:rFonts w:ascii="Arial" w:hAnsi="Arial" w:cs="Arial"/>
+          <w:b/>
+          <w:bCs/>
+          <w:color w:val="000000" w:themeColor="text1"/>
+          <w:sz w:val="32"/>
+          <w:szCs w:val="32"/>
+        </w:rPr>
+      </w:pPr>
+    </w:p>
+    <w:p>
+      <w:pPr>
+        <w:tabs>
+          <w:tab w:val="left" w:pos="3810"/>
+        </w:tabs>
+        <w:rPr>
+          <w:rFonts w:ascii="Arial" w:hAnsi="Arial" w:cs="Arial"/>
+          <w:b/>
+          <w:bCs/>
+          <w:color w:val="000000" w:themeColor="text1"/>
+          <w:sz w:val="32"/>
+          <w:szCs w:val="32"/>
+        </w:rPr>
+      </w:pPr>
+    </w:p>
+    <w:p>
+      <w:pPr>
+        <w:tabs>
+          <w:tab w:val="left" w:pos="3810"/>
+        </w:tabs>
+        <w:rPr>
+          <w:rFonts w:ascii="Arial" w:hAnsi="Arial" w:cs="Arial"/>
+          <w:b/>
+          <w:bCs/>
+          <w:color w:val="000000" w:themeColor="text1"/>
+          <w:sz w:val="32"/>
+          <w:szCs w:val="32"/>
+        </w:rPr>
+      </w:pPr>
+    </w:p>
+    <w:p>
+      <w:pPr>
+        <w:tabs>
+          <w:tab w:val="left" w:pos="3810"/>
+        </w:tabs>
+        <w:rPr>
+          <w:rFonts w:ascii="Arial" w:hAnsi="Arial" w:cs="Arial"/>
+          <w:b/>
+          <w:bCs/>
+          <w:color w:val="000000" w:themeColor="text1"/>
+          <w:sz w:val="32"/>
+          <w:szCs w:val="32"/>
+        </w:rPr>
+      </w:pPr>
+    </w:p>
+    <w:p>
+      <w:pPr>
+        <w:tabs>
+          <w:tab w:val="left" w:pos="3810"/>
+        </w:tabs>
+        <w:rPr>
+          <w:rFonts w:ascii="Arial" w:hAnsi="Arial" w:cs="Arial"/>
+          <w:b/>
+          <w:bCs/>
+          <w:color w:val="000000" w:themeColor="text1"/>
+          <w:sz w:val="32"/>
+          <w:szCs w:val="32"/>
+        </w:rPr>
+      </w:pPr>
+    </w:p>
+    <w:p>
+      <w:pPr>
+        <w:tabs>
+          <w:tab w:val="left" w:pos="3810"/>
+        </w:tabs>
+        <w:rPr>
+          <w:rFonts w:ascii="Arial" w:hAnsi="Arial" w:cs="Arial"/>
+          <w:b/>
+          <w:bCs/>
+          <w:color w:val="000000" w:themeColor="text1"/>
+          <w:sz w:val="32"/>
+          <w:szCs w:val="32"/>
+        </w:rPr>
+      </w:pPr>
+    </w:p>
+    <w:p>
+      <w:pPr>
+        <w:tabs>
+          <w:tab w:val="left" w:pos="3810"/>
+        </w:tabs>
+        <w:rPr>
+          <w:rFonts w:ascii="Arial" w:hAnsi="Arial" w:cs="Arial"/>
+          <w:b/>
+          <w:bCs/>
+          <w:color w:val="000000" w:themeColor="text1"/>
+          <w:sz w:val="32"/>
+          <w:szCs w:val="32"/>
+        </w:rPr>
+      </w:pPr>
+    </w:p>
+    <w:p>
+      <w:pPr>
+        <w:rPr>
+          <w:rFonts w:ascii="Arial" w:hAnsi="Arial" w:cs="Arial"/>
+          <w:b/>
+          <w:bCs/>
+          <w:color w:val="000000" w:themeColor="text1"/>
+          <w:sz w:val="32"/>
+          <w:szCs w:val="32"/>
+        </w:rPr>
+      </w:pPr>
+      <w:r>
+        <w:rPr>
+          <w:rFonts w:ascii="Arial" w:hAnsi="Arial" w:cs="Arial"/>
+          <w:b/>
+          <w:bCs/>
+          <w:color w:val="000000" w:themeColor="text1"/>
+          <w:sz w:val="32"/>
+          <w:szCs w:val="32"/>
+        </w:rPr>
+        <w:br w:type="page"/>
+      </w:r>
+    </w:p>
+    <w:p>
+      <w:pPr>
+        <w:tabs>
+          <w:tab w:val="left" w:pos="3810"/>
+        </w:tabs>
+        <w:rPr>
+          <w:rFonts w:ascii="Arial" w:hAnsi="Arial" w:cs="Arial"/>
+          <w:b/>
+          <w:bCs/>
+          <w:color w:val="000000" w:themeColor="text1"/>
+          <w:sz w:val="32"/>
+          <w:szCs w:val="32"/>
+        </w:rPr>
+      </w:pPr>
+      <w:r>
+        <w:rPr>
+          <w:rFonts w:ascii="Arial" w:hAnsi="Arial" w:cs="Arial"/>
+          <w:b/>
+          <w:bCs/>
+          <w:color w:val="000000" w:themeColor="text1"/>
+          <w:sz w:val="32"/>
+          <w:szCs w:val="32"/>
+        </w:rPr>
+        <w:lastRenderedPageBreak/>
+        <w:t xml:space="preserve">History </w:t>
+      </w:r>
+      <w:proofErr w:type="gramStart"/>
+      <w:r>
+        <w:rPr>
+          <w:rFonts w:ascii="Arial" w:hAnsi="Arial" w:cs="Arial"/>
+          <w:b/>
+          <w:bCs/>
+          <w:color w:val="000000" w:themeColor="text1"/>
+          <w:sz w:val="32"/>
+          <w:szCs w:val="32"/>
+        </w:rPr>
+        <w:t>Of</w:t>
+      </w:r>
+      <w:proofErr w:type="gramEnd"/>
+      <w:r>
+        <w:rPr>
+          <w:rFonts w:ascii="Arial" w:hAnsi="Arial" w:cs="Arial"/>
+          <w:b/>
+          <w:bCs/>
+          <w:color w:val="000000" w:themeColor="text1"/>
+          <w:sz w:val="32"/>
+          <w:szCs w:val="32"/>
+        </w:rPr>
+        <w:t xml:space="preserve"> Twitter Reliability</w:t>
+      </w:r>
+    </w:p>
+    <w:p>
+      <w:pPr>
+        <w:tabs>
+          <w:tab w:val="left" w:pos="3810"/>
+        </w:tabs>
+        <w:rPr>
+          <w:rFonts w:ascii="Arial" w:hAnsi="Arial" w:cs="Arial"/>
+          <w:b/>
+          <w:bCs/>
+          <w:color w:val="000000" w:themeColor="text1"/>
+          <w:sz w:val="32"/>
+          <w:szCs w:val="32"/>
+        </w:rPr>
+      </w:pPr>
+    </w:p>
+    <w:p>
+      <w:pPr>
+        <w:rPr>
+          <w:rFonts w:ascii="Arial" w:hAnsi="Arial" w:cs="Arial"/>
+          <w:b/>
+          <w:bCs/>
+          <w:color w:val="000000" w:themeColor="text1"/>
+          <w:sz w:val="32"/>
+          <w:szCs w:val="32"/>
+        </w:rPr>
+      </w:pPr>
+      <w:r>
+        <w:rPr>
+          <w:rFonts w:ascii="Arial" w:hAnsi="Arial" w:cs="Arial"/>
+          <w:b/>
+          <w:bCs/>
+          <w:color w:val="000000" w:themeColor="text1"/>
+          <w:sz w:val="32"/>
+          <w:szCs w:val="32"/>
+        </w:rPr>
+        <w:br w:type="page"/>
+      </w:r>
+    </w:p>
+    <w:p>
+      <w:pPr>
+        <w:tabs>
+          <w:tab w:val="left" w:pos="3810"/>
+        </w:tabs>
+        <w:rPr>
+          <w:rFonts w:ascii="Arial" w:hAnsi="Arial" w:cs="Arial"/>
+          <w:b/>
+          <w:bCs/>
+          <w:color w:val="000000" w:themeColor="text1"/>
+          <w:sz w:val="32"/>
+          <w:szCs w:val="32"/>
+        </w:rPr>
+      </w:pPr>
+    </w:p>
+    <w:p>
+      <w:pPr>
+        <w:tabs>
+          <w:tab w:val="left" w:pos="3810"/>
+        </w:tabs>
+        <w:rPr>
+          <w:rFonts w:ascii="Arial" w:hAnsi="Arial" w:cs="Arial"/>
+          <w:b/>
+          <w:bCs/>
+          <w:color w:val="000000" w:themeColor="text1"/>
+          <w:sz w:val="32"/>
+          <w:szCs w:val="32"/>
+        </w:rPr>
+      </w:pPr>
+      <w:r>
+        <w:rPr>
+          <w:rFonts w:ascii="Arial" w:hAnsi="Arial" w:cs="Arial"/>
+          <w:b/>
+          <w:bCs/>
+          <w:color w:val="000000" w:themeColor="text1"/>
+          <w:sz w:val="32"/>
+          <w:szCs w:val="32"/>
+        </w:rPr>
+        <w:t>Reliability definition by Twitter</w:t>
+      </w:r>
+    </w:p>
+    <w:p>
+      <w:pPr>
+        <w:rPr>
+          <w:rFonts w:ascii="Arial" w:hAnsi="Arial" w:cs="Arial"/>
+          <w:b/>
+          <w:bCs/>
+          <w:color w:val="000000" w:themeColor="text1"/>
+          <w:sz w:val="32"/>
+          <w:szCs w:val="32"/>
+        </w:rPr>
+      </w:pPr>
+      <w:r>
+        <w:rPr>
+          <w:rFonts w:ascii="Arial" w:hAnsi="Arial" w:cs="Arial"/>
+          <w:b/>
+          <w:bCs/>
+          <w:color w:val="000000" w:themeColor="text1"/>
+          <w:sz w:val="32"/>
+          <w:szCs w:val="32"/>
+        </w:rPr>
+        <w:br w:type="page"/>
+      </w:r>
+    </w:p>
+    <w:p>
+      <w:pPr>
+        <w:tabs>
+          <w:tab w:val="left" w:pos="3810"/>
+        </w:tabs>
+        <w:rPr>
+          <w:rFonts w:ascii="Arial" w:hAnsi="Arial" w:cs="Arial"/>
+          <w:b/>
+          <w:bCs/>
+          <w:color w:val="000000" w:themeColor="text1"/>
+          <w:sz w:val="32"/>
+          <w:szCs w:val="32"/>
+        </w:rPr>
+      </w:pPr>
+      <w:r>
+        <w:rPr>
+          <w:rFonts w:ascii="Arial" w:hAnsi="Arial" w:cs="Arial"/>
+          <w:b/>
+          <w:bCs/>
+          <w:color w:val="000000" w:themeColor="text1"/>
+          <w:sz w:val="32"/>
+          <w:szCs w:val="32"/>
+        </w:rPr>
+        <w:lastRenderedPageBreak/>
+        <w:t>Actions taken for improving reliability</w:t>
+      </w:r>
+    </w:p>
+    <w:p>
+      <w:pPr>
+        <w:rPr>
+          <w:rFonts w:ascii="Arial" w:hAnsi="Arial" w:cs="Arial"/>
+          <w:b/>
+          <w:bCs/>
+          <w:color w:val="000000" w:themeColor="text1"/>
+          <w:sz w:val="32"/>
+          <w:szCs w:val="32"/>
+        </w:rPr>
+      </w:pPr>
+      <w:r>
+        <w:rPr>
+          <w:rFonts w:ascii="Arial" w:hAnsi="Arial" w:cs="Arial"/>
+          <w:b/>
+          <w:bCs/>
+          <w:color w:val="000000" w:themeColor="text1"/>
+          <w:sz w:val="32"/>
+          <w:szCs w:val="32"/>
+        </w:rPr>
+        <w:br w:type="page"/>
+      </w:r>
+    </w:p>
+    <w:p>
+      <w:pPr>
+        <w:tabs>
+          <w:tab w:val="left" w:pos="3810"/>
+        </w:tabs>
+        <w:rPr>
+          <w:rFonts w:ascii="Arial" w:hAnsi="Arial" w:cs="Arial"/>
+          <w:b/>
+          <w:bCs/>
+          <w:color w:val="000000" w:themeColor="text1"/>
+          <w:sz w:val="32"/>
+          <w:szCs w:val="32"/>
+        </w:rPr>
+      </w:pPr>
+      <w:r>
+        <w:rPr>
+          <w:rFonts w:ascii="Arial" w:hAnsi="Arial" w:cs="Arial"/>
+          <w:b/>
+          <w:bCs/>
+          <w:color w:val="000000" w:themeColor="text1"/>
+          <w:sz w:val="32"/>
+          <w:szCs w:val="32"/>
+        </w:rPr>
+        <w:lastRenderedPageBreak/>
+        <w:t>When increasing reliability how other quality attributes can get affected and vice versa of it.</w:t>
+      </w:r>
+    </w:p>
+    <w:p>
+      <w:pPr>
+        <w:rPr>
+          <w:rFonts w:ascii="Arial" w:hAnsi="Arial" w:cs="Arial"/>
+          <w:b/>
+          <w:bCs/>
+          <w:color w:val="000000" w:themeColor="text1"/>
+          <w:sz w:val="32"/>
+          <w:szCs w:val="32"/>
+        </w:rPr>
+      </w:pPr>
+      <w:r>
+        <w:rPr>
+          <w:rFonts w:ascii="Arial" w:hAnsi="Arial" w:cs="Arial"/>
+          <w:b/>
+          <w:bCs/>
+          <w:color w:val="000000" w:themeColor="text1"/>
+          <w:sz w:val="32"/>
+          <w:szCs w:val="32"/>
+        </w:rPr>
+        <w:br w:type="page"/>
+      </w:r>
+    </w:p>
+    <w:p>
+      <w:pPr>
+        <w:tabs>
+          <w:tab w:val="left" w:pos="3810"/>
+        </w:tabs>
+        <w:rPr>
+          <w:rFonts w:ascii="Arial" w:hAnsi="Arial" w:cs="Arial"/>
+          <w:b/>
+          <w:bCs/>
+          <w:color w:val="000000" w:themeColor="text1"/>
+          <w:sz w:val="32"/>
+          <w:szCs w:val="32"/>
+        </w:rPr>
+      </w:pPr>
+      <w:proofErr w:type="gramStart"/>
+      <w:r>
+        <w:rPr>
+          <w:rFonts w:ascii="Arial" w:hAnsi="Arial" w:cs="Arial"/>
+          <w:b/>
+          <w:bCs/>
+          <w:color w:val="000000" w:themeColor="text1"/>
+          <w:sz w:val="32"/>
+          <w:szCs w:val="32"/>
+        </w:rPr>
+        <w:lastRenderedPageBreak/>
+        <w:t>compare</w:t>
+      </w:r>
+      <w:proofErr w:type="gramEnd"/>
+      <w:r>
+        <w:rPr>
+          <w:rFonts w:ascii="Arial" w:hAnsi="Arial" w:cs="Arial"/>
+          <w:b/>
+          <w:bCs/>
+          <w:color w:val="000000" w:themeColor="text1"/>
+          <w:sz w:val="32"/>
+          <w:szCs w:val="32"/>
+        </w:rPr>
+        <w:t xml:space="preserve"> twitter with </w:t>
+      </w:r>
+      <w:proofErr w:type="spellStart"/>
+      <w:r>
+        <w:rPr>
+          <w:rFonts w:ascii="Arial" w:hAnsi="Arial" w:cs="Arial"/>
+          <w:b/>
+          <w:bCs/>
+          <w:color w:val="000000" w:themeColor="text1"/>
+          <w:sz w:val="32"/>
+          <w:szCs w:val="32"/>
+        </w:rPr>
+        <w:t>facebook</w:t>
+      </w:r>
+      <w:proofErr w:type="spellEnd"/>
+    </w:p>
+    <w:p>
+      <w:pPr>
+        <w:rPr>
+          <w:rFonts w:ascii="Arial" w:hAnsi="Arial" w:cs="Arial"/>
+          <w:b/>
+          <w:bCs/>
+          <w:color w:val="000000" w:themeColor="text1"/>
+          <w:sz w:val="32"/>
+          <w:szCs w:val="32"/>
+        </w:rPr>
+      </w:pPr>
+      <w:r>
+        <w:rPr>
+          <w:rFonts w:ascii="Arial" w:hAnsi="Arial" w:cs="Arial"/>
+          <w:b/>
+          <w:bCs/>
+          <w:color w:val="000000" w:themeColor="text1"/>
+          <w:sz w:val="32"/>
+          <w:szCs w:val="32"/>
+        </w:rPr>
+        <w:br w:type="page"/>
+      </w:r>
+    </w:p>
+    <w:p>
+      <w:pPr>
+        <w:tabs>
+          <w:tab w:val="left" w:pos="3810"/>
+        </w:tabs>
+        <w:rPr>
+          <w:rFonts w:ascii="Arial" w:hAnsi="Arial" w:cs="Arial"/>
+          <w:b/>
+          <w:bCs/>
+          <w:color w:val="000000" w:themeColor="text1"/>
+          <w:sz w:val="32"/>
+          <w:szCs w:val="32"/>
+        </w:rPr>
+      </w:pPr>
+      <w:r>
+        <w:rPr>
+          <w:rFonts w:ascii="Arial" w:hAnsi="Arial" w:cs="Arial"/>
+          <w:b/>
+          <w:bCs/>
+          <w:color w:val="000000" w:themeColor="text1"/>
+          <w:sz w:val="32"/>
+          <w:szCs w:val="32"/>
+        </w:rPr>
+        <w:lastRenderedPageBreak/>
+        <w:t>Conclusion</w:t>
+      </w:r>
+    </w:p>
+    <w:p>
+      <w:pPr>
+        <w:rPr>
+          <w:rFonts w:ascii="Arial" w:hAnsi="Arial" w:cs="Arial"/>
+          <w:b/>
+          <w:bCs/>
+          <w:color w:val="000000" w:themeColor="text1"/>
+          <w:sz w:val="32"/>
+          <w:szCs w:val="32"/>
+        </w:rPr>
+      </w:pPr>
+      <w:r>
+        <w:rPr>
+          <w:rFonts w:ascii="Arial" w:hAnsi="Arial" w:cs="Arial"/>
+          <w:b/>
+          <w:bCs/>
+          <w:color w:val="000000" w:themeColor="text1"/>
+          <w:sz w:val="32"/>
+          <w:szCs w:val="32"/>
+        </w:rPr>
+        <w:br w:type="page"/>
+      </w:r>
+    </w:p>
+    <w:p>
+      <w:pPr>
+        <w:tabs>
+          <w:tab w:val="left" w:pos="3810"/>
+        </w:tabs>
+        <w:rPr>
+          <w:rFonts w:ascii="Arial" w:hAnsi="Arial" w:cs="Arial"/>
+          <w:b/>
+          <w:bCs/>
+          <w:color w:val="000000" w:themeColor="text1"/>
+          <w:sz w:val="32"/>
+          <w:szCs w:val="32"/>
+        </w:rPr>
+      </w:pPr>
+      <w:r>
+        <w:rPr>
+          <w:rFonts w:ascii="Arial" w:hAnsi="Arial" w:cs="Arial"/>
+          <w:b/>
+          <w:bCs/>
+          <w:color w:val="000000" w:themeColor="text1"/>
+          <w:sz w:val="32"/>
+          <w:szCs w:val="32"/>
+        </w:rPr>
+        <w:lastRenderedPageBreak/>
+        <w:t>Reference List</w:t>
+      </w:r>
+    </w:p>
+    <w:p>
+      <w:pPr>
+        <w:tabs>
+          <w:tab w:val="left" w:pos="3810"/>
+        </w:tabs>
+        <w:rPr>
+          <w:rFonts w:ascii="Arial" w:hAnsi="Arial" w:cs="Arial"/>
+          <w:b/>
+          <w:bCs/>
+          <w:color w:val="000000" w:themeColor="text1"/>
+          <w:sz w:val="32"/>
+          <w:szCs w:val="32"/>
+        </w:rPr>
+      </w:pPr>
+    </w:p>
+    <w:p>
+      <w:pPr>
+        <w:rPr>
+          <w:rFonts w:ascii="Arial" w:hAnsi="Arial" w:cs="Arial"/>
+          <w:b/>
+          <w:bCs/>
+          <w:color w:val="000000" w:themeColor="text1"/>
+          <w:sz w:val="32"/>
+          <w:szCs w:val="32"/>
+        </w:rPr>
+      </w:pPr>
+      <w:r>
+        <w:rPr>
+          <w:rFonts w:ascii="Arial" w:hAnsi="Arial" w:cs="Arial"/>
+          <w:b/>
+          <w:bCs/>
+          <w:color w:val="000000" w:themeColor="text1"/>
+          <w:sz w:val="32"/>
+          <w:szCs w:val="32"/>
+        </w:rPr>
+        <w:br w:type="page"/>
+      </w:r>
+      <w:r>
+        <w:rPr>
+          <w:rFonts w:ascii="Arial" w:hAnsi="Arial" w:cs="Arial"/>
+          <w:b/>
+          <w:bCs/>
+          <w:color w:val="000000" w:themeColor="text1"/>
+          <w:sz w:val="32"/>
+          <w:szCs w:val="32"/>
+        </w:rPr>
+        <w:lastRenderedPageBreak/>
+        <w:t xml:space="preserve">Appendices  </w:t>
+      </w:r>
+      <w:bookmarkStart w:id="0" w:name="_GoBack"/>
+      <w:bookmarkEnd w:id="0"/>
     </w:p>
     <w:sectPr>
       <w:pgSz w:w="11906" w:h="16838"/>

</xml_diff>

<commit_message>
Wrote about history bit but not changed to TimesNewRoman from Arial yet
</commit_message>
<xml_diff>
--- a/DSN-QRL-GR2.docx
+++ b/DSN-QRL-GR2.docx
@@ -40,7 +40,7 @@
                     </pic:cNvPicPr>
                   </pic:nvPicPr>
                   <pic:blipFill>
-                    <a:blip r:embed="rId5">
+                    <a:blip r:embed="rId6">
                       <a:extLst>
                         <a:ext uri="{28A0092B-C50C-407E-A947-70E740481C1C}">
                           <a14:useLocalDpi xmlns:a14="http://schemas.microsoft.com/office/drawing/2010/main" val="0"/>
@@ -350,7 +350,7 @@
                     </pic:cNvPicPr>
                   </pic:nvPicPr>
                   <pic:blipFill>
-                    <a:blip r:embed="rId6" cstate="print">
+                    <a:blip r:embed="rId7" cstate="print">
                       <a:extLst>
                         <a:ext uri="{28A0092B-C50C-407E-A947-70E740481C1C}">
                           <a14:useLocalDpi xmlns:a14="http://schemas.microsoft.com/office/drawing/2010/main" val="0"/>
@@ -2166,290 +2166,640 @@
         </w:rPr>
       </w:pPr>
     </w:p>
-    <w:p>
-      <w:pPr>
-        <w:tabs>
-          <w:tab w:val="left" w:pos="3810"/>
-        </w:tabs>
-        <w:rPr>
-          <w:b/>
-          <w:bCs/>
-          <w:sz w:val="36"/>
-          <w:szCs w:val="36"/>
-        </w:rPr>
-      </w:pPr>
-    </w:p>
-    <w:p>
-      <w:pPr>
-        <w:tabs>
-          <w:tab w:val="left" w:pos="3810"/>
-        </w:tabs>
-        <w:rPr>
-          <w:b/>
-          <w:bCs/>
-          <w:sz w:val="36"/>
-          <w:szCs w:val="36"/>
-        </w:rPr>
-      </w:pPr>
-    </w:p>
-    <w:p>
-      <w:pPr>
-        <w:tabs>
-          <w:tab w:val="left" w:pos="3810"/>
-        </w:tabs>
-        <w:rPr>
-          <w:b/>
-          <w:bCs/>
-          <w:sz w:val="36"/>
-          <w:szCs w:val="36"/>
-        </w:rPr>
-      </w:pPr>
-    </w:p>
-    <w:p>
-      <w:pPr>
-        <w:tabs>
-          <w:tab w:val="left" w:pos="3810"/>
-        </w:tabs>
-        <w:rPr>
-          <w:b/>
-          <w:bCs/>
-          <w:sz w:val="36"/>
-          <w:szCs w:val="36"/>
-        </w:rPr>
-      </w:pPr>
-    </w:p>
-    <w:p>
-      <w:pPr>
-        <w:tabs>
-          <w:tab w:val="left" w:pos="3810"/>
-        </w:tabs>
-        <w:rPr>
-          <w:b/>
-          <w:bCs/>
-          <w:sz w:val="36"/>
-          <w:szCs w:val="36"/>
-        </w:rPr>
-      </w:pPr>
-    </w:p>
-    <w:p>
-      <w:pPr>
-        <w:tabs>
-          <w:tab w:val="left" w:pos="3810"/>
-        </w:tabs>
-        <w:rPr>
-          <w:b/>
-          <w:bCs/>
-          <w:sz w:val="36"/>
-          <w:szCs w:val="36"/>
-        </w:rPr>
-      </w:pPr>
-    </w:p>
-    <w:p>
-      <w:pPr>
-        <w:tabs>
-          <w:tab w:val="left" w:pos="3810"/>
-        </w:tabs>
-        <w:rPr>
-          <w:b/>
-          <w:bCs/>
-          <w:sz w:val="36"/>
-          <w:szCs w:val="36"/>
-        </w:rPr>
-      </w:pPr>
-    </w:p>
-    <w:p>
-      <w:pPr>
-        <w:tabs>
-          <w:tab w:val="left" w:pos="3810"/>
-        </w:tabs>
-        <w:rPr>
-          <w:b/>
-          <w:bCs/>
-          <w:sz w:val="36"/>
-          <w:szCs w:val="36"/>
-        </w:rPr>
-      </w:pPr>
-    </w:p>
-    <w:p>
-      <w:pPr>
-        <w:tabs>
-          <w:tab w:val="left" w:pos="3810"/>
-        </w:tabs>
-        <w:rPr>
-          <w:b/>
-          <w:bCs/>
-          <w:sz w:val="36"/>
-          <w:szCs w:val="36"/>
-        </w:rPr>
-      </w:pPr>
-    </w:p>
-    <w:p>
-      <w:pPr>
-        <w:tabs>
-          <w:tab w:val="left" w:pos="3810"/>
-        </w:tabs>
-        <w:rPr>
-          <w:b/>
-          <w:bCs/>
-          <w:sz w:val="36"/>
-          <w:szCs w:val="36"/>
-        </w:rPr>
-      </w:pPr>
-    </w:p>
-    <w:p>
-      <w:pPr>
-        <w:tabs>
-          <w:tab w:val="left" w:pos="3810"/>
-        </w:tabs>
-        <w:rPr>
-          <w:b/>
-          <w:bCs/>
-          <w:sz w:val="36"/>
-          <w:szCs w:val="36"/>
-        </w:rPr>
-      </w:pPr>
-    </w:p>
-    <w:p>
-      <w:pPr>
-        <w:tabs>
-          <w:tab w:val="left" w:pos="3810"/>
-        </w:tabs>
-        <w:rPr>
-          <w:b/>
-          <w:bCs/>
-          <w:sz w:val="36"/>
-          <w:szCs w:val="36"/>
-        </w:rPr>
-      </w:pPr>
-    </w:p>
-    <w:p>
-      <w:pPr>
-        <w:tabs>
-          <w:tab w:val="left" w:pos="3810"/>
-        </w:tabs>
-        <w:rPr>
-          <w:b/>
-          <w:bCs/>
-          <w:sz w:val="36"/>
-          <w:szCs w:val="36"/>
-        </w:rPr>
-      </w:pPr>
-    </w:p>
-    <w:p>
-      <w:pPr>
-        <w:tabs>
-          <w:tab w:val="left" w:pos="3810"/>
-        </w:tabs>
-        <w:rPr>
-          <w:b/>
-          <w:bCs/>
-          <w:sz w:val="36"/>
-          <w:szCs w:val="36"/>
-        </w:rPr>
-      </w:pPr>
-    </w:p>
-    <w:p>
-      <w:pPr>
-        <w:tabs>
-          <w:tab w:val="left" w:pos="3810"/>
-        </w:tabs>
-        <w:rPr>
-          <w:b/>
-          <w:bCs/>
-          <w:sz w:val="36"/>
-          <w:szCs w:val="36"/>
-        </w:rPr>
-      </w:pPr>
-    </w:p>
-    <w:p>
-      <w:pPr>
-        <w:tabs>
-          <w:tab w:val="left" w:pos="3810"/>
-        </w:tabs>
-        <w:rPr>
-          <w:b/>
-          <w:bCs/>
-          <w:sz w:val="36"/>
-          <w:szCs w:val="36"/>
-        </w:rPr>
-      </w:pPr>
-    </w:p>
-    <w:p>
-      <w:pPr>
-        <w:tabs>
-          <w:tab w:val="left" w:pos="3810"/>
-        </w:tabs>
-        <w:rPr>
-          <w:b/>
-          <w:bCs/>
-          <w:sz w:val="36"/>
-          <w:szCs w:val="36"/>
-        </w:rPr>
-      </w:pPr>
-    </w:p>
-    <w:p>
-      <w:pPr>
-        <w:tabs>
-          <w:tab w:val="left" w:pos="3810"/>
-        </w:tabs>
-        <w:rPr>
-          <w:b/>
-          <w:bCs/>
-          <w:sz w:val="36"/>
-          <w:szCs w:val="36"/>
-        </w:rPr>
-      </w:pPr>
-    </w:p>
-    <w:p>
-      <w:pPr>
-        <w:tabs>
-          <w:tab w:val="left" w:pos="3810"/>
-        </w:tabs>
-        <w:rPr>
-          <w:b/>
-          <w:bCs/>
-          <w:sz w:val="36"/>
-          <w:szCs w:val="36"/>
-        </w:rPr>
-      </w:pPr>
-    </w:p>
-    <w:p>
-      <w:pPr>
-        <w:tabs>
-          <w:tab w:val="left" w:pos="3810"/>
-        </w:tabs>
-        <w:rPr>
-          <w:b/>
-          <w:bCs/>
-          <w:sz w:val="36"/>
-          <w:szCs w:val="36"/>
-        </w:rPr>
-      </w:pPr>
-    </w:p>
-    <w:p>
-      <w:pPr>
-        <w:tabs>
-          <w:tab w:val="left" w:pos="3810"/>
-        </w:tabs>
-        <w:rPr>
-          <w:rFonts w:ascii="Arial" w:hAnsi="Arial" w:cs="Arial"/>
-          <w:b/>
-          <w:bCs/>
-          <w:color w:val="000000" w:themeColor="text1"/>
-          <w:sz w:val="32"/>
-          <w:szCs w:val="32"/>
-        </w:rPr>
-      </w:pPr>
-      <w:r>
-        <w:rPr>
-          <w:rFonts w:ascii="Arial" w:hAnsi="Arial" w:cs="Arial"/>
-          <w:b/>
-          <w:bCs/>
-          <w:color w:val="000000" w:themeColor="text1"/>
-          <w:sz w:val="32"/>
-          <w:szCs w:val="32"/>
-        </w:rPr>
-        <w:lastRenderedPageBreak/>
+    <w:tbl>
+      <w:tblPr>
+        <w:tblStyle w:val="TableGrid"/>
+        <w:tblW w:w="9776" w:type="dxa"/>
+        <w:tblLook w:val="04A0" w:firstRow="1" w:lastRow="0" w:firstColumn="1" w:lastColumn="0" w:noHBand="0" w:noVBand="1"/>
+      </w:tblPr>
+      <w:tblGrid>
+        <w:gridCol w:w="3119"/>
+        <w:gridCol w:w="6657"/>
+      </w:tblGrid>
+      <w:tr>
+        <w:tc>
+          <w:tcPr>
+            <w:tcW w:w="3119" w:type="dxa"/>
+          </w:tcPr>
+          <w:p>
+            <w:pPr>
+              <w:tabs>
+                <w:tab w:val="left" w:pos="3810"/>
+              </w:tabs>
+              <w:jc w:val="center"/>
+              <w:rPr>
+                <w:rFonts w:ascii="Arial" w:hAnsi="Arial" w:cs="Arial"/>
+                <w:sz w:val="24"/>
+                <w:szCs w:val="24"/>
+              </w:rPr>
+            </w:pPr>
+            <w:r>
+              <w:rPr>
+                <w:rFonts w:ascii="Arial" w:hAnsi="Arial" w:cs="Arial"/>
+                <w:sz w:val="24"/>
+                <w:szCs w:val="24"/>
+              </w:rPr>
+              <w:t>Acronyms</w:t>
+            </w:r>
+            <w:r>
+              <w:rPr>
+                <w:rFonts w:ascii="Arial" w:hAnsi="Arial" w:cs="Arial"/>
+                <w:sz w:val="24"/>
+                <w:szCs w:val="24"/>
+              </w:rPr>
+              <w:t xml:space="preserve"> / </w:t>
+            </w:r>
+            <w:r>
+              <w:rPr>
+                <w:rFonts w:ascii="Arial" w:hAnsi="Arial" w:cs="Arial"/>
+                <w:sz w:val="24"/>
+                <w:szCs w:val="24"/>
+              </w:rPr>
+              <w:t>Abbreviations</w:t>
+            </w:r>
+          </w:p>
+        </w:tc>
+        <w:tc>
+          <w:tcPr>
+            <w:tcW w:w="6657" w:type="dxa"/>
+          </w:tcPr>
+          <w:p>
+            <w:pPr>
+              <w:tabs>
+                <w:tab w:val="left" w:pos="3810"/>
+              </w:tabs>
+              <w:jc w:val="center"/>
+              <w:rPr>
+                <w:rFonts w:ascii="Arial" w:hAnsi="Arial" w:cs="Arial"/>
+                <w:sz w:val="24"/>
+                <w:szCs w:val="24"/>
+              </w:rPr>
+            </w:pPr>
+            <w:r>
+              <w:rPr>
+                <w:rFonts w:ascii="Arial" w:hAnsi="Arial" w:cs="Arial"/>
+                <w:sz w:val="24"/>
+                <w:szCs w:val="24"/>
+              </w:rPr>
+              <w:t>Meaning</w:t>
+            </w:r>
+          </w:p>
+        </w:tc>
+      </w:tr>
+      <w:tr>
+        <w:tc>
+          <w:tcPr>
+            <w:tcW w:w="3119" w:type="dxa"/>
+          </w:tcPr>
+          <w:p>
+            <w:pPr>
+              <w:tabs>
+                <w:tab w:val="left" w:pos="3810"/>
+              </w:tabs>
+              <w:jc w:val="center"/>
+              <w:rPr>
+                <w:rFonts w:ascii="Arial" w:hAnsi="Arial" w:cs="Arial"/>
+                <w:sz w:val="24"/>
+                <w:szCs w:val="24"/>
+              </w:rPr>
+            </w:pPr>
+            <w:r>
+              <w:rPr>
+                <w:rFonts w:ascii="Arial" w:hAnsi="Arial" w:cs="Arial"/>
+                <w:sz w:val="24"/>
+                <w:szCs w:val="24"/>
+              </w:rPr>
+              <w:t>Odeo</w:t>
+            </w:r>
+          </w:p>
+        </w:tc>
+        <w:tc>
+          <w:tcPr>
+            <w:tcW w:w="6657" w:type="dxa"/>
+          </w:tcPr>
+          <w:p>
+            <w:pPr>
+              <w:tabs>
+                <w:tab w:val="left" w:pos="3810"/>
+              </w:tabs>
+              <w:rPr>
+                <w:rFonts w:ascii="Arial" w:hAnsi="Arial" w:cs="Arial"/>
+                <w:sz w:val="24"/>
+                <w:szCs w:val="24"/>
+              </w:rPr>
+            </w:pPr>
+            <w:r>
+              <w:rPr>
+                <w:rFonts w:ascii="Arial" w:hAnsi="Arial" w:cs="Arial"/>
+                <w:color w:val="333333"/>
+                <w:sz w:val="20"/>
+                <w:szCs w:val="20"/>
+                <w:shd w:val="clear" w:color="auto" w:fill="FFFFFF"/>
+              </w:rPr>
+              <w:t>Odeo is a digital media company developing tools to support podcasting services.</w:t>
+            </w:r>
+          </w:p>
+        </w:tc>
+      </w:tr>
+      <w:tr>
+        <w:tc>
+          <w:tcPr>
+            <w:tcW w:w="3119" w:type="dxa"/>
+          </w:tcPr>
+          <w:p>
+            <w:pPr>
+              <w:tabs>
+                <w:tab w:val="left" w:pos="3810"/>
+              </w:tabs>
+              <w:rPr>
+                <w:rFonts w:ascii="Arial" w:hAnsi="Arial" w:cs="Arial"/>
+                <w:sz w:val="24"/>
+                <w:szCs w:val="24"/>
+              </w:rPr>
+            </w:pPr>
+          </w:p>
+        </w:tc>
+        <w:tc>
+          <w:tcPr>
+            <w:tcW w:w="6657" w:type="dxa"/>
+          </w:tcPr>
+          <w:p>
+            <w:pPr>
+              <w:tabs>
+                <w:tab w:val="left" w:pos="3810"/>
+              </w:tabs>
+              <w:rPr>
+                <w:rFonts w:ascii="Arial" w:hAnsi="Arial" w:cs="Arial"/>
+                <w:sz w:val="24"/>
+                <w:szCs w:val="24"/>
+              </w:rPr>
+            </w:pPr>
+          </w:p>
+        </w:tc>
+      </w:tr>
+      <w:tr>
+        <w:tc>
+          <w:tcPr>
+            <w:tcW w:w="3119" w:type="dxa"/>
+          </w:tcPr>
+          <w:p>
+            <w:pPr>
+              <w:tabs>
+                <w:tab w:val="left" w:pos="3810"/>
+              </w:tabs>
+              <w:rPr>
+                <w:rFonts w:ascii="Arial" w:hAnsi="Arial" w:cs="Arial"/>
+                <w:sz w:val="24"/>
+                <w:szCs w:val="24"/>
+              </w:rPr>
+            </w:pPr>
+          </w:p>
+        </w:tc>
+        <w:tc>
+          <w:tcPr>
+            <w:tcW w:w="6657" w:type="dxa"/>
+          </w:tcPr>
+          <w:p>
+            <w:pPr>
+              <w:tabs>
+                <w:tab w:val="left" w:pos="3810"/>
+              </w:tabs>
+              <w:rPr>
+                <w:rFonts w:ascii="Arial" w:hAnsi="Arial" w:cs="Arial"/>
+                <w:sz w:val="24"/>
+                <w:szCs w:val="24"/>
+              </w:rPr>
+            </w:pPr>
+          </w:p>
+        </w:tc>
+      </w:tr>
+      <w:tr>
+        <w:tc>
+          <w:tcPr>
+            <w:tcW w:w="3119" w:type="dxa"/>
+          </w:tcPr>
+          <w:p>
+            <w:pPr>
+              <w:tabs>
+                <w:tab w:val="left" w:pos="3810"/>
+              </w:tabs>
+              <w:rPr>
+                <w:rFonts w:ascii="Arial" w:hAnsi="Arial" w:cs="Arial"/>
+                <w:sz w:val="24"/>
+                <w:szCs w:val="24"/>
+              </w:rPr>
+            </w:pPr>
+          </w:p>
+        </w:tc>
+        <w:tc>
+          <w:tcPr>
+            <w:tcW w:w="6657" w:type="dxa"/>
+          </w:tcPr>
+          <w:p>
+            <w:pPr>
+              <w:tabs>
+                <w:tab w:val="left" w:pos="3810"/>
+              </w:tabs>
+              <w:rPr>
+                <w:rFonts w:ascii="Arial" w:hAnsi="Arial" w:cs="Arial"/>
+                <w:sz w:val="24"/>
+                <w:szCs w:val="24"/>
+              </w:rPr>
+            </w:pPr>
+          </w:p>
+        </w:tc>
+      </w:tr>
+      <w:tr>
+        <w:tc>
+          <w:tcPr>
+            <w:tcW w:w="3119" w:type="dxa"/>
+          </w:tcPr>
+          <w:p>
+            <w:pPr>
+              <w:tabs>
+                <w:tab w:val="left" w:pos="3810"/>
+              </w:tabs>
+              <w:rPr>
+                <w:rFonts w:ascii="Arial" w:hAnsi="Arial" w:cs="Arial"/>
+                <w:sz w:val="24"/>
+                <w:szCs w:val="24"/>
+              </w:rPr>
+            </w:pPr>
+          </w:p>
+        </w:tc>
+        <w:tc>
+          <w:tcPr>
+            <w:tcW w:w="6657" w:type="dxa"/>
+          </w:tcPr>
+          <w:p>
+            <w:pPr>
+              <w:tabs>
+                <w:tab w:val="left" w:pos="3810"/>
+              </w:tabs>
+              <w:rPr>
+                <w:rFonts w:ascii="Arial" w:hAnsi="Arial" w:cs="Arial"/>
+                <w:sz w:val="24"/>
+                <w:szCs w:val="24"/>
+              </w:rPr>
+            </w:pPr>
+          </w:p>
+        </w:tc>
+      </w:tr>
+      <w:tr>
+        <w:tc>
+          <w:tcPr>
+            <w:tcW w:w="3119" w:type="dxa"/>
+          </w:tcPr>
+          <w:p>
+            <w:pPr>
+              <w:tabs>
+                <w:tab w:val="left" w:pos="3810"/>
+              </w:tabs>
+              <w:rPr>
+                <w:rFonts w:ascii="Arial" w:hAnsi="Arial" w:cs="Arial"/>
+                <w:sz w:val="24"/>
+                <w:szCs w:val="24"/>
+              </w:rPr>
+            </w:pPr>
+          </w:p>
+        </w:tc>
+        <w:tc>
+          <w:tcPr>
+            <w:tcW w:w="6657" w:type="dxa"/>
+          </w:tcPr>
+          <w:p>
+            <w:pPr>
+              <w:tabs>
+                <w:tab w:val="left" w:pos="3810"/>
+              </w:tabs>
+              <w:rPr>
+                <w:rFonts w:ascii="Arial" w:hAnsi="Arial" w:cs="Arial"/>
+                <w:sz w:val="24"/>
+                <w:szCs w:val="24"/>
+              </w:rPr>
+            </w:pPr>
+          </w:p>
+        </w:tc>
+      </w:tr>
+      <w:tr>
+        <w:tc>
+          <w:tcPr>
+            <w:tcW w:w="3119" w:type="dxa"/>
+          </w:tcPr>
+          <w:p>
+            <w:pPr>
+              <w:tabs>
+                <w:tab w:val="left" w:pos="3810"/>
+              </w:tabs>
+              <w:rPr>
+                <w:rFonts w:ascii="Arial" w:hAnsi="Arial" w:cs="Arial"/>
+                <w:sz w:val="24"/>
+                <w:szCs w:val="24"/>
+              </w:rPr>
+            </w:pPr>
+          </w:p>
+        </w:tc>
+        <w:tc>
+          <w:tcPr>
+            <w:tcW w:w="6657" w:type="dxa"/>
+          </w:tcPr>
+          <w:p>
+            <w:pPr>
+              <w:tabs>
+                <w:tab w:val="left" w:pos="3810"/>
+              </w:tabs>
+              <w:rPr>
+                <w:rFonts w:ascii="Arial" w:hAnsi="Arial" w:cs="Arial"/>
+                <w:sz w:val="24"/>
+                <w:szCs w:val="24"/>
+              </w:rPr>
+            </w:pPr>
+          </w:p>
+        </w:tc>
+      </w:tr>
+    </w:tbl>
+    <w:p>
+      <w:pPr>
+        <w:tabs>
+          <w:tab w:val="left" w:pos="3810"/>
+        </w:tabs>
+        <w:rPr>
+          <w:rFonts w:ascii="Arial" w:hAnsi="Arial" w:cs="Arial"/>
+          <w:sz w:val="24"/>
+          <w:szCs w:val="24"/>
+        </w:rPr>
+      </w:pPr>
+    </w:p>
+    <w:p>
+      <w:pPr>
+        <w:tabs>
+          <w:tab w:val="left" w:pos="3810"/>
+        </w:tabs>
+        <w:rPr>
+          <w:b/>
+          <w:bCs/>
+          <w:sz w:val="36"/>
+          <w:szCs w:val="36"/>
+        </w:rPr>
+      </w:pPr>
+    </w:p>
+    <w:p>
+      <w:pPr>
+        <w:tabs>
+          <w:tab w:val="left" w:pos="3810"/>
+        </w:tabs>
+        <w:rPr>
+          <w:b/>
+          <w:bCs/>
+          <w:sz w:val="36"/>
+          <w:szCs w:val="36"/>
+        </w:rPr>
+      </w:pPr>
+    </w:p>
+    <w:p>
+      <w:pPr>
+        <w:tabs>
+          <w:tab w:val="left" w:pos="3810"/>
+        </w:tabs>
+        <w:rPr>
+          <w:b/>
+          <w:bCs/>
+          <w:sz w:val="36"/>
+          <w:szCs w:val="36"/>
+        </w:rPr>
+      </w:pPr>
+    </w:p>
+    <w:p>
+      <w:pPr>
+        <w:tabs>
+          <w:tab w:val="left" w:pos="3810"/>
+        </w:tabs>
+        <w:rPr>
+          <w:b/>
+          <w:bCs/>
+          <w:sz w:val="36"/>
+          <w:szCs w:val="36"/>
+        </w:rPr>
+      </w:pPr>
+    </w:p>
+    <w:p>
+      <w:pPr>
+        <w:tabs>
+          <w:tab w:val="left" w:pos="3810"/>
+        </w:tabs>
+        <w:rPr>
+          <w:b/>
+          <w:bCs/>
+          <w:sz w:val="36"/>
+          <w:szCs w:val="36"/>
+        </w:rPr>
+      </w:pPr>
+    </w:p>
+    <w:p>
+      <w:pPr>
+        <w:tabs>
+          <w:tab w:val="left" w:pos="3810"/>
+        </w:tabs>
+        <w:rPr>
+          <w:b/>
+          <w:bCs/>
+          <w:sz w:val="36"/>
+          <w:szCs w:val="36"/>
+        </w:rPr>
+      </w:pPr>
+    </w:p>
+    <w:p>
+      <w:pPr>
+        <w:tabs>
+          <w:tab w:val="left" w:pos="3810"/>
+        </w:tabs>
+        <w:rPr>
+          <w:b/>
+          <w:bCs/>
+          <w:sz w:val="36"/>
+          <w:szCs w:val="36"/>
+        </w:rPr>
+      </w:pPr>
+    </w:p>
+    <w:p>
+      <w:pPr>
+        <w:tabs>
+          <w:tab w:val="left" w:pos="3810"/>
+        </w:tabs>
+        <w:rPr>
+          <w:b/>
+          <w:bCs/>
+          <w:sz w:val="36"/>
+          <w:szCs w:val="36"/>
+        </w:rPr>
+      </w:pPr>
+    </w:p>
+    <w:p>
+      <w:pPr>
+        <w:tabs>
+          <w:tab w:val="left" w:pos="3810"/>
+        </w:tabs>
+        <w:rPr>
+          <w:b/>
+          <w:bCs/>
+          <w:sz w:val="36"/>
+          <w:szCs w:val="36"/>
+        </w:rPr>
+      </w:pPr>
+    </w:p>
+    <w:p>
+      <w:pPr>
+        <w:tabs>
+          <w:tab w:val="left" w:pos="3810"/>
+        </w:tabs>
+        <w:rPr>
+          <w:b/>
+          <w:bCs/>
+          <w:sz w:val="36"/>
+          <w:szCs w:val="36"/>
+        </w:rPr>
+      </w:pPr>
+    </w:p>
+    <w:p>
+      <w:pPr>
+        <w:tabs>
+          <w:tab w:val="left" w:pos="3810"/>
+        </w:tabs>
+        <w:rPr>
+          <w:b/>
+          <w:bCs/>
+          <w:sz w:val="36"/>
+          <w:szCs w:val="36"/>
+        </w:rPr>
+      </w:pPr>
+    </w:p>
+    <w:p>
+      <w:pPr>
+        <w:tabs>
+          <w:tab w:val="left" w:pos="3810"/>
+        </w:tabs>
+        <w:rPr>
+          <w:b/>
+          <w:bCs/>
+          <w:sz w:val="36"/>
+          <w:szCs w:val="36"/>
+        </w:rPr>
+      </w:pPr>
+    </w:p>
+    <w:p>
+      <w:pPr>
+        <w:tabs>
+          <w:tab w:val="left" w:pos="3810"/>
+        </w:tabs>
+        <w:rPr>
+          <w:b/>
+          <w:bCs/>
+          <w:sz w:val="36"/>
+          <w:szCs w:val="36"/>
+        </w:rPr>
+      </w:pPr>
+    </w:p>
+    <w:p>
+      <w:pPr>
+        <w:tabs>
+          <w:tab w:val="left" w:pos="3810"/>
+        </w:tabs>
+        <w:rPr>
+          <w:b/>
+          <w:bCs/>
+          <w:sz w:val="36"/>
+          <w:szCs w:val="36"/>
+        </w:rPr>
+      </w:pPr>
+    </w:p>
+    <w:p>
+      <w:pPr>
+        <w:tabs>
+          <w:tab w:val="left" w:pos="3810"/>
+        </w:tabs>
+        <w:rPr>
+          <w:b/>
+          <w:bCs/>
+          <w:sz w:val="36"/>
+          <w:szCs w:val="36"/>
+        </w:rPr>
+      </w:pPr>
+    </w:p>
+    <w:p>
+      <w:pPr>
+        <w:tabs>
+          <w:tab w:val="left" w:pos="3810"/>
+        </w:tabs>
+        <w:rPr>
+          <w:b/>
+          <w:bCs/>
+          <w:sz w:val="36"/>
+          <w:szCs w:val="36"/>
+        </w:rPr>
+      </w:pPr>
+    </w:p>
+    <w:p>
+      <w:pPr>
+        <w:tabs>
+          <w:tab w:val="left" w:pos="3810"/>
+        </w:tabs>
+        <w:rPr>
+          <w:b/>
+          <w:bCs/>
+          <w:sz w:val="36"/>
+          <w:szCs w:val="36"/>
+        </w:rPr>
+      </w:pPr>
+    </w:p>
+    <w:p>
+      <w:pPr>
+        <w:tabs>
+          <w:tab w:val="left" w:pos="3810"/>
+        </w:tabs>
+        <w:rPr>
+          <w:b/>
+          <w:bCs/>
+          <w:sz w:val="36"/>
+          <w:szCs w:val="36"/>
+        </w:rPr>
+      </w:pPr>
+    </w:p>
+    <w:p>
+      <w:pPr>
+        <w:tabs>
+          <w:tab w:val="left" w:pos="3810"/>
+        </w:tabs>
+        <w:rPr>
+          <w:b/>
+          <w:bCs/>
+          <w:sz w:val="36"/>
+          <w:szCs w:val="36"/>
+        </w:rPr>
+      </w:pPr>
+    </w:p>
+    <w:p>
+      <w:pPr>
+        <w:tabs>
+          <w:tab w:val="left" w:pos="3810"/>
+        </w:tabs>
+        <w:rPr>
+          <w:rFonts w:ascii="Arial" w:hAnsi="Arial" w:cs="Arial"/>
+          <w:b/>
+          <w:bCs/>
+          <w:color w:val="000000" w:themeColor="text1"/>
+          <w:sz w:val="32"/>
+          <w:szCs w:val="32"/>
+        </w:rPr>
+      </w:pPr>
+      <w:r>
+        <w:rPr>
+          <w:rFonts w:ascii="Arial" w:hAnsi="Arial" w:cs="Arial"/>
+          <w:b/>
+          <w:bCs/>
+          <w:color w:val="000000" w:themeColor="text1"/>
+          <w:sz w:val="32"/>
+          <w:szCs w:val="32"/>
+        </w:rPr>
         <w:t>Introduction</w:t>
       </w:r>
     </w:p>
@@ -2697,19 +3047,17 @@
         <w:lastRenderedPageBreak/>
         <w:t xml:space="preserve">History </w:t>
       </w:r>
-      <w:proofErr w:type="gramStart"/>
-      <w:r>
-        <w:rPr>
-          <w:rFonts w:ascii="Arial" w:hAnsi="Arial" w:cs="Arial"/>
-          <w:b/>
-          <w:bCs/>
-          <w:color w:val="000000" w:themeColor="text1"/>
-          <w:sz w:val="32"/>
-          <w:szCs w:val="32"/>
-        </w:rPr>
-        <w:t>Of</w:t>
-      </w:r>
-      <w:proofErr w:type="gramEnd"/>
+      <w:r>
+        <w:rPr>
+          <w:rFonts w:ascii="Arial" w:hAnsi="Arial" w:cs="Arial"/>
+          <w:b/>
+          <w:bCs/>
+          <w:color w:val="000000" w:themeColor="text1"/>
+          <w:sz w:val="32"/>
+          <w:szCs w:val="32"/>
+        </w:rPr>
+        <w:t>of</w:t>
+      </w:r>
       <w:r>
         <w:rPr>
           <w:rFonts w:ascii="Arial" w:hAnsi="Arial" w:cs="Arial"/>
@@ -2729,25 +3077,813 @@
         </w:tabs>
         <w:rPr>
           <w:rFonts w:ascii="Arial" w:hAnsi="Arial" w:cs="Arial"/>
-          <w:b/>
-          <w:bCs/>
-          <w:color w:val="000000" w:themeColor="text1"/>
-          <w:sz w:val="32"/>
-          <w:szCs w:val="32"/>
-        </w:rPr>
-      </w:pPr>
-    </w:p>
-    <w:p>
-      <w:pPr>
-        <w:rPr>
-          <w:rFonts w:ascii="Arial" w:hAnsi="Arial" w:cs="Arial"/>
-          <w:b/>
-          <w:bCs/>
-          <w:color w:val="000000" w:themeColor="text1"/>
-          <w:sz w:val="32"/>
-          <w:szCs w:val="32"/>
-        </w:rPr>
-      </w:pPr>
+          <w:color w:val="000000" w:themeColor="text1"/>
+          <w:sz w:val="24"/>
+          <w:szCs w:val="24"/>
+        </w:rPr>
+      </w:pPr>
+      <w:r>
+        <w:rPr>
+          <w:noProof/>
+        </w:rPr>
+        <mc:AlternateContent>
+          <mc:Choice Requires="wps">
+            <w:drawing>
+              <wp:anchor distT="0" distB="0" distL="114300" distR="114300" simplePos="0" relativeHeight="251662336" behindDoc="0" locked="0" layoutInCell="1" allowOverlap="1" wp14:anchorId="27D5F423" wp14:editId="56039E48">
+                <wp:simplePos x="0" y="0"/>
+                <wp:positionH relativeFrom="column">
+                  <wp:posOffset>-1270</wp:posOffset>
+                </wp:positionH>
+                <wp:positionV relativeFrom="paragraph">
+                  <wp:posOffset>5144770</wp:posOffset>
+                </wp:positionV>
+                <wp:extent cx="5731510" cy="635"/>
+                <wp:effectExtent l="0" t="0" r="0" b="0"/>
+                <wp:wrapSquare wrapText="bothSides"/>
+                <wp:docPr id="3" name="Text Box 3"/>
+                <wp:cNvGraphicFramePr/>
+                <a:graphic xmlns:a="http://schemas.openxmlformats.org/drawingml/2006/main">
+                  <a:graphicData uri="http://schemas.microsoft.com/office/word/2010/wordprocessingShape">
+                    <wps:wsp>
+                      <wps:cNvSpPr txBox="1"/>
+                      <wps:spPr>
+                        <a:xfrm>
+                          <a:off x="0" y="0"/>
+                          <a:ext cx="5731510" cy="635"/>
+                        </a:xfrm>
+                        <a:prstGeom prst="rect">
+                          <a:avLst/>
+                        </a:prstGeom>
+                        <a:solidFill>
+                          <a:prstClr val="white"/>
+                        </a:solidFill>
+                        <a:ln>
+                          <a:noFill/>
+                        </a:ln>
+                        <a:effectLst/>
+                      </wps:spPr>
+                      <wps:txbx>
+                        <w:txbxContent>
+                          <w:p>
+                            <w:pPr>
+                              <w:pStyle w:val="Caption"/>
+                              <w:jc w:val="center"/>
+                              <w:rPr>
+                                <w:rFonts w:ascii="Arial" w:hAnsi="Arial" w:cs="Arial"/>
+                                <w:i w:val="0"/>
+                                <w:iCs w:val="0"/>
+                                <w:noProof/>
+                                <w:color w:val="000000" w:themeColor="text1"/>
+                                <w:sz w:val="24"/>
+                                <w:szCs w:val="24"/>
+                              </w:rPr>
+                            </w:pPr>
+                            <w:r>
+                              <w:rPr>
+                                <w:rFonts w:ascii="Arial" w:hAnsi="Arial" w:cs="Arial"/>
+                                <w:i w:val="0"/>
+                                <w:iCs w:val="0"/>
+                                <w:color w:val="000000" w:themeColor="text1"/>
+                              </w:rPr>
+                              <w:t xml:space="preserve">Figure </w:t>
+                            </w:r>
+                            <w:r>
+                              <w:rPr>
+                                <w:rFonts w:ascii="Arial" w:hAnsi="Arial" w:cs="Arial"/>
+                                <w:i w:val="0"/>
+                                <w:iCs w:val="0"/>
+                                <w:color w:val="000000" w:themeColor="text1"/>
+                              </w:rPr>
+                              <w:fldChar w:fldCharType="begin"/>
+                            </w:r>
+                            <w:r>
+                              <w:rPr>
+                                <w:rFonts w:ascii="Arial" w:hAnsi="Arial" w:cs="Arial"/>
+                                <w:i w:val="0"/>
+                                <w:iCs w:val="0"/>
+                                <w:color w:val="000000" w:themeColor="text1"/>
+                              </w:rPr>
+                              <w:instrText xml:space="preserve"> SEQ Figure \* ARABIC </w:instrText>
+                            </w:r>
+                            <w:r>
+                              <w:rPr>
+                                <w:rFonts w:ascii="Arial" w:hAnsi="Arial" w:cs="Arial"/>
+                                <w:i w:val="0"/>
+                                <w:iCs w:val="0"/>
+                                <w:color w:val="000000" w:themeColor="text1"/>
+                              </w:rPr>
+                              <w:fldChar w:fldCharType="separate"/>
+                            </w:r>
+                            <w:r>
+                              <w:rPr>
+                                <w:rFonts w:ascii="Arial" w:hAnsi="Arial" w:cs="Arial"/>
+                                <w:i w:val="0"/>
+                                <w:iCs w:val="0"/>
+                                <w:noProof/>
+                                <w:color w:val="000000" w:themeColor="text1"/>
+                              </w:rPr>
+                              <w:t>1</w:t>
+                            </w:r>
+                            <w:r>
+                              <w:rPr>
+                                <w:rFonts w:ascii="Arial" w:hAnsi="Arial" w:cs="Arial"/>
+                                <w:i w:val="0"/>
+                                <w:iCs w:val="0"/>
+                                <w:color w:val="000000" w:themeColor="text1"/>
+                              </w:rPr>
+                              <w:fldChar w:fldCharType="end"/>
+                            </w:r>
+                            <w:r>
+                              <w:rPr>
+                                <w:rFonts w:ascii="Arial" w:hAnsi="Arial" w:cs="Arial"/>
+                                <w:i w:val="0"/>
+                                <w:iCs w:val="0"/>
+                                <w:color w:val="000000" w:themeColor="text1"/>
+                              </w:rPr>
+                              <w:t>.0</w:t>
+                            </w:r>
+                            <w:r>
+                              <w:rPr>
+                                <w:rFonts w:ascii="Arial" w:hAnsi="Arial" w:cs="Arial"/>
+                                <w:i w:val="0"/>
+                                <w:iCs w:val="0"/>
+                                <w:color w:val="000000" w:themeColor="text1"/>
+                              </w:rPr>
+                              <w:t xml:space="preserve">:- </w:t>
+                            </w:r>
+                            <w:r>
+                              <w:rPr>
+                                <w:rFonts w:ascii="Arial" w:hAnsi="Arial" w:cs="Arial"/>
+                                <w:i w:val="0"/>
+                                <w:iCs w:val="0"/>
+                                <w:color w:val="000000" w:themeColor="text1"/>
+                                <w:lang w:val="en-IN"/>
+                              </w:rPr>
+                              <w:t>First Tweet</w:t>
+                            </w:r>
+                          </w:p>
+                        </w:txbxContent>
+                      </wps:txbx>
+                      <wps:bodyPr rot="0" spcFirstLastPara="0" vertOverflow="overflow" horzOverflow="overflow" vert="horz" wrap="square" lIns="0" tIns="0" rIns="0" bIns="0" numCol="1" spcCol="0" rtlCol="0" fromWordArt="0" anchor="t" anchorCtr="0" forceAA="0" compatLnSpc="1">
+                        <a:prstTxWarp prst="textNoShape">
+                          <a:avLst/>
+                        </a:prstTxWarp>
+                        <a:spAutoFit/>
+                      </wps:bodyPr>
+                    </wps:wsp>
+                  </a:graphicData>
+                </a:graphic>
+              </wp:anchor>
+            </w:drawing>
+          </mc:Choice>
+          <mc:Fallback>
+            <w:pict>
+              <v:shapetype w14:anchorId="27D5F423" id="_x0000_t202" coordsize="21600,21600" o:spt="202" path="m,l,21600r21600,l21600,xe">
+                <v:stroke joinstyle="miter"/>
+                <v:path gradientshapeok="t" o:connecttype="rect"/>
+              </v:shapetype>
+              <v:shape id="Text Box 3" o:spid="_x0000_s1026" type="#_x0000_t202" style="position:absolute;margin-left:-.1pt;margin-top:405.1pt;width:451.3pt;height:.05pt;z-index:251662336;visibility:visible;mso-wrap-style:square;mso-wrap-distance-left:9pt;mso-wrap-distance-top:0;mso-wrap-distance-right:9pt;mso-wrap-distance-bottom:0;mso-position-horizontal:absolute;mso-position-horizontal-relative:text;mso-position-vertical:absolute;mso-position-vertical-relative:text;v-text-anchor:top" o:gfxdata="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" stroked="f">
+                <v:textbox style="mso-fit-shape-to-text:t" inset="0,0,0,0">
+                  <w:txbxContent>
+                    <w:p>
+                      <w:pPr>
+                        <w:pStyle w:val="Caption"/>
+                        <w:jc w:val="center"/>
+                        <w:rPr>
+                          <w:rFonts w:ascii="Arial" w:hAnsi="Arial" w:cs="Arial"/>
+                          <w:i w:val="0"/>
+                          <w:iCs w:val="0"/>
+                          <w:noProof/>
+                          <w:color w:val="000000" w:themeColor="text1"/>
+                          <w:sz w:val="24"/>
+                          <w:szCs w:val="24"/>
+                        </w:rPr>
+                      </w:pPr>
+                      <w:r>
+                        <w:rPr>
+                          <w:rFonts w:ascii="Arial" w:hAnsi="Arial" w:cs="Arial"/>
+                          <w:i w:val="0"/>
+                          <w:iCs w:val="0"/>
+                          <w:color w:val="000000" w:themeColor="text1"/>
+                        </w:rPr>
+                        <w:t xml:space="preserve">Figure </w:t>
+                      </w:r>
+                      <w:r>
+                        <w:rPr>
+                          <w:rFonts w:ascii="Arial" w:hAnsi="Arial" w:cs="Arial"/>
+                          <w:i w:val="0"/>
+                          <w:iCs w:val="0"/>
+                          <w:color w:val="000000" w:themeColor="text1"/>
+                        </w:rPr>
+                        <w:fldChar w:fldCharType="begin"/>
+                      </w:r>
+                      <w:r>
+                        <w:rPr>
+                          <w:rFonts w:ascii="Arial" w:hAnsi="Arial" w:cs="Arial"/>
+                          <w:i w:val="0"/>
+                          <w:iCs w:val="0"/>
+                          <w:color w:val="000000" w:themeColor="text1"/>
+                        </w:rPr>
+                        <w:instrText xml:space="preserve"> SEQ Figure \* ARABIC </w:instrText>
+                      </w:r>
+                      <w:r>
+                        <w:rPr>
+                          <w:rFonts w:ascii="Arial" w:hAnsi="Arial" w:cs="Arial"/>
+                          <w:i w:val="0"/>
+                          <w:iCs w:val="0"/>
+                          <w:color w:val="000000" w:themeColor="text1"/>
+                        </w:rPr>
+                        <w:fldChar w:fldCharType="separate"/>
+                      </w:r>
+                      <w:r>
+                        <w:rPr>
+                          <w:rFonts w:ascii="Arial" w:hAnsi="Arial" w:cs="Arial"/>
+                          <w:i w:val="0"/>
+                          <w:iCs w:val="0"/>
+                          <w:noProof/>
+                          <w:color w:val="000000" w:themeColor="text1"/>
+                        </w:rPr>
+                        <w:t>1</w:t>
+                      </w:r>
+                      <w:r>
+                        <w:rPr>
+                          <w:rFonts w:ascii="Arial" w:hAnsi="Arial" w:cs="Arial"/>
+                          <w:i w:val="0"/>
+                          <w:iCs w:val="0"/>
+                          <w:color w:val="000000" w:themeColor="text1"/>
+                        </w:rPr>
+                        <w:fldChar w:fldCharType="end"/>
+                      </w:r>
+                      <w:r>
+                        <w:rPr>
+                          <w:rFonts w:ascii="Arial" w:hAnsi="Arial" w:cs="Arial"/>
+                          <w:i w:val="0"/>
+                          <w:iCs w:val="0"/>
+                          <w:color w:val="000000" w:themeColor="text1"/>
+                        </w:rPr>
+                        <w:t>.0</w:t>
+                      </w:r>
+                      <w:r>
+                        <w:rPr>
+                          <w:rFonts w:ascii="Arial" w:hAnsi="Arial" w:cs="Arial"/>
+                          <w:i w:val="0"/>
+                          <w:iCs w:val="0"/>
+                          <w:color w:val="000000" w:themeColor="text1"/>
+                        </w:rPr>
+                        <w:t xml:space="preserve">:- </w:t>
+                      </w:r>
+                      <w:r>
+                        <w:rPr>
+                          <w:rFonts w:ascii="Arial" w:hAnsi="Arial" w:cs="Arial"/>
+                          <w:i w:val="0"/>
+                          <w:iCs w:val="0"/>
+                          <w:color w:val="000000" w:themeColor="text1"/>
+                          <w:lang w:val="en-IN"/>
+                        </w:rPr>
+                        <w:t>First Tweet</w:t>
+                      </w:r>
+                    </w:p>
+                  </w:txbxContent>
+                </v:textbox>
+                <w10:wrap type="square"/>
+              </v:shape>
+            </w:pict>
+          </mc:Fallback>
+        </mc:AlternateContent>
+      </w:r>
+      <w:r>
+        <w:rPr>
+          <w:rFonts w:ascii="Arial" w:hAnsi="Arial" w:cs="Arial"/>
+          <w:noProof/>
+          <w:color w:val="000000" w:themeColor="text1"/>
+          <w:sz w:val="24"/>
+          <w:szCs w:val="24"/>
+          <w:lang w:eastAsia="en-GB"/>
+        </w:rPr>
+        <w:drawing>
+          <wp:anchor distT="0" distB="0" distL="114300" distR="114300" simplePos="0" relativeHeight="251660288" behindDoc="0" locked="0" layoutInCell="1" allowOverlap="1" wp14:anchorId="602EAAA2" wp14:editId="7954FCB0">
+            <wp:simplePos x="0" y="0"/>
+            <wp:positionH relativeFrom="margin">
+              <wp:posOffset>-1270</wp:posOffset>
+            </wp:positionH>
+            <wp:positionV relativeFrom="margin">
+              <wp:posOffset>1211580</wp:posOffset>
+            </wp:positionV>
+            <wp:extent cx="5731510" cy="4229735"/>
+            <wp:effectExtent l="0" t="0" r="2540" b="0"/>
+            <wp:wrapSquare wrapText="bothSides"/>
+            <wp:docPr id="2" name="Picture 2"/>
+            <wp:cNvGraphicFramePr>
+              <a:graphicFrameLocks xmlns:a="http://schemas.openxmlformats.org/drawingml/2006/main" noChangeAspect="1"/>
+            </wp:cNvGraphicFramePr>
+            <a:graphic xmlns:a="http://schemas.openxmlformats.org/drawingml/2006/main">
+              <a:graphicData uri="http://schemas.openxmlformats.org/drawingml/2006/picture">
+                <pic:pic xmlns:pic="http://schemas.openxmlformats.org/drawingml/2006/picture">
+                  <pic:nvPicPr>
+                    <pic:cNvPr id="2" name="firstTweet.PNG"/>
+                    <pic:cNvPicPr/>
+                  </pic:nvPicPr>
+                  <pic:blipFill>
+                    <a:blip r:embed="rId8">
+                      <a:extLst>
+                        <a:ext uri="{28A0092B-C50C-407E-A947-70E740481C1C}">
+                          <a14:useLocalDpi xmlns:a14="http://schemas.microsoft.com/office/drawing/2010/main" val="0"/>
+                        </a:ext>
+                      </a:extLst>
+                    </a:blip>
+                    <a:stretch>
+                      <a:fillRect/>
+                    </a:stretch>
+                  </pic:blipFill>
+                  <pic:spPr>
+                    <a:xfrm>
+                      <a:off x="0" y="0"/>
+                      <a:ext cx="5731510" cy="4229735"/>
+                    </a:xfrm>
+                    <a:prstGeom prst="rect">
+                      <a:avLst/>
+                    </a:prstGeom>
+                  </pic:spPr>
+                </pic:pic>
+              </a:graphicData>
+            </a:graphic>
+          </wp:anchor>
+        </w:drawing>
+      </w:r>
+      <w:r>
+        <w:rPr>
+          <w:rFonts w:ascii="Arial" w:hAnsi="Arial" w:cs="Arial"/>
+          <w:color w:val="000000" w:themeColor="text1"/>
+          <w:sz w:val="24"/>
+          <w:szCs w:val="24"/>
+        </w:rPr>
+        <w:t>Tw</w:t>
+      </w:r>
+      <w:r>
+        <w:rPr>
+          <w:rFonts w:ascii="Arial" w:hAnsi="Arial" w:cs="Arial"/>
+          <w:color w:val="000000" w:themeColor="text1"/>
+          <w:sz w:val="24"/>
+          <w:szCs w:val="24"/>
+        </w:rPr>
+        <w:t xml:space="preserve">itter is an online social media platform where every user can build some reliable opinions. This was created in March 2006 by Jack Dorsey, Noah Glass, Biz Stone and Evan Williams. </w:t>
+      </w:r>
+      <w:r>
+        <w:rPr>
+          <w:rFonts w:ascii="Arial" w:hAnsi="Arial" w:cs="Arial"/>
+          <w:color w:val="000000" w:themeColor="text1"/>
+          <w:sz w:val="24"/>
+          <w:szCs w:val="24"/>
+          <w:vertAlign w:val="superscript"/>
+        </w:rPr>
+        <w:t>[14]</w:t>
+      </w:r>
+      <w:r>
+        <w:rPr>
+          <w:rFonts w:ascii="Arial" w:hAnsi="Arial" w:cs="Arial"/>
+          <w:color w:val="000000" w:themeColor="text1"/>
+          <w:sz w:val="24"/>
+          <w:szCs w:val="24"/>
+          <w:vertAlign w:val="superscript"/>
+        </w:rPr>
+        <w:t xml:space="preserve">  </w:t>
+      </w:r>
+      <w:r>
+        <w:rPr>
+          <w:rFonts w:ascii="Arial" w:hAnsi="Arial" w:cs="Arial"/>
+          <w:color w:val="000000" w:themeColor="text1"/>
+          <w:sz w:val="24"/>
+          <w:szCs w:val="24"/>
+        </w:rPr>
+        <w:t xml:space="preserve"> </w:t>
+      </w:r>
+      <w:r>
+        <w:rPr>
+          <w:rFonts w:ascii="Arial" w:hAnsi="Arial" w:cs="Arial"/>
+          <w:color w:val="000000" w:themeColor="text1"/>
+          <w:sz w:val="24"/>
+          <w:szCs w:val="24"/>
+        </w:rPr>
+        <w:t xml:space="preserve">They first created a prototype to simulate their idea which indicates a good feature for creating a good product. </w:t>
+      </w:r>
+    </w:p>
+    <w:p>
+      <w:pPr>
+        <w:tabs>
+          <w:tab w:val="left" w:pos="3810"/>
+        </w:tabs>
+        <w:rPr>
+          <w:rFonts w:ascii="Arial" w:hAnsi="Arial" w:cs="Arial"/>
+          <w:color w:val="000000" w:themeColor="text1"/>
+          <w:sz w:val="24"/>
+          <w:szCs w:val="24"/>
+        </w:rPr>
+      </w:pPr>
+      <w:r>
+        <w:rPr>
+          <w:rFonts w:ascii="Arial" w:hAnsi="Arial" w:cs="Arial"/>
+          <w:color w:val="000000" w:themeColor="text1"/>
+          <w:sz w:val="24"/>
+          <w:szCs w:val="24"/>
+        </w:rPr>
+        <w:t xml:space="preserve"> </w:t>
+      </w:r>
+    </w:p>
+    <w:p>
+      <w:pPr>
+        <w:rPr>
+          <w:rFonts w:ascii="Arial" w:hAnsi="Arial" w:cs="Arial"/>
+          <w:color w:val="222222"/>
+          <w:shd w:val="clear" w:color="auto" w:fill="FFFFFF"/>
+          <w:vertAlign w:val="superscript"/>
+        </w:rPr>
+      </w:pPr>
+      <w:r>
+        <w:rPr>
+          <w:rFonts w:ascii="Arial" w:hAnsi="Arial" w:cs="Arial"/>
+          <w:color w:val="000000" w:themeColor="text1"/>
+          <w:sz w:val="24"/>
+          <w:szCs w:val="24"/>
+        </w:rPr>
+        <w:t>Figure 1.0 represents the ideation of first Twitter prototype that</w:t>
+      </w:r>
+      <w:r>
+        <w:rPr>
+          <w:rFonts w:ascii="Arial" w:hAnsi="Arial" w:cs="Arial"/>
+          <w:color w:val="000000" w:themeColor="text1"/>
+          <w:sz w:val="24"/>
+          <w:szCs w:val="24"/>
+        </w:rPr>
+        <w:t xml:space="preserve"> was used as an internal service for Odeo </w:t>
+      </w:r>
+      <w:r>
+        <w:rPr>
+          <w:rFonts w:ascii="Arial" w:hAnsi="Arial" w:cs="Arial"/>
+          <w:color w:val="000000" w:themeColor="text1"/>
+          <w:sz w:val="24"/>
+          <w:szCs w:val="24"/>
+        </w:rPr>
+        <w:t>employees</w:t>
+      </w:r>
+      <w:r>
+        <w:rPr>
+          <w:rFonts w:ascii="Arial" w:hAnsi="Arial" w:cs="Arial"/>
+          <w:color w:val="000000" w:themeColor="text1"/>
+          <w:sz w:val="24"/>
+          <w:szCs w:val="24"/>
+        </w:rPr>
+        <w:t>.</w:t>
+      </w:r>
+      <w:r>
+        <w:rPr>
+          <w:rFonts w:ascii="Arial" w:hAnsi="Arial" w:cs="Arial"/>
+          <w:color w:val="000000" w:themeColor="text1"/>
+          <w:sz w:val="24"/>
+          <w:szCs w:val="24"/>
+        </w:rPr>
+        <w:t xml:space="preserve"> For using such a service to a company like Odeo there should be a hidden solid background of Twitter. This is initially named as </w:t>
+      </w:r>
+      <w:r>
+        <w:rPr>
+          <w:rFonts w:ascii="Arial" w:hAnsi="Arial" w:cs="Arial"/>
+          <w:color w:val="000000" w:themeColor="text1"/>
+          <w:sz w:val="24"/>
+          <w:szCs w:val="24"/>
+        </w:rPr>
+        <w:t>“</w:t>
+      </w:r>
+      <w:r>
+        <w:rPr>
+          <w:rFonts w:ascii="Arial" w:hAnsi="Arial" w:cs="Arial"/>
+          <w:color w:val="222222"/>
+          <w:sz w:val="24"/>
+          <w:szCs w:val="24"/>
+          <w:shd w:val="clear" w:color="auto" w:fill="FFFFFF"/>
+        </w:rPr>
+        <w:t>Twttr</w:t>
+      </w:r>
+      <w:r>
+        <w:rPr>
+          <w:rFonts w:ascii="Arial" w:hAnsi="Arial" w:cs="Arial"/>
+          <w:color w:val="222222"/>
+          <w:sz w:val="24"/>
+          <w:szCs w:val="24"/>
+          <w:shd w:val="clear" w:color="auto" w:fill="FFFFFF"/>
+        </w:rPr>
+        <w:t>”</w:t>
+      </w:r>
+      <w:r>
+        <w:rPr>
+          <w:rFonts w:ascii="Arial" w:hAnsi="Arial" w:cs="Arial"/>
+          <w:color w:val="222222"/>
+          <w:sz w:val="24"/>
+          <w:szCs w:val="24"/>
+          <w:shd w:val="clear" w:color="auto" w:fill="FFFFFF"/>
+        </w:rPr>
+        <w:t xml:space="preserve"> </w:t>
+      </w:r>
+      <w:r>
+        <w:rPr>
+          <w:rFonts w:ascii="Arial" w:hAnsi="Arial" w:cs="Arial"/>
+          <w:color w:val="222222"/>
+          <w:sz w:val="24"/>
+          <w:szCs w:val="24"/>
+          <w:shd w:val="clear" w:color="auto" w:fill="FFFFFF"/>
+        </w:rPr>
+        <w:t>during a period of 2005 to 2006 as in the following image.</w:t>
+      </w:r>
+      <w:r>
+        <w:rPr>
+          <w:rFonts w:ascii="Arial" w:hAnsi="Arial" w:cs="Arial"/>
+          <w:color w:val="222222"/>
+          <w:sz w:val="24"/>
+          <w:szCs w:val="24"/>
+          <w:shd w:val="clear" w:color="auto" w:fill="FFFFFF"/>
+        </w:rPr>
+        <w:t xml:space="preserve"> </w:t>
+      </w:r>
+      <w:r>
+        <w:rPr>
+          <w:rFonts w:ascii="Arial" w:hAnsi="Arial" w:cs="Arial"/>
+          <w:color w:val="222222"/>
+          <w:sz w:val="24"/>
+          <w:szCs w:val="24"/>
+          <w:shd w:val="clear" w:color="auto" w:fill="FFFFFF"/>
+          <w:vertAlign w:val="superscript"/>
+        </w:rPr>
+        <w:t>[42]</w:t>
+      </w:r>
+    </w:p>
+    <w:p>
+      <w:pPr>
+        <w:rPr>
+          <w:rFonts w:ascii="Arial" w:hAnsi="Arial" w:cs="Arial"/>
+          <w:b/>
+          <w:bCs/>
+          <w:color w:val="000000" w:themeColor="text1"/>
+          <w:sz w:val="32"/>
+          <w:szCs w:val="32"/>
+        </w:rPr>
+      </w:pPr>
+      <w:r>
+        <w:rPr>
+          <w:noProof/>
+        </w:rPr>
+        <mc:AlternateContent>
+          <mc:Choice Requires="wps">
+            <w:drawing>
+              <wp:anchor distT="0" distB="0" distL="114300" distR="114300" simplePos="0" relativeHeight="251666432" behindDoc="0" locked="0" layoutInCell="1" allowOverlap="1" wp14:anchorId="04FB2C08" wp14:editId="32D4E322">
+                <wp:simplePos x="0" y="0"/>
+                <wp:positionH relativeFrom="column">
+                  <wp:posOffset>1265555</wp:posOffset>
+                </wp:positionH>
+                <wp:positionV relativeFrom="paragraph">
+                  <wp:posOffset>1443355</wp:posOffset>
+                </wp:positionV>
+                <wp:extent cx="3200400" cy="635"/>
+                <wp:effectExtent l="0" t="0" r="0" b="0"/>
+                <wp:wrapSquare wrapText="bothSides"/>
+                <wp:docPr id="5" name="Text Box 5"/>
+                <wp:cNvGraphicFramePr/>
+                <a:graphic xmlns:a="http://schemas.openxmlformats.org/drawingml/2006/main">
+                  <a:graphicData uri="http://schemas.microsoft.com/office/word/2010/wordprocessingShape">
+                    <wps:wsp>
+                      <wps:cNvSpPr txBox="1"/>
+                      <wps:spPr>
+                        <a:xfrm>
+                          <a:off x="0" y="0"/>
+                          <a:ext cx="3200400" cy="635"/>
+                        </a:xfrm>
+                        <a:prstGeom prst="rect">
+                          <a:avLst/>
+                        </a:prstGeom>
+                        <a:solidFill>
+                          <a:prstClr val="white"/>
+                        </a:solidFill>
+                        <a:ln>
+                          <a:noFill/>
+                        </a:ln>
+                        <a:effectLst/>
+                      </wps:spPr>
+                      <wps:txbx>
+                        <w:txbxContent>
+                          <w:p>
+                            <w:pPr>
+                              <w:pStyle w:val="Caption"/>
+                              <w:jc w:val="center"/>
+                              <w:rPr>
+                                <w:rFonts w:ascii="Arial" w:hAnsi="Arial" w:cs="Arial"/>
+                                <w:i w:val="0"/>
+                                <w:iCs w:val="0"/>
+                                <w:noProof/>
+                                <w:color w:val="000000" w:themeColor="text1"/>
+                                <w:sz w:val="32"/>
+                                <w:szCs w:val="32"/>
+                              </w:rPr>
+                            </w:pPr>
+                            <w:r>
+                              <w:rPr>
+                                <w:rFonts w:ascii="Arial" w:hAnsi="Arial" w:cs="Arial"/>
+                                <w:i w:val="0"/>
+                                <w:iCs w:val="0"/>
+                                <w:color w:val="000000" w:themeColor="text1"/>
+                              </w:rPr>
+                              <w:t xml:space="preserve">Figure </w:t>
+                            </w:r>
+                            <w:r>
+                              <w:rPr>
+                                <w:rFonts w:ascii="Arial" w:hAnsi="Arial" w:cs="Arial"/>
+                                <w:i w:val="0"/>
+                                <w:iCs w:val="0"/>
+                                <w:color w:val="000000" w:themeColor="text1"/>
+                              </w:rPr>
+                              <w:t>1.1</w:t>
+                            </w:r>
+                            <w:r>
+                              <w:rPr>
+                                <w:rFonts w:ascii="Arial" w:hAnsi="Arial" w:cs="Arial"/>
+                                <w:i w:val="0"/>
+                                <w:iCs w:val="0"/>
+                                <w:color w:val="000000" w:themeColor="text1"/>
+                              </w:rPr>
+                              <w:t xml:space="preserve">:- </w:t>
+                            </w:r>
+                            <w:r>
+                              <w:rPr>
+                                <w:rFonts w:ascii="Arial" w:hAnsi="Arial" w:cs="Arial"/>
+                                <w:i w:val="0"/>
+                                <w:iCs w:val="0"/>
+                                <w:color w:val="000000" w:themeColor="text1"/>
+                                <w:lang w:val="en-IN"/>
+                              </w:rPr>
+                              <w:t xml:space="preserve">Twttr </w:t>
+                            </w:r>
+                            <w:r>
+                              <w:rPr>
+                                <w:rFonts w:ascii="Arial" w:hAnsi="Arial" w:cs="Arial"/>
+                                <w:i w:val="0"/>
+                                <w:iCs w:val="0"/>
+                                <w:color w:val="000000" w:themeColor="text1"/>
+                                <w:lang w:val="en-IN"/>
+                              </w:rPr>
+                              <w:t>2005-2006 prototype</w:t>
+                            </w:r>
+                          </w:p>
+                        </w:txbxContent>
+                      </wps:txbx>
+                      <wps:bodyPr rot="0" spcFirstLastPara="0" vertOverflow="overflow" horzOverflow="overflow" vert="horz" wrap="square" lIns="0" tIns="0" rIns="0" bIns="0" numCol="1" spcCol="0" rtlCol="0" fromWordArt="0" anchor="t" anchorCtr="0" forceAA="0" compatLnSpc="1">
+                        <a:prstTxWarp prst="textNoShape">
+                          <a:avLst/>
+                        </a:prstTxWarp>
+                        <a:spAutoFit/>
+                      </wps:bodyPr>
+                    </wps:wsp>
+                  </a:graphicData>
+                </a:graphic>
+              </wp:anchor>
+            </w:drawing>
+          </mc:Choice>
+          <mc:Fallback>
+            <w:pict>
+              <v:shape w14:anchorId="04FB2C08" id="Text Box 5" o:spid="_x0000_s1027" type="#_x0000_t202" style="position:absolute;margin-left:99.65pt;margin-top:113.65pt;width:252pt;height:.05pt;z-index:251666432;visibility:visible;mso-wrap-style:square;mso-wrap-distance-left:9pt;mso-wrap-distance-top:0;mso-wrap-distance-right:9pt;mso-wrap-distance-bottom:0;mso-position-horizontal:absolute;mso-position-horizontal-relative:text;mso-position-vertical:absolute;mso-position-vertical-relative:text;v-text-anchor:top" o:gfxdata="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" stroked="f">
+                <v:textbox style="mso-fit-shape-to-text:t" inset="0,0,0,0">
+                  <w:txbxContent>
+                    <w:p>
+                      <w:pPr>
+                        <w:pStyle w:val="Caption"/>
+                        <w:jc w:val="center"/>
+                        <w:rPr>
+                          <w:rFonts w:ascii="Arial" w:hAnsi="Arial" w:cs="Arial"/>
+                          <w:i w:val="0"/>
+                          <w:iCs w:val="0"/>
+                          <w:noProof/>
+                          <w:color w:val="000000" w:themeColor="text1"/>
+                          <w:sz w:val="32"/>
+                          <w:szCs w:val="32"/>
+                        </w:rPr>
+                      </w:pPr>
+                      <w:r>
+                        <w:rPr>
+                          <w:rFonts w:ascii="Arial" w:hAnsi="Arial" w:cs="Arial"/>
+                          <w:i w:val="0"/>
+                          <w:iCs w:val="0"/>
+                          <w:color w:val="000000" w:themeColor="text1"/>
+                        </w:rPr>
+                        <w:t xml:space="preserve">Figure </w:t>
+                      </w:r>
+                      <w:r>
+                        <w:rPr>
+                          <w:rFonts w:ascii="Arial" w:hAnsi="Arial" w:cs="Arial"/>
+                          <w:i w:val="0"/>
+                          <w:iCs w:val="0"/>
+                          <w:color w:val="000000" w:themeColor="text1"/>
+                        </w:rPr>
+                        <w:t>1.1</w:t>
+                      </w:r>
+                      <w:r>
+                        <w:rPr>
+                          <w:rFonts w:ascii="Arial" w:hAnsi="Arial" w:cs="Arial"/>
+                          <w:i w:val="0"/>
+                          <w:iCs w:val="0"/>
+                          <w:color w:val="000000" w:themeColor="text1"/>
+                        </w:rPr>
+                        <w:t xml:space="preserve">:- </w:t>
+                      </w:r>
+                      <w:r>
+                        <w:rPr>
+                          <w:rFonts w:ascii="Arial" w:hAnsi="Arial" w:cs="Arial"/>
+                          <w:i w:val="0"/>
+                          <w:iCs w:val="0"/>
+                          <w:color w:val="000000" w:themeColor="text1"/>
+                          <w:lang w:val="en-IN"/>
+                        </w:rPr>
+                        <w:t xml:space="preserve">Twttr </w:t>
+                      </w:r>
+                      <w:r>
+                        <w:rPr>
+                          <w:rFonts w:ascii="Arial" w:hAnsi="Arial" w:cs="Arial"/>
+                          <w:i w:val="0"/>
+                          <w:iCs w:val="0"/>
+                          <w:color w:val="000000" w:themeColor="text1"/>
+                          <w:lang w:val="en-IN"/>
+                        </w:rPr>
+                        <w:t>2005-2006 prototype</w:t>
+                      </w:r>
+                    </w:p>
+                  </w:txbxContent>
+                </v:textbox>
+                <w10:wrap type="square"/>
+              </v:shape>
+            </w:pict>
+          </mc:Fallback>
+        </mc:AlternateContent>
+      </w:r>
+      <w:r>
+        <w:rPr>
+          <w:rFonts w:ascii="Arial" w:hAnsi="Arial" w:cs="Arial"/>
+          <w:noProof/>
+          <w:sz w:val="32"/>
+          <w:szCs w:val="32"/>
+          <w:lang w:eastAsia="en-GB"/>
+        </w:rPr>
+        <w:drawing>
+          <wp:anchor distT="0" distB="0" distL="114300" distR="114300" simplePos="0" relativeHeight="251664384" behindDoc="0" locked="0" layoutInCell="1" allowOverlap="1" wp14:anchorId="7D949D32" wp14:editId="495F7768">
+            <wp:simplePos x="0" y="0"/>
+            <wp:positionH relativeFrom="margin">
+              <wp:posOffset>1265555</wp:posOffset>
+            </wp:positionH>
+            <wp:positionV relativeFrom="margin">
+              <wp:posOffset>7110730</wp:posOffset>
+            </wp:positionV>
+            <wp:extent cx="3200400" cy="1181100"/>
+            <wp:effectExtent l="0" t="0" r="0" b="0"/>
+            <wp:wrapSquare wrapText="bothSides"/>
+            <wp:docPr id="4" name="Picture 4"/>
+            <wp:cNvGraphicFramePr>
+              <a:graphicFrameLocks xmlns:a="http://schemas.openxmlformats.org/drawingml/2006/main" noChangeAspect="1"/>
+            </wp:cNvGraphicFramePr>
+            <a:graphic xmlns:a="http://schemas.openxmlformats.org/drawingml/2006/main">
+              <a:graphicData uri="http://schemas.openxmlformats.org/drawingml/2006/picture">
+                <pic:pic xmlns:pic="http://schemas.openxmlformats.org/drawingml/2006/picture">
+                  <pic:nvPicPr>
+                    <pic:cNvPr id="2" name="Twttr.jpg"/>
+                    <pic:cNvPicPr/>
+                  </pic:nvPicPr>
+                  <pic:blipFill>
+                    <a:blip r:embed="rId9">
+                      <a:extLst>
+                        <a:ext uri="{28A0092B-C50C-407E-A947-70E740481C1C}">
+                          <a14:useLocalDpi xmlns:a14="http://schemas.microsoft.com/office/drawing/2010/main" val="0"/>
+                        </a:ext>
+                      </a:extLst>
+                    </a:blip>
+                    <a:stretch>
+                      <a:fillRect/>
+                    </a:stretch>
+                  </pic:blipFill>
+                  <pic:spPr>
+                    <a:xfrm>
+                      <a:off x="0" y="0"/>
+                      <a:ext cx="3200400" cy="1181100"/>
+                    </a:xfrm>
+                    <a:prstGeom prst="rect">
+                      <a:avLst/>
+                    </a:prstGeom>
+                  </pic:spPr>
+                </pic:pic>
+              </a:graphicData>
+            </a:graphic>
+          </wp:anchor>
+        </w:drawing>
+      </w:r>
+      <w:r>
+        <w:rPr>
+          <w:rFonts w:ascii="Arial" w:hAnsi="Arial" w:cs="Arial"/>
+          <w:color w:val="222222"/>
+          <w:shd w:val="clear" w:color="auto" w:fill="FFFFFF"/>
+        </w:rPr>
+        <w:t xml:space="preserve"> </w:t>
+      </w:r>
       <w:r>
         <w:rPr>
           <w:rFonts w:ascii="Arial" w:hAnsi="Arial" w:cs="Arial"/>
@@ -2767,37 +3903,429 @@
         </w:tabs>
         <w:rPr>
           <w:rFonts w:ascii="Arial" w:hAnsi="Arial" w:cs="Arial"/>
-          <w:b/>
-          <w:bCs/>
-          <w:color w:val="000000" w:themeColor="text1"/>
-          <w:sz w:val="32"/>
-          <w:szCs w:val="32"/>
-        </w:rPr>
-      </w:pPr>
-    </w:p>
-    <w:p>
-      <w:pPr>
-        <w:tabs>
-          <w:tab w:val="left" w:pos="3810"/>
-        </w:tabs>
-        <w:rPr>
-          <w:rFonts w:ascii="Arial" w:hAnsi="Arial" w:cs="Arial"/>
-          <w:b/>
-          <w:bCs/>
-          <w:color w:val="000000" w:themeColor="text1"/>
-          <w:sz w:val="32"/>
-          <w:szCs w:val="32"/>
-        </w:rPr>
-      </w:pPr>
-      <w:r>
-        <w:rPr>
-          <w:rFonts w:ascii="Arial" w:hAnsi="Arial" w:cs="Arial"/>
-          <w:b/>
-          <w:bCs/>
-          <w:color w:val="000000" w:themeColor="text1"/>
-          <w:sz w:val="32"/>
-          <w:szCs w:val="32"/>
-        </w:rPr>
+          <w:color w:val="000000" w:themeColor="text1"/>
+          <w:sz w:val="24"/>
+          <w:szCs w:val="24"/>
+          <w:vertAlign w:val="superscript"/>
+        </w:rPr>
+      </w:pPr>
+      <w:r>
+        <w:rPr>
+          <w:rFonts w:ascii="Arial" w:hAnsi="Arial" w:cs="Arial"/>
+          <w:color w:val="000000" w:themeColor="text1"/>
+          <w:sz w:val="24"/>
+          <w:szCs w:val="24"/>
+        </w:rPr>
+        <w:lastRenderedPageBreak/>
+        <w:t xml:space="preserve">Twttr is founded on February in 2006 and launched as Twttr.com to all the private accounts on March in 2006. </w:t>
+      </w:r>
+      <w:r>
+        <w:rPr>
+          <w:rFonts w:ascii="Arial" w:hAnsi="Arial" w:cs="Arial"/>
+          <w:color w:val="000000" w:themeColor="text1"/>
+          <w:sz w:val="24"/>
+          <w:szCs w:val="24"/>
+          <w:vertAlign w:val="superscript"/>
+        </w:rPr>
+        <w:t>[44</w:t>
+      </w:r>
+      <w:r>
+        <w:rPr>
+          <w:rFonts w:ascii="Arial" w:hAnsi="Arial" w:cs="Arial"/>
+          <w:color w:val="000000" w:themeColor="text1"/>
+          <w:sz w:val="24"/>
+          <w:szCs w:val="24"/>
+          <w:vertAlign w:val="superscript"/>
+        </w:rPr>
+        <w:t>]</w:t>
+      </w:r>
+      <w:bookmarkStart w:id="0" w:name="_GoBack"/>
+      <w:bookmarkEnd w:id="0"/>
+    </w:p>
+    <w:p>
+      <w:pPr>
+        <w:tabs>
+          <w:tab w:val="left" w:pos="3810"/>
+        </w:tabs>
+        <w:rPr>
+          <w:rFonts w:ascii="Arial" w:hAnsi="Arial" w:cs="Arial"/>
+          <w:b/>
+          <w:bCs/>
+          <w:color w:val="000000" w:themeColor="text1"/>
+          <w:sz w:val="32"/>
+          <w:szCs w:val="32"/>
+        </w:rPr>
+      </w:pPr>
+    </w:p>
+    <w:p>
+      <w:pPr>
+        <w:tabs>
+          <w:tab w:val="left" w:pos="3810"/>
+        </w:tabs>
+        <w:rPr>
+          <w:rFonts w:ascii="Arial" w:hAnsi="Arial" w:cs="Arial"/>
+          <w:b/>
+          <w:bCs/>
+          <w:color w:val="000000" w:themeColor="text1"/>
+          <w:sz w:val="32"/>
+          <w:szCs w:val="32"/>
+        </w:rPr>
+      </w:pPr>
+    </w:p>
+    <w:p>
+      <w:pPr>
+        <w:tabs>
+          <w:tab w:val="left" w:pos="3810"/>
+        </w:tabs>
+        <w:rPr>
+          <w:rFonts w:ascii="Arial" w:hAnsi="Arial" w:cs="Arial"/>
+          <w:b/>
+          <w:bCs/>
+          <w:color w:val="000000" w:themeColor="text1"/>
+          <w:sz w:val="32"/>
+          <w:szCs w:val="32"/>
+        </w:rPr>
+      </w:pPr>
+    </w:p>
+    <w:p>
+      <w:pPr>
+        <w:tabs>
+          <w:tab w:val="left" w:pos="3810"/>
+        </w:tabs>
+        <w:rPr>
+          <w:rFonts w:ascii="Arial" w:hAnsi="Arial" w:cs="Arial"/>
+          <w:b/>
+          <w:bCs/>
+          <w:color w:val="000000" w:themeColor="text1"/>
+          <w:sz w:val="32"/>
+          <w:szCs w:val="32"/>
+        </w:rPr>
+      </w:pPr>
+    </w:p>
+    <w:p>
+      <w:pPr>
+        <w:tabs>
+          <w:tab w:val="left" w:pos="3810"/>
+        </w:tabs>
+        <w:rPr>
+          <w:rFonts w:ascii="Arial" w:hAnsi="Arial" w:cs="Arial"/>
+          <w:b/>
+          <w:bCs/>
+          <w:color w:val="000000" w:themeColor="text1"/>
+          <w:sz w:val="32"/>
+          <w:szCs w:val="32"/>
+        </w:rPr>
+      </w:pPr>
+    </w:p>
+    <w:p>
+      <w:pPr>
+        <w:tabs>
+          <w:tab w:val="left" w:pos="3810"/>
+        </w:tabs>
+        <w:rPr>
+          <w:rFonts w:ascii="Arial" w:hAnsi="Arial" w:cs="Arial"/>
+          <w:b/>
+          <w:bCs/>
+          <w:color w:val="000000" w:themeColor="text1"/>
+          <w:sz w:val="32"/>
+          <w:szCs w:val="32"/>
+        </w:rPr>
+      </w:pPr>
+    </w:p>
+    <w:p>
+      <w:pPr>
+        <w:tabs>
+          <w:tab w:val="left" w:pos="3810"/>
+        </w:tabs>
+        <w:rPr>
+          <w:rFonts w:ascii="Arial" w:hAnsi="Arial" w:cs="Arial"/>
+          <w:b/>
+          <w:bCs/>
+          <w:color w:val="000000" w:themeColor="text1"/>
+          <w:sz w:val="32"/>
+          <w:szCs w:val="32"/>
+        </w:rPr>
+      </w:pPr>
+    </w:p>
+    <w:p>
+      <w:pPr>
+        <w:tabs>
+          <w:tab w:val="left" w:pos="3810"/>
+        </w:tabs>
+        <w:rPr>
+          <w:rFonts w:ascii="Arial" w:hAnsi="Arial" w:cs="Arial"/>
+          <w:b/>
+          <w:bCs/>
+          <w:color w:val="000000" w:themeColor="text1"/>
+          <w:sz w:val="32"/>
+          <w:szCs w:val="32"/>
+        </w:rPr>
+      </w:pPr>
+    </w:p>
+    <w:p>
+      <w:pPr>
+        <w:tabs>
+          <w:tab w:val="left" w:pos="3810"/>
+        </w:tabs>
+        <w:rPr>
+          <w:rFonts w:ascii="Arial" w:hAnsi="Arial" w:cs="Arial"/>
+          <w:b/>
+          <w:bCs/>
+          <w:color w:val="000000" w:themeColor="text1"/>
+          <w:sz w:val="32"/>
+          <w:szCs w:val="32"/>
+        </w:rPr>
+      </w:pPr>
+    </w:p>
+    <w:p>
+      <w:pPr>
+        <w:tabs>
+          <w:tab w:val="left" w:pos="3810"/>
+        </w:tabs>
+        <w:rPr>
+          <w:rFonts w:ascii="Arial" w:hAnsi="Arial" w:cs="Arial"/>
+          <w:b/>
+          <w:bCs/>
+          <w:color w:val="000000" w:themeColor="text1"/>
+          <w:sz w:val="32"/>
+          <w:szCs w:val="32"/>
+        </w:rPr>
+      </w:pPr>
+    </w:p>
+    <w:p>
+      <w:pPr>
+        <w:tabs>
+          <w:tab w:val="left" w:pos="3810"/>
+        </w:tabs>
+        <w:rPr>
+          <w:rFonts w:ascii="Arial" w:hAnsi="Arial" w:cs="Arial"/>
+          <w:b/>
+          <w:bCs/>
+          <w:color w:val="000000" w:themeColor="text1"/>
+          <w:sz w:val="32"/>
+          <w:szCs w:val="32"/>
+        </w:rPr>
+      </w:pPr>
+    </w:p>
+    <w:p>
+      <w:pPr>
+        <w:tabs>
+          <w:tab w:val="left" w:pos="3810"/>
+        </w:tabs>
+        <w:rPr>
+          <w:rFonts w:ascii="Arial" w:hAnsi="Arial" w:cs="Arial"/>
+          <w:b/>
+          <w:bCs/>
+          <w:color w:val="000000" w:themeColor="text1"/>
+          <w:sz w:val="32"/>
+          <w:szCs w:val="32"/>
+        </w:rPr>
+      </w:pPr>
+    </w:p>
+    <w:p>
+      <w:pPr>
+        <w:tabs>
+          <w:tab w:val="left" w:pos="3810"/>
+        </w:tabs>
+        <w:rPr>
+          <w:rFonts w:ascii="Arial" w:hAnsi="Arial" w:cs="Arial"/>
+          <w:b/>
+          <w:bCs/>
+          <w:color w:val="000000" w:themeColor="text1"/>
+          <w:sz w:val="32"/>
+          <w:szCs w:val="32"/>
+        </w:rPr>
+      </w:pPr>
+    </w:p>
+    <w:p>
+      <w:pPr>
+        <w:tabs>
+          <w:tab w:val="left" w:pos="3810"/>
+        </w:tabs>
+        <w:rPr>
+          <w:rFonts w:ascii="Arial" w:hAnsi="Arial" w:cs="Arial"/>
+          <w:b/>
+          <w:bCs/>
+          <w:color w:val="000000" w:themeColor="text1"/>
+          <w:sz w:val="32"/>
+          <w:szCs w:val="32"/>
+        </w:rPr>
+      </w:pPr>
+    </w:p>
+    <w:p>
+      <w:pPr>
+        <w:tabs>
+          <w:tab w:val="left" w:pos="3810"/>
+        </w:tabs>
+        <w:rPr>
+          <w:rFonts w:ascii="Arial" w:hAnsi="Arial" w:cs="Arial"/>
+          <w:b/>
+          <w:bCs/>
+          <w:color w:val="000000" w:themeColor="text1"/>
+          <w:sz w:val="32"/>
+          <w:szCs w:val="32"/>
+        </w:rPr>
+      </w:pPr>
+    </w:p>
+    <w:p>
+      <w:pPr>
+        <w:tabs>
+          <w:tab w:val="left" w:pos="3810"/>
+        </w:tabs>
+        <w:rPr>
+          <w:rFonts w:ascii="Arial" w:hAnsi="Arial" w:cs="Arial"/>
+          <w:b/>
+          <w:bCs/>
+          <w:color w:val="000000" w:themeColor="text1"/>
+          <w:sz w:val="32"/>
+          <w:szCs w:val="32"/>
+        </w:rPr>
+      </w:pPr>
+    </w:p>
+    <w:p>
+      <w:pPr>
+        <w:tabs>
+          <w:tab w:val="left" w:pos="3810"/>
+        </w:tabs>
+        <w:rPr>
+          <w:rFonts w:ascii="Arial" w:hAnsi="Arial" w:cs="Arial"/>
+          <w:b/>
+          <w:bCs/>
+          <w:color w:val="000000" w:themeColor="text1"/>
+          <w:sz w:val="32"/>
+          <w:szCs w:val="32"/>
+        </w:rPr>
+      </w:pPr>
+    </w:p>
+    <w:p>
+      <w:pPr>
+        <w:tabs>
+          <w:tab w:val="left" w:pos="3810"/>
+        </w:tabs>
+        <w:rPr>
+          <w:rFonts w:ascii="Arial" w:hAnsi="Arial" w:cs="Arial"/>
+          <w:b/>
+          <w:bCs/>
+          <w:color w:val="000000" w:themeColor="text1"/>
+          <w:sz w:val="32"/>
+          <w:szCs w:val="32"/>
+        </w:rPr>
+      </w:pPr>
+    </w:p>
+    <w:p>
+      <w:pPr>
+        <w:tabs>
+          <w:tab w:val="left" w:pos="3810"/>
+        </w:tabs>
+        <w:rPr>
+          <w:rFonts w:ascii="Arial" w:hAnsi="Arial" w:cs="Arial"/>
+          <w:b/>
+          <w:bCs/>
+          <w:color w:val="000000" w:themeColor="text1"/>
+          <w:sz w:val="32"/>
+          <w:szCs w:val="32"/>
+        </w:rPr>
+      </w:pPr>
+    </w:p>
+    <w:p>
+      <w:pPr>
+        <w:tabs>
+          <w:tab w:val="left" w:pos="3810"/>
+        </w:tabs>
+        <w:rPr>
+          <w:rFonts w:ascii="Arial" w:hAnsi="Arial" w:cs="Arial"/>
+          <w:b/>
+          <w:bCs/>
+          <w:color w:val="000000" w:themeColor="text1"/>
+          <w:sz w:val="32"/>
+          <w:szCs w:val="32"/>
+        </w:rPr>
+      </w:pPr>
+    </w:p>
+    <w:p>
+      <w:pPr>
+        <w:tabs>
+          <w:tab w:val="left" w:pos="3810"/>
+        </w:tabs>
+        <w:rPr>
+          <w:rFonts w:ascii="Arial" w:hAnsi="Arial" w:cs="Arial"/>
+          <w:b/>
+          <w:bCs/>
+          <w:color w:val="000000" w:themeColor="text1"/>
+          <w:sz w:val="32"/>
+          <w:szCs w:val="32"/>
+        </w:rPr>
+      </w:pPr>
+    </w:p>
+    <w:p>
+      <w:pPr>
+        <w:tabs>
+          <w:tab w:val="left" w:pos="3810"/>
+        </w:tabs>
+        <w:rPr>
+          <w:rFonts w:ascii="Arial" w:hAnsi="Arial" w:cs="Arial"/>
+          <w:b/>
+          <w:bCs/>
+          <w:color w:val="000000" w:themeColor="text1"/>
+          <w:sz w:val="32"/>
+          <w:szCs w:val="32"/>
+        </w:rPr>
+      </w:pPr>
+    </w:p>
+    <w:p>
+      <w:pPr>
+        <w:tabs>
+          <w:tab w:val="left" w:pos="3810"/>
+        </w:tabs>
+        <w:rPr>
+          <w:rFonts w:ascii="Arial" w:hAnsi="Arial" w:cs="Arial"/>
+          <w:b/>
+          <w:bCs/>
+          <w:color w:val="000000" w:themeColor="text1"/>
+          <w:sz w:val="32"/>
+          <w:szCs w:val="32"/>
+        </w:rPr>
+      </w:pPr>
+    </w:p>
+    <w:p>
+      <w:pPr>
+        <w:tabs>
+          <w:tab w:val="left" w:pos="3810"/>
+        </w:tabs>
+        <w:rPr>
+          <w:rFonts w:ascii="Arial" w:hAnsi="Arial" w:cs="Arial"/>
+          <w:b/>
+          <w:bCs/>
+          <w:color w:val="000000" w:themeColor="text1"/>
+          <w:sz w:val="32"/>
+          <w:szCs w:val="32"/>
+        </w:rPr>
+      </w:pPr>
+    </w:p>
+    <w:p>
+      <w:pPr>
+        <w:tabs>
+          <w:tab w:val="left" w:pos="3810"/>
+        </w:tabs>
+        <w:rPr>
+          <w:rFonts w:ascii="Arial" w:hAnsi="Arial" w:cs="Arial"/>
+          <w:b/>
+          <w:bCs/>
+          <w:color w:val="000000" w:themeColor="text1"/>
+          <w:sz w:val="32"/>
+          <w:szCs w:val="32"/>
+        </w:rPr>
+      </w:pPr>
+      <w:r>
+        <w:rPr>
+          <w:rFonts w:ascii="Arial" w:hAnsi="Arial" w:cs="Arial"/>
+          <w:b/>
+          <w:bCs/>
+          <w:color w:val="000000" w:themeColor="text1"/>
+          <w:sz w:val="32"/>
+          <w:szCs w:val="32"/>
+        </w:rPr>
+        <w:lastRenderedPageBreak/>
         <w:t>Reliability definition by Twitter</w:t>
       </w:r>
     </w:p>
@@ -3126,8 +4654,6 @@
         <w:lastRenderedPageBreak/>
         <w:t xml:space="preserve">Appendices  </w:t>
       </w:r>
-      <w:bookmarkStart w:id="0" w:name="_GoBack"/>
-      <w:bookmarkEnd w:id="0"/>
     </w:p>
     <w:sectPr>
       <w:pgSz w:w="11906" w:h="16838"/>
@@ -3469,16 +4995,16 @@
     </w:lvl>
   </w:abstractNum>
   <w:abstractNum w:abstractNumId="3">
-    <w:nsid w:val="5943157C"/>
+    <w:nsid w:val="3B81749C"/>
     <w:multiLevelType w:val="hybridMultilevel"/>
-    <w:tmpl w:val="CBAAAE54"/>
-    <w:lvl w:ilvl="0" w:tplc="0809000F">
+    <w:tmpl w:val="E6A848CA"/>
+    <w:lvl w:ilvl="0" w:tplc="60AC0032">
       <w:start w:val="1"/>
-      <w:numFmt w:val="decimal"/>
+      <w:numFmt w:val="lowerRoman"/>
       <w:lvlText w:val="%1."/>
       <w:lvlJc w:val="left"/>
       <w:pPr>
-        <w:ind w:left="720" w:hanging="360"/>
+        <w:ind w:left="1080" w:hanging="720"/>
       </w:pPr>
       <w:rPr>
         <w:rFonts w:hint="default"/>
@@ -3557,6 +5083,184 @@
       </w:pPr>
     </w:lvl>
   </w:abstractNum>
+  <w:abstractNum w:abstractNumId="4">
+    <w:nsid w:val="4A2A68E1"/>
+    <w:multiLevelType w:val="hybridMultilevel"/>
+    <w:tmpl w:val="DFF2F9C2"/>
+    <w:lvl w:ilvl="0" w:tplc="D7AEC6DE">
+      <w:start w:val="1"/>
+      <w:numFmt w:val="lowerRoman"/>
+      <w:lvlText w:val="%1."/>
+      <w:lvlJc w:val="left"/>
+      <w:pPr>
+        <w:ind w:left="1080" w:hanging="720"/>
+      </w:pPr>
+      <w:rPr>
+        <w:rFonts w:hint="default"/>
+      </w:rPr>
+    </w:lvl>
+    <w:lvl w:ilvl="1" w:tplc="08090019" w:tentative="1">
+      <w:start w:val="1"/>
+      <w:numFmt w:val="lowerLetter"/>
+      <w:lvlText w:val="%2."/>
+      <w:lvlJc w:val="left"/>
+      <w:pPr>
+        <w:ind w:left="1440" w:hanging="360"/>
+      </w:pPr>
+    </w:lvl>
+    <w:lvl w:ilvl="2" w:tplc="0809001B" w:tentative="1">
+      <w:start w:val="1"/>
+      <w:numFmt w:val="lowerRoman"/>
+      <w:lvlText w:val="%3."/>
+      <w:lvlJc w:val="right"/>
+      <w:pPr>
+        <w:ind w:left="2160" w:hanging="180"/>
+      </w:pPr>
+    </w:lvl>
+    <w:lvl w:ilvl="3" w:tplc="0809000F" w:tentative="1">
+      <w:start w:val="1"/>
+      <w:numFmt w:val="decimal"/>
+      <w:lvlText w:val="%4."/>
+      <w:lvlJc w:val="left"/>
+      <w:pPr>
+        <w:ind w:left="2880" w:hanging="360"/>
+      </w:pPr>
+    </w:lvl>
+    <w:lvl w:ilvl="4" w:tplc="08090019" w:tentative="1">
+      <w:start w:val="1"/>
+      <w:numFmt w:val="lowerLetter"/>
+      <w:lvlText w:val="%5."/>
+      <w:lvlJc w:val="left"/>
+      <w:pPr>
+        <w:ind w:left="3600" w:hanging="360"/>
+      </w:pPr>
+    </w:lvl>
+    <w:lvl w:ilvl="5" w:tplc="0809001B" w:tentative="1">
+      <w:start w:val="1"/>
+      <w:numFmt w:val="lowerRoman"/>
+      <w:lvlText w:val="%6."/>
+      <w:lvlJc w:val="right"/>
+      <w:pPr>
+        <w:ind w:left="4320" w:hanging="180"/>
+      </w:pPr>
+    </w:lvl>
+    <w:lvl w:ilvl="6" w:tplc="0809000F" w:tentative="1">
+      <w:start w:val="1"/>
+      <w:numFmt w:val="decimal"/>
+      <w:lvlText w:val="%7."/>
+      <w:lvlJc w:val="left"/>
+      <w:pPr>
+        <w:ind w:left="5040" w:hanging="360"/>
+      </w:pPr>
+    </w:lvl>
+    <w:lvl w:ilvl="7" w:tplc="08090019" w:tentative="1">
+      <w:start w:val="1"/>
+      <w:numFmt w:val="lowerLetter"/>
+      <w:lvlText w:val="%8."/>
+      <w:lvlJc w:val="left"/>
+      <w:pPr>
+        <w:ind w:left="5760" w:hanging="360"/>
+      </w:pPr>
+    </w:lvl>
+    <w:lvl w:ilvl="8" w:tplc="0809001B" w:tentative="1">
+      <w:start w:val="1"/>
+      <w:numFmt w:val="lowerRoman"/>
+      <w:lvlText w:val="%9."/>
+      <w:lvlJc w:val="right"/>
+      <w:pPr>
+        <w:ind w:left="6480" w:hanging="180"/>
+      </w:pPr>
+    </w:lvl>
+  </w:abstractNum>
+  <w:abstractNum w:abstractNumId="5">
+    <w:nsid w:val="5943157C"/>
+    <w:multiLevelType w:val="hybridMultilevel"/>
+    <w:tmpl w:val="CBAAAE54"/>
+    <w:lvl w:ilvl="0" w:tplc="0809000F">
+      <w:start w:val="1"/>
+      <w:numFmt w:val="decimal"/>
+      <w:lvlText w:val="%1."/>
+      <w:lvlJc w:val="left"/>
+      <w:pPr>
+        <w:ind w:left="720" w:hanging="360"/>
+      </w:pPr>
+      <w:rPr>
+        <w:rFonts w:hint="default"/>
+      </w:rPr>
+    </w:lvl>
+    <w:lvl w:ilvl="1" w:tplc="08090019" w:tentative="1">
+      <w:start w:val="1"/>
+      <w:numFmt w:val="lowerLetter"/>
+      <w:lvlText w:val="%2."/>
+      <w:lvlJc w:val="left"/>
+      <w:pPr>
+        <w:ind w:left="1440" w:hanging="360"/>
+      </w:pPr>
+    </w:lvl>
+    <w:lvl w:ilvl="2" w:tplc="0809001B" w:tentative="1">
+      <w:start w:val="1"/>
+      <w:numFmt w:val="lowerRoman"/>
+      <w:lvlText w:val="%3."/>
+      <w:lvlJc w:val="right"/>
+      <w:pPr>
+        <w:ind w:left="2160" w:hanging="180"/>
+      </w:pPr>
+    </w:lvl>
+    <w:lvl w:ilvl="3" w:tplc="0809000F" w:tentative="1">
+      <w:start w:val="1"/>
+      <w:numFmt w:val="decimal"/>
+      <w:lvlText w:val="%4."/>
+      <w:lvlJc w:val="left"/>
+      <w:pPr>
+        <w:ind w:left="2880" w:hanging="360"/>
+      </w:pPr>
+    </w:lvl>
+    <w:lvl w:ilvl="4" w:tplc="08090019" w:tentative="1">
+      <w:start w:val="1"/>
+      <w:numFmt w:val="lowerLetter"/>
+      <w:lvlText w:val="%5."/>
+      <w:lvlJc w:val="left"/>
+      <w:pPr>
+        <w:ind w:left="3600" w:hanging="360"/>
+      </w:pPr>
+    </w:lvl>
+    <w:lvl w:ilvl="5" w:tplc="0809001B" w:tentative="1">
+      <w:start w:val="1"/>
+      <w:numFmt w:val="lowerRoman"/>
+      <w:lvlText w:val="%6."/>
+      <w:lvlJc w:val="right"/>
+      <w:pPr>
+        <w:ind w:left="4320" w:hanging="180"/>
+      </w:pPr>
+    </w:lvl>
+    <w:lvl w:ilvl="6" w:tplc="0809000F" w:tentative="1">
+      <w:start w:val="1"/>
+      <w:numFmt w:val="decimal"/>
+      <w:lvlText w:val="%7."/>
+      <w:lvlJc w:val="left"/>
+      <w:pPr>
+        <w:ind w:left="5040" w:hanging="360"/>
+      </w:pPr>
+    </w:lvl>
+    <w:lvl w:ilvl="7" w:tplc="08090019" w:tentative="1">
+      <w:start w:val="1"/>
+      <w:numFmt w:val="lowerLetter"/>
+      <w:lvlText w:val="%8."/>
+      <w:lvlJc w:val="left"/>
+      <w:pPr>
+        <w:ind w:left="5760" w:hanging="360"/>
+      </w:pPr>
+    </w:lvl>
+    <w:lvl w:ilvl="8" w:tplc="0809001B" w:tentative="1">
+      <w:start w:val="1"/>
+      <w:numFmt w:val="lowerRoman"/>
+      <w:lvlText w:val="%9."/>
+      <w:lvlJc w:val="right"/>
+      <w:pPr>
+        <w:ind w:left="6480" w:hanging="180"/>
+      </w:pPr>
+    </w:lvl>
+  </w:abstractNum>
   <w:num w:numId="1">
     <w:abstractNumId w:val="0"/>
   </w:num>
@@ -3564,10 +5268,16 @@
     <w:abstractNumId w:val="2"/>
   </w:num>
   <w:num w:numId="3">
-    <w:abstractNumId w:val="3"/>
+    <w:abstractNumId w:val="5"/>
   </w:num>
   <w:num w:numId="4">
     <w:abstractNumId w:val="1"/>
+  </w:num>
+  <w:num w:numId="5">
+    <w:abstractNumId w:val="3"/>
+  </w:num>
+  <w:num w:numId="6">
+    <w:abstractNumId w:val="4"/>
   </w:num>
 </w:numbering>
 </file>
@@ -4055,6 +5765,51 @@
       <w:lang w:eastAsia="en-GB"/>
     </w:rPr>
   </w:style>
+  <w:style w:type="paragraph" w:styleId="Caption">
+    <w:name w:val="caption"/>
+    <w:basedOn w:val="Normal"/>
+    <w:next w:val="Normal"/>
+    <w:uiPriority w:val="35"/>
+    <w:unhideWhenUsed/>
+    <w:qFormat/>
+    <w:rsid w:val="00D02FE9"/>
+    <w:pPr>
+      <w:spacing w:after="200" w:line="240" w:lineRule="auto"/>
+    </w:pPr>
+    <w:rPr>
+      <w:i/>
+      <w:iCs/>
+      <w:color w:val="44546A" w:themeColor="text2"/>
+      <w:sz w:val="18"/>
+      <w:szCs w:val="18"/>
+    </w:rPr>
+  </w:style>
+  <w:style w:type="table" w:styleId="TableGrid">
+    <w:name w:val="Table Grid"/>
+    <w:basedOn w:val="TableNormal"/>
+    <w:uiPriority w:val="39"/>
+    <w:rsid w:val="00E9710D"/>
+    <w:pPr>
+      <w:spacing w:after="0" w:line="240" w:lineRule="auto"/>
+    </w:pPr>
+    <w:tblPr>
+      <w:tblInd w:w="0" w:type="dxa"/>
+      <w:tblBorders>
+        <w:top w:val="single" w:sz="4" w:space="0" w:color="auto"/>
+        <w:left w:val="single" w:sz="4" w:space="0" w:color="auto"/>
+        <w:bottom w:val="single" w:sz="4" w:space="0" w:color="auto"/>
+        <w:right w:val="single" w:sz="4" w:space="0" w:color="auto"/>
+        <w:insideH w:val="single" w:sz="4" w:space="0" w:color="auto"/>
+        <w:insideV w:val="single" w:sz="4" w:space="0" w:color="auto"/>
+      </w:tblBorders>
+      <w:tblCellMar>
+        <w:top w:w="0" w:type="dxa"/>
+        <w:left w:w="108" w:type="dxa"/>
+        <w:bottom w:w="0" w:type="dxa"/>
+        <w:right w:w="108" w:type="dxa"/>
+      </w:tblCellMar>
+    </w:tblPr>
+  </w:style>
 </w:styles>
 </file>
 
@@ -4317,4 +6072,16 @@
     </a:ext>
   </a:extLst>
 </a:theme>
+</file>
+
+<file path=customXml/item1.xml><?xml version="1.0" encoding="utf-8"?>
+<b:Sources xmlns:b="http://schemas.openxmlformats.org/officeDocument/2006/bibliography" xmlns="http://schemas.openxmlformats.org/officeDocument/2006/bibliography" SelectedStyle="\APASixthEditionOfficeOnline.xsl" StyleName="APA" Version="6"/>
+</file>
+
+<file path=customXml/itemProps1.xml><?xml version="1.0" encoding="utf-8"?>
+<ds:datastoreItem xmlns:ds="http://schemas.openxmlformats.org/officeDocument/2006/customXml" ds:itemID="{30DBCF57-3224-47D8-8CE5-E3908E0BF991}">
+  <ds:schemaRefs>
+    <ds:schemaRef ds:uri="http://schemas.openxmlformats.org/officeDocument/2006/bibliography"/>
+  </ds:schemaRefs>
+</ds:datastoreItem>
 </file>
</xml_diff>

<commit_message>
Add ur presentation scripts here
</commit_message>
<xml_diff>
--- a/DSN-QRL-GR2.docx
+++ b/DSN-QRL-GR2.docx
@@ -517,16 +517,10 @@
           <w:sz w:val="28"/>
           <w:szCs w:val="28"/>
         </w:rPr>
-        <w:t>1. IT15068774 – A.P.I.R. Jayathilaka</w:t>
-      </w:r>
-    </w:p>
-    <w:p>
-      <w:pPr>
-        <w:pStyle w:val="ListParagraph"/>
-        <w:tabs>
-          <w:tab w:val="left" w:pos="3828"/>
-        </w:tabs>
-        <w:ind w:left="851" w:right="95"/>
+        <w:t xml:space="preserve">1. IT15068774 – A.P.I.R. </w:t>
+      </w:r>
+      <w:proofErr w:type="spellStart"/>
+      <w:r>
         <w:rPr>
           <w:rFonts w:ascii="Times New Roman" w:hAnsi="Times New Roman" w:cs="Times New Roman"/>
           <w:b/>
@@ -535,8 +529,17 @@
           <w:sz w:val="28"/>
           <w:szCs w:val="28"/>
         </w:rPr>
-      </w:pPr>
-      <w:r>
+        <w:t>Jayathilaka</w:t>
+      </w:r>
+      <w:proofErr w:type="spellEnd"/>
+    </w:p>
+    <w:p>
+      <w:pPr>
+        <w:pStyle w:val="ListParagraph"/>
+        <w:tabs>
+          <w:tab w:val="left" w:pos="3828"/>
+        </w:tabs>
+        <w:ind w:left="851" w:right="95"/>
         <w:rPr>
           <w:rFonts w:ascii="Times New Roman" w:hAnsi="Times New Roman" w:cs="Times New Roman"/>
           <w:b/>
@@ -545,8 +548,7 @@
           <w:sz w:val="28"/>
           <w:szCs w:val="28"/>
         </w:rPr>
-        <w:t xml:space="preserve">                    </w:t>
-      </w:r>
+      </w:pPr>
       <w:r>
         <w:rPr>
           <w:rFonts w:ascii="Times New Roman" w:hAnsi="Times New Roman" w:cs="Times New Roman"/>
@@ -556,16 +558,9 @@
           <w:sz w:val="28"/>
           <w:szCs w:val="28"/>
         </w:rPr>
-        <w:t>2. IT14084614 – D.A. Polwattage</w:t>
-      </w:r>
-    </w:p>
-    <w:p>
-      <w:pPr>
-        <w:pStyle w:val="ListParagraph"/>
-        <w:tabs>
-          <w:tab w:val="left" w:pos="3828"/>
-        </w:tabs>
-        <w:ind w:left="851" w:right="95"/>
+        <w:t xml:space="preserve">                    </w:t>
+      </w:r>
+      <w:r>
         <w:rPr>
           <w:rFonts w:ascii="Times New Roman" w:hAnsi="Times New Roman" w:cs="Times New Roman"/>
           <w:b/>
@@ -574,7 +569,9 @@
           <w:sz w:val="28"/>
           <w:szCs w:val="28"/>
         </w:rPr>
-      </w:pPr>
+        <w:t xml:space="preserve">2. IT14084614 – D.A. </w:t>
+      </w:r>
+      <w:proofErr w:type="spellStart"/>
       <w:r>
         <w:rPr>
           <w:rFonts w:ascii="Times New Roman" w:hAnsi="Times New Roman" w:cs="Times New Roman"/>
@@ -584,9 +581,17 @@
           <w:sz w:val="28"/>
           <w:szCs w:val="28"/>
         </w:rPr>
-        <w:t xml:space="preserve">                    </w:t>
-      </w:r>
-      <w:r>
+        <w:t>Polwattage</w:t>
+      </w:r>
+      <w:proofErr w:type="spellEnd"/>
+    </w:p>
+    <w:p>
+      <w:pPr>
+        <w:pStyle w:val="ListParagraph"/>
+        <w:tabs>
+          <w:tab w:val="left" w:pos="3828"/>
+        </w:tabs>
+        <w:ind w:left="851" w:right="95"/>
         <w:rPr>
           <w:rFonts w:ascii="Times New Roman" w:hAnsi="Times New Roman" w:cs="Times New Roman"/>
           <w:b/>
@@ -595,16 +600,8 @@
           <w:sz w:val="28"/>
           <w:szCs w:val="28"/>
         </w:rPr>
-        <w:t>3. IT14098888 – S.C.G Liyanage</w:t>
-      </w:r>
-    </w:p>
-    <w:p>
-      <w:pPr>
-        <w:pStyle w:val="ListParagraph"/>
-        <w:tabs>
-          <w:tab w:val="left" w:pos="3828"/>
-        </w:tabs>
-        <w:ind w:left="851" w:right="95"/>
+      </w:pPr>
+      <w:r>
         <w:rPr>
           <w:rFonts w:ascii="Times New Roman" w:hAnsi="Times New Roman" w:cs="Times New Roman"/>
           <w:b/>
@@ -613,7 +610,8 @@
           <w:sz w:val="28"/>
           <w:szCs w:val="28"/>
         </w:rPr>
-      </w:pPr>
+        <w:t xml:space="preserve">                    </w:t>
+      </w:r>
       <w:r>
         <w:rPr>
           <w:rFonts w:ascii="Times New Roman" w:hAnsi="Times New Roman" w:cs="Times New Roman"/>
@@ -623,9 +621,16 @@
           <w:sz w:val="28"/>
           <w:szCs w:val="28"/>
         </w:rPr>
-        <w:t xml:space="preserve">                    </w:t>
-      </w:r>
-      <w:r>
+        <w:t>3. IT14098888 – S.C.G Liyanage</w:t>
+      </w:r>
+    </w:p>
+    <w:p>
+      <w:pPr>
+        <w:pStyle w:val="ListParagraph"/>
+        <w:tabs>
+          <w:tab w:val="left" w:pos="3828"/>
+        </w:tabs>
+        <w:ind w:left="851" w:right="95"/>
         <w:rPr>
           <w:rFonts w:ascii="Times New Roman" w:hAnsi="Times New Roman" w:cs="Times New Roman"/>
           <w:b/>
@@ -634,8 +639,42 @@
           <w:sz w:val="28"/>
           <w:szCs w:val="28"/>
         </w:rPr>
-        <w:t>4. IT14104640 – S.R. Rajapakse</w:t>
-      </w:r>
+      </w:pPr>
+      <w:r>
+        <w:rPr>
+          <w:rFonts w:ascii="Times New Roman" w:hAnsi="Times New Roman" w:cs="Times New Roman"/>
+          <w:b/>
+          <w:bCs/>
+          <w:color w:val="00B0F0"/>
+          <w:sz w:val="28"/>
+          <w:szCs w:val="28"/>
+        </w:rPr>
+        <w:t xml:space="preserve">                    </w:t>
+      </w:r>
+      <w:r>
+        <w:rPr>
+          <w:rFonts w:ascii="Times New Roman" w:hAnsi="Times New Roman" w:cs="Times New Roman"/>
+          <w:b/>
+          <w:bCs/>
+          <w:color w:val="00B0F0"/>
+          <w:sz w:val="28"/>
+          <w:szCs w:val="28"/>
+        </w:rPr>
+        <w:t xml:space="preserve">4. IT14104640 – S.R. </w:t>
+      </w:r>
+      <w:proofErr w:type="spellStart"/>
+      <w:r>
+        <w:rPr>
+          <w:rFonts w:ascii="Times New Roman" w:hAnsi="Times New Roman" w:cs="Times New Roman"/>
+          <w:b/>
+          <w:bCs/>
+          <w:color w:val="00B0F0"/>
+          <w:sz w:val="28"/>
+          <w:szCs w:val="28"/>
+        </w:rPr>
+        <w:t>Rajapakse</w:t>
+      </w:r>
+      <w:proofErr w:type="spellEnd"/>
     </w:p>
     <w:p>
       <w:pPr>
@@ -846,22 +885,19 @@
           <w:sz w:val="28"/>
           <w:szCs w:val="28"/>
         </w:rPr>
-        <w:t>&lt;reliability twitter&gt;</w:t>
-      </w:r>
-    </w:p>
-    <w:p>
-      <w:pPr>
-        <w:tabs>
-          <w:tab w:val="left" w:pos="3810"/>
-        </w:tabs>
-        <w:jc w:val="center"/>
+        <w:t>&lt;</w:t>
+      </w:r>
+      <w:proofErr w:type="gramStart"/>
+      <w:r>
         <w:rPr>
           <w:rFonts w:ascii="Times New Roman" w:hAnsi="Times New Roman" w:cs="Times New Roman"/>
           <w:color w:val="00B0F0"/>
           <w:sz w:val="28"/>
           <w:szCs w:val="28"/>
         </w:rPr>
-      </w:pPr>
+        <w:t>reliability</w:t>
+      </w:r>
+      <w:proofErr w:type="gramEnd"/>
       <w:r>
         <w:rPr>
           <w:rFonts w:ascii="Times New Roman" w:hAnsi="Times New Roman" w:cs="Times New Roman"/>
@@ -869,7 +905,7 @@
           <w:sz w:val="28"/>
           <w:szCs w:val="28"/>
         </w:rPr>
-        <w:t>&lt;history&gt;</w:t>
+        <w:t xml:space="preserve"> twitter&gt;</w:t>
       </w:r>
     </w:p>
     <w:p>
@@ -892,22 +928,19 @@
           <w:sz w:val="28"/>
           <w:szCs w:val="28"/>
         </w:rPr>
-        <w:t>&lt;usage of twitter in each fields&gt;</w:t>
-      </w:r>
-    </w:p>
-    <w:p>
-      <w:pPr>
-        <w:tabs>
-          <w:tab w:val="left" w:pos="3810"/>
-        </w:tabs>
-        <w:jc w:val="center"/>
+        <w:t>&lt;</w:t>
+      </w:r>
+      <w:proofErr w:type="gramStart"/>
+      <w:r>
         <w:rPr>
           <w:rFonts w:ascii="Times New Roman" w:hAnsi="Times New Roman" w:cs="Times New Roman"/>
           <w:color w:val="00B0F0"/>
           <w:sz w:val="28"/>
           <w:szCs w:val="28"/>
         </w:rPr>
-      </w:pPr>
+        <w:t>history</w:t>
+      </w:r>
+      <w:proofErr w:type="gramEnd"/>
       <w:r>
         <w:rPr>
           <w:rFonts w:ascii="Times New Roman" w:hAnsi="Times New Roman" w:cs="Times New Roman"/>
@@ -915,37 +948,32 @@
           <w:sz w:val="28"/>
           <w:szCs w:val="28"/>
         </w:rPr>
-        <w:t>&lt;findings</w:t>
-      </w:r>
-      <w:r>
+        <w:t>&gt;</w:t>
+      </w:r>
+    </w:p>
+    <w:p>
+      <w:pPr>
+        <w:tabs>
+          <w:tab w:val="left" w:pos="3810"/>
+        </w:tabs>
+        <w:jc w:val="center"/>
         <w:rPr>
           <w:rFonts w:ascii="Times New Roman" w:hAnsi="Times New Roman" w:cs="Times New Roman"/>
           <w:color w:val="00B0F0"/>
           <w:sz w:val="28"/>
           <w:szCs w:val="28"/>
         </w:rPr>
-        <w:t xml:space="preserve"> </w:t>
-      </w:r>
-    </w:p>
-    <w:p>
-      <w:pPr>
-        <w:tabs>
-          <w:tab w:val="left" w:pos="3810"/>
-        </w:tabs>
-        <w:jc w:val="center"/>
+      </w:pPr>
+      <w:r>
         <w:rPr>
           <w:rFonts w:ascii="Times New Roman" w:hAnsi="Times New Roman" w:cs="Times New Roman"/>
           <w:color w:val="00B0F0"/>
           <w:sz w:val="28"/>
           <w:szCs w:val="28"/>
         </w:rPr>
-      </w:pPr>
-      <w:r>
-        <w:rPr>
-          <w:rFonts w:ascii="Times New Roman" w:hAnsi="Times New Roman" w:cs="Times New Roman"/>
-        </w:rPr>
-        <w:t xml:space="preserve">Identify the problems found in the case. Each analysis of a problem should be supported by facts given in the case together with the relevant theory and course concepts. Here, it is important to search for the underlying problems for example: cross-cultural conflict may be only a symptom of the underlying problem of inadequate policies and practices within the company. • This section is often divided into sub-sections, one for each problem.  </w:t>
-      </w:r>
+        <w:t>&lt;</w:t>
+      </w:r>
+      <w:proofErr w:type="gramStart"/>
       <w:r>
         <w:rPr>
           <w:rFonts w:ascii="Times New Roman" w:hAnsi="Times New Roman" w:cs="Times New Roman"/>
@@ -953,31 +981,32 @@
           <w:sz w:val="28"/>
           <w:szCs w:val="28"/>
         </w:rPr>
-        <w:t>&gt;</w:t>
-      </w:r>
-    </w:p>
-    <w:p>
-      <w:pPr>
-        <w:tabs>
-          <w:tab w:val="left" w:pos="3810"/>
-        </w:tabs>
-        <w:jc w:val="center"/>
+        <w:t>usage</w:t>
+      </w:r>
+      <w:proofErr w:type="gramEnd"/>
+      <w:r>
         <w:rPr>
           <w:rFonts w:ascii="Times New Roman" w:hAnsi="Times New Roman" w:cs="Times New Roman"/>
           <w:color w:val="00B0F0"/>
           <w:sz w:val="28"/>
           <w:szCs w:val="28"/>
         </w:rPr>
-      </w:pPr>
-      <w:r>
+        <w:t xml:space="preserve"> of twitter in each fields&gt;</w:t>
+      </w:r>
+    </w:p>
+    <w:p>
+      <w:pPr>
+        <w:tabs>
+          <w:tab w:val="left" w:pos="3810"/>
+        </w:tabs>
+        <w:jc w:val="center"/>
         <w:rPr>
           <w:rFonts w:ascii="Times New Roman" w:hAnsi="Times New Roman" w:cs="Times New Roman"/>
           <w:color w:val="00B0F0"/>
           <w:sz w:val="28"/>
           <w:szCs w:val="28"/>
         </w:rPr>
-        <w:t>&lt;recommend</w:t>
-      </w:r>
+      </w:pPr>
       <w:r>
         <w:rPr>
           <w:rFonts w:ascii="Times New Roman" w:hAnsi="Times New Roman" w:cs="Times New Roman"/>
@@ -985,27 +1014,111 @@
           <w:sz w:val="28"/>
           <w:szCs w:val="28"/>
         </w:rPr>
-        <w:t>ations</w:t>
-      </w:r>
-    </w:p>
-    <w:p>
-      <w:pPr>
-        <w:tabs>
-          <w:tab w:val="left" w:pos="3810"/>
-        </w:tabs>
-        <w:jc w:val="center"/>
+        <w:t>&lt;findings</w:t>
+      </w:r>
+      <w:r>
         <w:rPr>
           <w:rFonts w:ascii="Times New Roman" w:hAnsi="Times New Roman" w:cs="Times New Roman"/>
           <w:color w:val="00B0F0"/>
           <w:sz w:val="28"/>
           <w:szCs w:val="28"/>
         </w:rPr>
-      </w:pPr>
-      <w:r>
-        <w:rPr>
-          <w:rFonts w:ascii="Times New Roman" w:hAnsi="Times New Roman" w:cs="Times New Roman"/>
-        </w:rPr>
-        <w:t xml:space="preserve">Choose which of the alternative solutions should be adopted • Briefly justify your choice explaining how it will solve the major problem/s • This should be written in a forceful style as this section is intended to be persuasive • Here integration of theory and coursework is appropriate </w:t>
+        <w:t xml:space="preserve"> </w:t>
+      </w:r>
+    </w:p>
+    <w:p>
+      <w:pPr>
+        <w:tabs>
+          <w:tab w:val="left" w:pos="3810"/>
+        </w:tabs>
+        <w:jc w:val="center"/>
+        <w:rPr>
+          <w:rFonts w:ascii="Times New Roman" w:hAnsi="Times New Roman" w:cs="Times New Roman"/>
+          <w:color w:val="00B0F0"/>
+          <w:sz w:val="28"/>
+          <w:szCs w:val="28"/>
+        </w:rPr>
+      </w:pPr>
+      <w:r>
+        <w:rPr>
+          <w:rFonts w:ascii="Times New Roman" w:hAnsi="Times New Roman" w:cs="Times New Roman"/>
+        </w:rPr>
+        <w:t xml:space="preserve">Identify the problems found in the case. Each analysis of a problem should be supported by facts given in the case together with the relevant theory and course concepts. Here, it is important to search for the underlying problems for example: cross-cultural conflict may be only a symptom of the underlying problem of inadequate policies and practices within the company. • This section is often divided into sub-sections, one for each problem.  </w:t>
+      </w:r>
+      <w:r>
+        <w:rPr>
+          <w:rFonts w:ascii="Times New Roman" w:hAnsi="Times New Roman" w:cs="Times New Roman"/>
+          <w:color w:val="00B0F0"/>
+          <w:sz w:val="28"/>
+          <w:szCs w:val="28"/>
+        </w:rPr>
+        <w:t>&gt;</w:t>
+      </w:r>
+    </w:p>
+    <w:p>
+      <w:pPr>
+        <w:tabs>
+          <w:tab w:val="left" w:pos="3810"/>
+        </w:tabs>
+        <w:jc w:val="center"/>
+        <w:rPr>
+          <w:rFonts w:ascii="Times New Roman" w:hAnsi="Times New Roman" w:cs="Times New Roman"/>
+          <w:color w:val="00B0F0"/>
+          <w:sz w:val="28"/>
+          <w:szCs w:val="28"/>
+        </w:rPr>
+      </w:pPr>
+      <w:r>
+        <w:rPr>
+          <w:rFonts w:ascii="Times New Roman" w:hAnsi="Times New Roman" w:cs="Times New Roman"/>
+          <w:color w:val="00B0F0"/>
+          <w:sz w:val="28"/>
+          <w:szCs w:val="28"/>
+        </w:rPr>
+        <w:t>&lt;recommend</w:t>
+      </w:r>
+      <w:r>
+        <w:rPr>
+          <w:rFonts w:ascii="Times New Roman" w:hAnsi="Times New Roman" w:cs="Times New Roman"/>
+          <w:color w:val="00B0F0"/>
+          <w:sz w:val="28"/>
+          <w:szCs w:val="28"/>
+        </w:rPr>
+        <w:t>ations</w:t>
+      </w:r>
+    </w:p>
+    <w:p>
+      <w:pPr>
+        <w:tabs>
+          <w:tab w:val="left" w:pos="3810"/>
+        </w:tabs>
+        <w:jc w:val="center"/>
+        <w:rPr>
+          <w:rFonts w:ascii="Times New Roman" w:hAnsi="Times New Roman" w:cs="Times New Roman"/>
+          <w:color w:val="00B0F0"/>
+          <w:sz w:val="28"/>
+          <w:szCs w:val="28"/>
+        </w:rPr>
+      </w:pPr>
+      <w:r>
+        <w:rPr>
+          <w:rFonts w:ascii="Times New Roman" w:hAnsi="Times New Roman" w:cs="Times New Roman"/>
+        </w:rPr>
+        <w:t xml:space="preserve">Choose which of the alternative solutions should be adopted • </w:t>
+      </w:r>
+      <w:proofErr w:type="gramStart"/>
+      <w:r>
+        <w:rPr>
+          <w:rFonts w:ascii="Times New Roman" w:hAnsi="Times New Roman" w:cs="Times New Roman"/>
+        </w:rPr>
+        <w:t>Briefly</w:t>
+      </w:r>
+      <w:proofErr w:type="gramEnd"/>
+      <w:r>
+        <w:rPr>
+          <w:rFonts w:ascii="Times New Roman" w:hAnsi="Times New Roman" w:cs="Times New Roman"/>
+        </w:rPr>
+        <w:t xml:space="preserve"> justify your choice explaining how it will solve the major problem/s • This should be written in a forceful style as this section is intended to be persuasive • Here integration of theory and coursework is appropriate </w:t>
       </w:r>
       <w:r>
         <w:rPr>
@@ -1307,7 +1420,21 @@
         <w:rPr>
           <w:rFonts w:ascii="Times New Roman" w:hAnsi="Times New Roman" w:cs="Times New Roman"/>
         </w:rPr>
-        <w:t>Outline the purpose of the case study • Describe the field of research – this is usually an overview of the company • Outline the issues and findings of the case study without the specific details • Identify the theory that will be used. • Here, the reader should be able to get a clear picture of the essential contents of the study. • Note any assumptions made (you may not have all the information you’d like so some assumptions may be necessary eg: “It has been assumed that…”, “Assuming that it takes half an hour to read one document…”)</w:t>
+        <w:t xml:space="preserve">Outline the purpose of the case study • Describe the field of research – this is usually an overview of the company • Outline the issues and findings of the case study without the specific details • Identify the theory that will be used. • Here, the reader should be able to get a clear picture of the essential contents of the study. • Note any assumptions made (you may not have all the information you’d like so some assumptions may be necessary </w:t>
+      </w:r>
+      <w:proofErr w:type="spellStart"/>
+      <w:r>
+        <w:rPr>
+          <w:rFonts w:ascii="Times New Roman" w:hAnsi="Times New Roman" w:cs="Times New Roman"/>
+        </w:rPr>
+        <w:t>eg</w:t>
+      </w:r>
+      <w:proofErr w:type="spellEnd"/>
+      <w:r>
+        <w:rPr>
+          <w:rFonts w:ascii="Times New Roman" w:hAnsi="Times New Roman" w:cs="Times New Roman"/>
+        </w:rPr>
+        <w:t>: “It has been assumed that…”, “Assuming that it takes half an hour to read one document…”)</w:t>
       </w:r>
     </w:p>
     <w:p>
@@ -3430,8 +3557,6 @@
         </w:rPr>
         <w:t>quality</w:t>
       </w:r>
-      <w:bookmarkStart w:id="0" w:name="_GoBack"/>
-      <w:bookmarkEnd w:id="0"/>
       <w:r>
         <w:rPr>
           <w:rFonts w:ascii="Times New Roman" w:hAnsi="Times New Roman" w:cs="Times New Roman"/>
@@ -5162,7 +5287,34 @@
           <w:sz w:val="24"/>
           <w:szCs w:val="24"/>
         </w:rPr>
-        <w:t xml:space="preserve">Such inventions may led Twitter to </w:t>
+        <w:t>Such inventions might</w:t>
+      </w:r>
+      <w:r>
+        <w:rPr>
+          <w:rFonts w:ascii="Times New Roman" w:hAnsi="Times New Roman" w:cs="Times New Roman"/>
+          <w:color w:val="000000" w:themeColor="text1"/>
+          <w:sz w:val="24"/>
+          <w:szCs w:val="24"/>
+        </w:rPr>
+        <w:t xml:space="preserve"> le</w:t>
+      </w:r>
+      <w:r>
+        <w:rPr>
+          <w:rFonts w:ascii="Times New Roman" w:hAnsi="Times New Roman" w:cs="Times New Roman"/>
+          <w:color w:val="000000" w:themeColor="text1"/>
+          <w:sz w:val="24"/>
+          <w:szCs w:val="24"/>
+        </w:rPr>
+        <w:t>a</w:t>
+      </w:r>
+      <w:r>
+        <w:rPr>
+          <w:rFonts w:ascii="Times New Roman" w:hAnsi="Times New Roman" w:cs="Times New Roman"/>
+          <w:color w:val="000000" w:themeColor="text1"/>
+          <w:sz w:val="24"/>
+          <w:szCs w:val="24"/>
+        </w:rPr>
+        <w:t xml:space="preserve">d Twitter to </w:t>
       </w:r>
       <w:r>
         <w:rPr>
@@ -6388,7 +6540,16 @@
           <w:sz w:val="24"/>
           <w:szCs w:val="24"/>
         </w:rPr>
-        <w:t>ry 2007, at 03:</w:t>
+        <w:t>ry 2</w:t>
+      </w:r>
+      <w:r>
+        <w:rPr>
+          <w:rFonts w:ascii="Times New Roman" w:hAnsi="Times New Roman" w:cs="Times New Roman"/>
+          <w:color w:val="000000" w:themeColor="text1"/>
+          <w:sz w:val="24"/>
+          <w:szCs w:val="24"/>
+        </w:rPr>
+        <w:t>7, at 03:</w:t>
       </w:r>
       <w:r>
         <w:rPr>
@@ -6830,7 +6991,25 @@
           <w:sz w:val="24"/>
           <w:szCs w:val="24"/>
         </w:rPr>
-        <w:t xml:space="preserve"> Even though that was not their software fault that was totally the matter of reliability of tweets, since they were disseminated through twitter also my opinion is Twitter should responsible there. </w:t>
+        <w:t xml:space="preserve"> Even though that was not their software fault that was totally the matter of reliability of tweets, since they were disseminated through twitter also my opinion is Twitter should </w:t>
+      </w:r>
+      <w:r>
+        <w:rPr>
+          <w:rFonts w:ascii="Times New Roman" w:hAnsi="Times New Roman" w:cs="Times New Roman"/>
+          <w:color w:val="000000" w:themeColor="text1"/>
+          <w:sz w:val="24"/>
+          <w:szCs w:val="24"/>
+        </w:rPr>
+        <w:t xml:space="preserve">be </w:t>
+      </w:r>
+      <w:r>
+        <w:rPr>
+          <w:rFonts w:ascii="Times New Roman" w:hAnsi="Times New Roman" w:cs="Times New Roman"/>
+          <w:color w:val="000000" w:themeColor="text1"/>
+          <w:sz w:val="24"/>
+          <w:szCs w:val="24"/>
+        </w:rPr>
+        <w:t xml:space="preserve">responsible there. </w:t>
       </w:r>
       <w:r>
         <w:rPr>
@@ -6971,8 +7150,6 @@
         </w:tabs>
         <w:rPr>
           <w:rFonts w:ascii="Times New Roman" w:hAnsi="Times New Roman" w:cs="Times New Roman"/>
-          <w:b/>
-          <w:bCs/>
           <w:color w:val="000000" w:themeColor="text1"/>
           <w:sz w:val="32"/>
           <w:szCs w:val="32"/>
@@ -6981,14 +7158,29 @@
       <w:r>
         <w:rPr>
           <w:rFonts w:ascii="Times New Roman" w:hAnsi="Times New Roman" w:cs="Times New Roman"/>
+          <w:color w:val="000000" w:themeColor="text1"/>
+          <w:sz w:val="24"/>
+          <w:szCs w:val="24"/>
+        </w:rPr>
+        <w:t>Back in 2011</w:t>
+      </w:r>
+    </w:p>
+    <w:p>
+      <w:pPr>
+        <w:tabs>
+          <w:tab w:val="left" w:pos="3810"/>
+        </w:tabs>
+        <w:rPr>
+          <w:rFonts w:ascii="Times New Roman" w:hAnsi="Times New Roman" w:cs="Times New Roman"/>
           <w:b/>
           <w:bCs/>
           <w:color w:val="000000" w:themeColor="text1"/>
           <w:sz w:val="32"/>
           <w:szCs w:val="32"/>
         </w:rPr>
-        <w:t xml:space="preserve"> </w:t>
-      </w:r>
+      </w:pPr>
+      <w:bookmarkStart w:id="0" w:name="_GoBack"/>
+      <w:bookmarkEnd w:id="0"/>
     </w:p>
     <w:p>
       <w:pPr>
@@ -7139,12 +7331,7 @@
           <w:szCs w:val="32"/>
         </w:rPr>
       </w:pPr>
-    </w:p>
-    <w:p>
-      <w:pPr>
-        <w:tabs>
-          <w:tab w:val="left" w:pos="3810"/>
-        </w:tabs>
+      <w:r>
         <w:rPr>
           <w:rFonts w:ascii="Times New Roman" w:hAnsi="Times New Roman" w:cs="Times New Roman"/>
           <w:b/>
@@ -7153,8 +7340,11 @@
           <w:sz w:val="32"/>
           <w:szCs w:val="32"/>
         </w:rPr>
-      </w:pPr>
-      <w:r>
+        <w:t>Reliability definition by Twitter</w:t>
+      </w:r>
+    </w:p>
+    <w:p>
+      <w:pPr>
         <w:rPr>
           <w:rFonts w:ascii="Times New Roman" w:hAnsi="Times New Roman" w:cs="Times New Roman"/>
           <w:b/>
@@ -7163,11 +7353,8 @@
           <w:sz w:val="32"/>
           <w:szCs w:val="32"/>
         </w:rPr>
-        <w:t>Reliability definition by Twitter</w:t>
-      </w:r>
-    </w:p>
-    <w:p>
-      <w:pPr>
+      </w:pPr>
+      <w:r>
         <w:rPr>
           <w:rFonts w:ascii="Times New Roman" w:hAnsi="Times New Roman" w:cs="Times New Roman"/>
           <w:b/>
@@ -7176,8 +7363,14 @@
           <w:sz w:val="32"/>
           <w:szCs w:val="32"/>
         </w:rPr>
-      </w:pPr>
-      <w:r>
+        <w:br w:type="page"/>
+      </w:r>
+    </w:p>
+    <w:p>
+      <w:pPr>
+        <w:tabs>
+          <w:tab w:val="left" w:pos="3810"/>
+        </w:tabs>
         <w:rPr>
           <w:rFonts w:ascii="Times New Roman" w:hAnsi="Times New Roman" w:cs="Times New Roman"/>
           <w:b/>
@@ -7186,14 +7379,8 @@
           <w:sz w:val="32"/>
           <w:szCs w:val="32"/>
         </w:rPr>
-        <w:br w:type="page"/>
-      </w:r>
-    </w:p>
-    <w:p>
-      <w:pPr>
-        <w:tabs>
-          <w:tab w:val="left" w:pos="3810"/>
-        </w:tabs>
+      </w:pPr>
+      <w:r>
         <w:rPr>
           <w:rFonts w:ascii="Times New Roman" w:hAnsi="Times New Roman" w:cs="Times New Roman"/>
           <w:b/>
@@ -7202,8 +7389,12 @@
           <w:sz w:val="32"/>
           <w:szCs w:val="32"/>
         </w:rPr>
-      </w:pPr>
-      <w:r>
+        <w:lastRenderedPageBreak/>
+        <w:t>Actions taken for improving reliability</w:t>
+      </w:r>
+    </w:p>
+    <w:p>
+      <w:pPr>
         <w:rPr>
           <w:rFonts w:ascii="Times New Roman" w:hAnsi="Times New Roman" w:cs="Times New Roman"/>
           <w:b/>
@@ -7212,12 +7403,8 @@
           <w:sz w:val="32"/>
           <w:szCs w:val="32"/>
         </w:rPr>
-        <w:lastRenderedPageBreak/>
-        <w:t>Actions taken for improving reliability</w:t>
-      </w:r>
-    </w:p>
-    <w:p>
-      <w:pPr>
+      </w:pPr>
+      <w:r>
         <w:rPr>
           <w:rFonts w:ascii="Times New Roman" w:hAnsi="Times New Roman" w:cs="Times New Roman"/>
           <w:b/>
@@ -7226,8 +7413,14 @@
           <w:sz w:val="32"/>
           <w:szCs w:val="32"/>
         </w:rPr>
-      </w:pPr>
-      <w:r>
+        <w:br w:type="page"/>
+      </w:r>
+    </w:p>
+    <w:p>
+      <w:pPr>
+        <w:tabs>
+          <w:tab w:val="left" w:pos="3810"/>
+        </w:tabs>
         <w:rPr>
           <w:rFonts w:ascii="Times New Roman" w:hAnsi="Times New Roman" w:cs="Times New Roman"/>
           <w:b/>
@@ -7236,14 +7429,8 @@
           <w:sz w:val="32"/>
           <w:szCs w:val="32"/>
         </w:rPr>
-        <w:br w:type="page"/>
-      </w:r>
-    </w:p>
-    <w:p>
-      <w:pPr>
-        <w:tabs>
-          <w:tab w:val="left" w:pos="3810"/>
-        </w:tabs>
+      </w:pPr>
+      <w:r>
         <w:rPr>
           <w:rFonts w:ascii="Times New Roman" w:hAnsi="Times New Roman" w:cs="Times New Roman"/>
           <w:b/>
@@ -7252,8 +7439,12 @@
           <w:sz w:val="32"/>
           <w:szCs w:val="32"/>
         </w:rPr>
-      </w:pPr>
-      <w:r>
+        <w:lastRenderedPageBreak/>
+        <w:t>When increasing reliability how other quality attributes can get affected and vice versa of it.</w:t>
+      </w:r>
+    </w:p>
+    <w:p>
+      <w:pPr>
         <w:rPr>
           <w:rFonts w:ascii="Times New Roman" w:hAnsi="Times New Roman" w:cs="Times New Roman"/>
           <w:b/>
@@ -7262,12 +7453,8 @@
           <w:sz w:val="32"/>
           <w:szCs w:val="32"/>
         </w:rPr>
-        <w:lastRenderedPageBreak/>
-        <w:t>When increasing reliability how other quality attributes can get affected and vice versa of it.</w:t>
-      </w:r>
-    </w:p>
-    <w:p>
-      <w:pPr>
+      </w:pPr>
+      <w:r>
         <w:rPr>
           <w:rFonts w:ascii="Times New Roman" w:hAnsi="Times New Roman" w:cs="Times New Roman"/>
           <w:b/>
@@ -7276,8 +7463,14 @@
           <w:sz w:val="32"/>
           <w:szCs w:val="32"/>
         </w:rPr>
-      </w:pPr>
-      <w:r>
+        <w:br w:type="page"/>
+      </w:r>
+    </w:p>
+    <w:p>
+      <w:pPr>
+        <w:tabs>
+          <w:tab w:val="left" w:pos="3810"/>
+        </w:tabs>
         <w:rPr>
           <w:rFonts w:ascii="Times New Roman" w:hAnsi="Times New Roman" w:cs="Times New Roman"/>
           <w:b/>
@@ -7286,14 +7479,9 @@
           <w:sz w:val="32"/>
           <w:szCs w:val="32"/>
         </w:rPr>
-        <w:br w:type="page"/>
-      </w:r>
-    </w:p>
-    <w:p>
-      <w:pPr>
-        <w:tabs>
-          <w:tab w:val="left" w:pos="3810"/>
-        </w:tabs>
+      </w:pPr>
+      <w:proofErr w:type="gramStart"/>
+      <w:r>
         <w:rPr>
           <w:rFonts w:ascii="Times New Roman" w:hAnsi="Times New Roman" w:cs="Times New Roman"/>
           <w:b/>
@@ -7302,7 +7490,10 @@
           <w:sz w:val="32"/>
           <w:szCs w:val="32"/>
         </w:rPr>
-      </w:pPr>
+        <w:lastRenderedPageBreak/>
+        <w:t>compare</w:t>
+      </w:r>
+      <w:proofErr w:type="gramEnd"/>
       <w:r>
         <w:rPr>
           <w:rFonts w:ascii="Times New Roman" w:hAnsi="Times New Roman" w:cs="Times New Roman"/>
@@ -7312,9 +7503,21 @@
           <w:sz w:val="32"/>
           <w:szCs w:val="32"/>
         </w:rPr>
-        <w:lastRenderedPageBreak/>
-        <w:t>compare twitter with facebook</w:t>
-      </w:r>
+        <w:t xml:space="preserve"> twitter with </w:t>
+      </w:r>
+      <w:proofErr w:type="spellStart"/>
+      <w:r>
+        <w:rPr>
+          <w:rFonts w:ascii="Times New Roman" w:hAnsi="Times New Roman" w:cs="Times New Roman"/>
+          <w:b/>
+          <w:bCs/>
+          <w:color w:val="000000" w:themeColor="text1"/>
+          <w:sz w:val="32"/>
+          <w:szCs w:val="32"/>
+        </w:rPr>
+        <w:t>facebook</w:t>
+      </w:r>
+      <w:proofErr w:type="spellEnd"/>
     </w:p>
     <w:p>
       <w:pPr>
@@ -8890,7 +9093,7 @@
 </file>
 
 <file path=customXml/itemProps1.xml><?xml version="1.0" encoding="utf-8"?>
-<ds:datastoreItem xmlns:ds="http://schemas.openxmlformats.org/officeDocument/2006/customXml" ds:itemID="{48C3CEA0-A51E-4EED-A8C1-9B23CCF92980}">
+<ds:datastoreItem xmlns:ds="http://schemas.openxmlformats.org/officeDocument/2006/customXml" ds:itemID="{792ED29C-9096-410B-98FD-A8611DA1A12C}">
   <ds:schemaRefs>
     <ds:schemaRef ds:uri="http://schemas.openxmlformats.org/officeDocument/2006/bibliography"/>
   </ds:schemaRefs>

</xml_diff>